<commit_message>
fixed two grammar errors
</commit_message>
<xml_diff>
--- a/Overview/Requirements Definition.docx
+++ b/Overview/Requirements Definition.docx
@@ -1,6 +1,6 @@
 
 <file path=word/document.xml><?xml version="1.0" encoding="utf-8"?>
-<w:document xmlns:r="http://schemas.openxmlformats.org/officeDocument/2006/relationships" xmlns:wp="http://schemas.openxmlformats.org/drawingml/2006/wordprocessingDrawing" xmlns:w="http://schemas.openxmlformats.org/wordprocessingml/2006/main" xmlns:w10="urn:schemas-microsoft-com:office:word" xmlns:w14="http://schemas.microsoft.com/office/word/2010/wordml" xmlns:wps="http://schemas.microsoft.com/office/word/2010/wordprocessingShape" xmlns:wpg="http://schemas.microsoft.com/office/word/2010/wordprocessingGroup" xmlns:mc="http://schemas.openxmlformats.org/markup-compatibility/2006" xmlns:v="urn:schemas-microsoft-com:vml" xmlns:o="urn:schemas-microsoft-com:office:office" xmlns:m="http://schemas.openxmlformats.org/officeDocument/2006/math" mc:Ignorable="w14">
+<w:document xmlns:wpc="http://schemas.microsoft.com/office/word/2010/wordprocessingCanvas" xmlns:cx="http://schemas.microsoft.com/office/drawing/2014/chartex" xmlns:cx1="http://schemas.microsoft.com/office/drawing/2015/9/8/chartex" xmlns:cx2="http://schemas.microsoft.com/office/drawing/2015/10/21/chartex" xmlns:cx3="http://schemas.microsoft.com/office/drawing/2016/5/9/chartex" xmlns:cx4="http://schemas.microsoft.com/office/drawing/2016/5/10/chartex" xmlns:cx5="http://schemas.microsoft.com/office/drawing/2016/5/11/chartex" xmlns:cx6="http://schemas.microsoft.com/office/drawing/2016/5/12/chartex" xmlns:cx7="http://schemas.microsoft.com/office/drawing/2016/5/13/chartex" xmlns:cx8="http://schemas.microsoft.com/office/drawing/2016/5/14/chartex" xmlns:mc="http://schemas.openxmlformats.org/markup-compatibility/2006" xmlns:aink="http://schemas.microsoft.com/office/drawing/2016/ink" xmlns:am3d="http://schemas.microsoft.com/office/drawing/2017/model3d" xmlns:o="urn:schemas-microsoft-com:office:office" xmlns:r="http://schemas.openxmlformats.org/officeDocument/2006/relationships" xmlns:m="http://schemas.openxmlformats.org/officeDocument/2006/math" xmlns:v="urn:schemas-microsoft-com:vml" xmlns:wp14="http://schemas.microsoft.com/office/word/2010/wordprocessingDrawing" xmlns:wp="http://schemas.openxmlformats.org/drawingml/2006/wordprocessingDrawing" xmlns:w10="urn:schemas-microsoft-com:office:word" xmlns:w="http://schemas.openxmlformats.org/wordprocessingml/2006/main" xmlns:w14="http://schemas.microsoft.com/office/word/2010/wordml" xmlns:w15="http://schemas.microsoft.com/office/word/2012/wordml" xmlns:w16cid="http://schemas.microsoft.com/office/word/2016/wordml/cid" xmlns:w16se="http://schemas.microsoft.com/office/word/2015/wordml/symex" xmlns:wpg="http://schemas.microsoft.com/office/word/2010/wordprocessingGroup" xmlns:wpi="http://schemas.microsoft.com/office/word/2010/wordprocessingInk" xmlns:wne="http://schemas.microsoft.com/office/word/2006/wordml" xmlns:wps="http://schemas.microsoft.com/office/word/2010/wordprocessingShape" mc:Ignorable="w14 w15 w16se w16cid wp14">
   <w:background w:color="FFFFFF"/>
   <w:body>
     <w:p>
@@ -8,9 +8,6 @@
         <w:pStyle w:val="Subtitle"/>
       </w:pPr>
       <w:r>
-        <w:rPr>
-          <w:rtl w:val="0"/>
-        </w:rPr>
         <w:t>Requirements Definition</w:t>
       </w:r>
     </w:p>
@@ -18,15 +15,11 @@
       <w:pPr>
         <w:pStyle w:val="Title"/>
         <w:rPr>
-          <w:rFonts w:ascii="Cambria" w:cs="Cambria" w:hAnsi="Cambria" w:eastAsia="Cambria"/>
-          <w:i w:val="1"/>
-          <w:iCs w:val="1"/>
-        </w:rPr>
-      </w:pPr>
-      <w:r>
-        <w:rPr>
-          <w:rtl w:val="0"/>
-        </w:rPr>
+          <w:i/>
+          <w:iCs/>
+        </w:rPr>
+      </w:pPr>
+      <w:r>
         <w:t>Project4</w:t>
       </w:r>
     </w:p>
@@ -34,8 +27,8 @@
       <w:pPr>
         <w:pStyle w:val="Body"/>
         <w:rPr>
-          <w:b w:val="1"/>
-          <w:bCs w:val="1"/>
+          <w:b/>
+          <w:bCs/>
         </w:rPr>
       </w:pPr>
     </w:p>
@@ -46,22 +39,15 @@
           <w:ilvl w:val="0"/>
           <w:numId w:val="2"/>
         </w:numPr>
-        <w:bidi w:val="0"/>
-        <w:ind w:right="0"/>
-        <w:jc w:val="both"/>
-        <w:rPr>
-          <w:b w:val="1"/>
-          <w:bCs w:val="1"/>
-          <w:rtl w:val="0"/>
-          <w:lang w:val="en-US"/>
-        </w:rPr>
-      </w:pPr>
-      <w:r>
-        <w:rPr>
-          <w:b w:val="1"/>
-          <w:bCs w:val="1"/>
-          <w:rtl w:val="0"/>
-          <w:lang w:val="en-US"/>
+        <w:rPr>
+          <w:b/>
+          <w:bCs/>
+        </w:rPr>
+      </w:pPr>
+      <w:r>
+        <w:rPr>
+          <w:b/>
+          <w:bCs/>
         </w:rPr>
         <w:t>Introduction and Context</w:t>
       </w:r>
@@ -69,46 +55,44 @@
     <w:p>
       <w:pPr>
         <w:pStyle w:val="Body"/>
-        <w:ind w:left="360" w:firstLine="0"/>
-      </w:pPr>
-      <w:r>
-        <w:rPr>
-          <w:rtl w:val="0"/>
-          <w:lang w:val="en-US"/>
-        </w:rPr>
-        <w:t>Project4 is a webpage being designed with the objective to allow users to advertise games they</w:t>
-      </w:r>
-      <w:r>
-        <w:rPr>
-          <w:rtl w:val="0"/>
-          <w:lang w:val="en-US"/>
-        </w:rPr>
-        <w:t>’</w:t>
-      </w:r>
-      <w:r>
-        <w:rPr>
-          <w:rtl w:val="0"/>
-          <w:lang w:val="en-US"/>
-        </w:rPr>
-        <w:t>d like to lend. As well as allowing users to request video games from other users. The application will allow for users to search video games based on the number of players the game supports and other criteria. The generalized purpose of the application is to allow friends to avoid the need for repurchasing video games when another friend may already have it to lend. This system will solve this problem by giving them an easy to navigate user interface</w:t>
+        <w:ind w:left="360"/>
+      </w:pPr>
+      <w:r>
+        <w:t xml:space="preserve">Project4 is a webpage being designed with the objective to allow users to advertise games they’d like to lend. As well as allowing users to request video games from other users. The application </w:t>
+      </w:r>
+      <w:r>
+        <w:t>will allow for users to search video games based on the number of players the game supports and other criteria. The generalized purpose of the application is to allow friends to avoid the need for repurchasing video games when another friend may already ha</w:t>
+      </w:r>
+      <w:r>
+        <w:t>ve it to lend. This system will solve this problem by giving them an easy to navigate user interface</w:t>
       </w:r>
     </w:p>
     <w:p>
       <w:pPr>
         <w:pStyle w:val="Body"/>
-        <w:ind w:left="360" w:firstLine="0"/>
-        <w:rPr>
-          <w:rFonts w:ascii="Calibri" w:cs="Calibri" w:hAnsi="Calibri" w:eastAsia="Calibri"/>
-          <w:i w:val="1"/>
-          <w:iCs w:val="1"/>
-        </w:rPr>
-      </w:pPr>
-      <w:r>
-        <w:rPr>
-          <w:rtl w:val="0"/>
-          <w:lang w:val="en-US"/>
-        </w:rPr>
-        <w:t xml:space="preserve">The environment for the project will consist primarily as a web application. It will include a user login page, user account page (allowing to manage games they want to share), search features allowing to search for games the user would like to borrow from another. This will have server side support allowing for users to access the application beyond a localized network; giving users  convenient access to their account. </w:t>
+        <w:ind w:left="360"/>
+        <w:rPr>
+          <w:i/>
+          <w:iCs/>
+        </w:rPr>
+      </w:pPr>
+      <w:r>
+        <w:t>The environment for the project will consist primarily as a web application. It will include a user login page, user account page (allowing to manage games</w:t>
+      </w:r>
+      <w:r>
+        <w:t xml:space="preserve"> they want to share), search features allowing to search for games the user would like to borrow from another. This will have server</w:t>
+      </w:r>
+      <w:r>
+        <w:t>-</w:t>
+      </w:r>
+      <w:r>
+        <w:t xml:space="preserve">side support allowing for users to access the application beyond a localized network; giving users </w:t>
+      </w:r>
+      <w:r>
+        <w:t>convenient access to th</w:t>
+      </w:r>
+      <w:r>
+        <w:t xml:space="preserve">eir account. </w:t>
       </w:r>
     </w:p>
     <w:p>
@@ -118,29 +102,24 @@
           <w:ilvl w:val="0"/>
           <w:numId w:val="2"/>
         </w:numPr>
-        <w:bidi w:val="0"/>
-        <w:ind w:right="0"/>
-        <w:jc w:val="both"/>
-        <w:rPr>
-          <w:b w:val="1"/>
-          <w:bCs w:val="1"/>
-          <w:rtl w:val="0"/>
-          <w:lang w:val="en-US"/>
-        </w:rPr>
-      </w:pPr>
-      <w:r>
-        <w:rPr>
-          <w:b w:val="1"/>
-          <w:bCs w:val="1"/>
-          <w:rtl w:val="0"/>
-          <w:lang w:val="en-US"/>
-        </w:rPr>
+        <w:rPr>
+          <w:b/>
+          <w:bCs/>
+        </w:rPr>
+      </w:pPr>
+      <w:r>
+        <w:rPr>
+          <w:b/>
+          <w:bCs/>
+        </w:rPr>
+        <w:lastRenderedPageBreak/>
         <w:t>Users and their Goals</w:t>
       </w:r>
       <w:r>
         <w:rPr>
-          <w:b w:val="1"/>
-          <w:bCs w:val="1"/>
+          <w:b/>
+          <w:bCs/>
+          <w:noProof/>
         </w:rPr>
         <mc:AlternateContent>
           <mc:Choice Requires="wpg">
@@ -178,10 +157,10 @@
                           </pic:cNvPicPr>
                         </pic:nvPicPr>
                         <pic:blipFill>
-                          <a:blip r:embed="rId4">
+                          <a:blip r:embed="rId7">
                             <a:extLst/>
                           </a:blip>
-                          <a:srcRect l="0" t="796" r="0" b="796"/>
+                          <a:srcRect t="796" b="796"/>
                           <a:stretch>
                             <a:fillRect/>
                           </a:stretch>
@@ -232,7 +211,7 @@
               <v:group id="_x0000_s1026" style="visibility:visible;position:absolute;margin-left:24.7pt;margin-top:21.2pt;width:443.3pt;height:390.2pt;z-index:251659264;mso-position-horizontal:absolute;mso-position-horizontal-relative:margin;mso-position-vertical:absolute;mso-position-vertical-relative:line;mso-wrap-distance-left:12.0pt;mso-wrap-distance-top:12.0pt;mso-wrap-distance-right:12.0pt;mso-wrap-distance-bottom:12.0pt;" coordorigin="0,0" coordsize="5630333,4956129">
                 <w10:wrap type="topAndBottom" side="bothSides" anchorx="margin"/>
                 <v:shape id="_x0000_s1027" type="#_x0000_t75" style="position:absolute;left:0;top:0;width:5630333;height:4578813;">
-                  <v:imagedata r:id="rId4" o:title="Screen Shot 2019-01-29 at 5.48.26 PM.png" croptop="0.8%" cropbottom="0.8%"/>
+                  <v:imagedata r:id="rId8" o:title="Screen Shot 2019-01-29 at 5.48.26 PM.png" croptop="0.8%" cropbottom="0.8%"/>
                 </v:shape>
                 <v:rect id="_x0000_s1028" style="position:absolute;left:0;top:4655013;width:5630333;height:301116;">
                   <v:fill on="f"/>
@@ -247,18 +226,16 @@
     <w:p>
       <w:pPr>
         <w:pStyle w:val="Body"/>
-        <w:ind w:left="360" w:firstLine="0"/>
-        <w:rPr>
-          <w:b w:val="1"/>
-          <w:bCs w:val="1"/>
-        </w:rPr>
-      </w:pPr>
-      <w:r>
-        <w:rPr>
-          <w:b w:val="1"/>
-          <w:bCs w:val="1"/>
-          <w:rtl w:val="0"/>
-          <w:lang w:val="en-US"/>
+        <w:ind w:left="360"/>
+        <w:rPr>
+          <w:b/>
+          <w:bCs/>
+        </w:rPr>
+      </w:pPr>
+      <w:r>
+        <w:rPr>
+          <w:b/>
+          <w:bCs/>
         </w:rPr>
         <w:t>Types of users</w:t>
       </w:r>
@@ -270,15 +247,8 @@
           <w:ilvl w:val="0"/>
           <w:numId w:val="4"/>
         </w:numPr>
-        <w:rPr>
-          <w:lang w:val="en-US"/>
-        </w:rPr>
-      </w:pPr>
-      <w:r>
-        <w:rPr>
-          <w:rtl w:val="0"/>
-          <w:lang w:val="en-US"/>
-        </w:rPr>
+      </w:pPr>
+      <w:r>
         <w:t>General User</w:t>
       </w:r>
     </w:p>
@@ -289,15 +259,8 @@
           <w:ilvl w:val="1"/>
           <w:numId w:val="4"/>
         </w:numPr>
-        <w:rPr>
-          <w:lang w:val="en-US"/>
-        </w:rPr>
-      </w:pPr>
-      <w:r>
-        <w:rPr>
-          <w:rtl w:val="0"/>
-          <w:lang w:val="en-US"/>
-        </w:rPr>
+      </w:pPr>
+      <w:r>
         <w:t>Goals: Allows searching for games posted by other users</w:t>
       </w:r>
     </w:p>
@@ -308,15 +271,8 @@
           <w:ilvl w:val="0"/>
           <w:numId w:val="4"/>
         </w:numPr>
-        <w:rPr>
-          <w:lang w:val="en-US"/>
-        </w:rPr>
-      </w:pPr>
-      <w:r>
-        <w:rPr>
-          <w:rtl w:val="0"/>
-          <w:lang w:val="en-US"/>
-        </w:rPr>
+      </w:pPr>
+      <w:r>
         <w:t>Owner</w:t>
       </w:r>
     </w:p>
@@ -327,15 +283,8 @@
           <w:ilvl w:val="1"/>
           <w:numId w:val="4"/>
         </w:numPr>
-        <w:rPr>
-          <w:lang w:val="en-US"/>
-        </w:rPr>
-      </w:pPr>
-      <w:r>
-        <w:rPr>
-          <w:rtl w:val="0"/>
-          <w:lang w:val="en-US"/>
-        </w:rPr>
+      </w:pPr>
+      <w:r>
         <w:t>Goals: Allow user to post their games online for sharing</w:t>
       </w:r>
     </w:p>
@@ -346,15 +295,8 @@
           <w:ilvl w:val="0"/>
           <w:numId w:val="4"/>
         </w:numPr>
-        <w:rPr>
-          <w:lang w:val="en-US"/>
-        </w:rPr>
-      </w:pPr>
-      <w:r>
-        <w:rPr>
-          <w:rtl w:val="0"/>
-          <w:lang w:val="en-US"/>
-        </w:rPr>
+      </w:pPr>
+      <w:r>
         <w:t>Admin</w:t>
       </w:r>
     </w:p>
@@ -365,15 +307,8 @@
           <w:ilvl w:val="1"/>
           <w:numId w:val="4"/>
         </w:numPr>
-        <w:rPr>
-          <w:lang w:val="en-US"/>
-        </w:rPr>
-      </w:pPr>
-      <w:r>
-        <w:rPr>
-          <w:rtl w:val="0"/>
-          <w:lang w:val="en-US"/>
-        </w:rPr>
+      </w:pPr>
+      <w:r>
         <w:t>Allows control to delete user posted games if needed</w:t>
       </w:r>
     </w:p>
@@ -384,16 +319,12 @@
           <w:ilvl w:val="0"/>
           <w:numId w:val="4"/>
         </w:numPr>
-        <w:rPr>
-          <w:lang w:val="en-US"/>
-        </w:rPr>
-      </w:pPr>
-      <w:r>
-        <w:rPr>
-          <w:rtl w:val="0"/>
-          <w:lang w:val="en-US"/>
-        </w:rPr>
-        <w:t>(System) IGDB API connection</w:t>
+      </w:pPr>
+      <w:r>
+        <w:t>(System) IGDB</w:t>
+      </w:r>
+      <w:r>
+        <w:t xml:space="preserve"> API connection</w:t>
       </w:r>
     </w:p>
     <w:p>
@@ -403,26 +334,19 @@
           <w:ilvl w:val="1"/>
           <w:numId w:val="4"/>
         </w:numPr>
-        <w:rPr>
-          <w:lang w:val="en-US"/>
-        </w:rPr>
-      </w:pPr>
-      <w:r>
-        <w:rPr>
-          <w:rtl w:val="0"/>
-          <w:lang w:val="en-US"/>
-        </w:rPr>
+      </w:pPr>
+      <w:r>
+        <w:lastRenderedPageBreak/>
         <w:t>Allows for fetching game details</w:t>
       </w:r>
     </w:p>
     <w:p>
       <w:pPr>
         <w:pStyle w:val="Body"/>
-        <w:ind w:left="360" w:firstLine="0"/>
-        <w:rPr>
-          <w:rFonts w:ascii="Calibri" w:cs="Calibri" w:hAnsi="Calibri" w:eastAsia="Calibri"/>
-          <w:i w:val="1"/>
-          <w:iCs w:val="1"/>
+        <w:ind w:left="360"/>
+        <w:rPr>
+          <w:i/>
+          <w:iCs/>
         </w:rPr>
       </w:pPr>
     </w:p>
@@ -433,22 +357,15 @@
           <w:ilvl w:val="0"/>
           <w:numId w:val="2"/>
         </w:numPr>
-        <w:bidi w:val="0"/>
-        <w:ind w:right="0"/>
-        <w:jc w:val="both"/>
-        <w:rPr>
-          <w:b w:val="1"/>
-          <w:bCs w:val="1"/>
-          <w:rtl w:val="0"/>
-          <w:lang w:val="en-US"/>
-        </w:rPr>
-      </w:pPr>
-      <w:r>
-        <w:rPr>
-          <w:b w:val="1"/>
-          <w:bCs w:val="1"/>
-          <w:rtl w:val="0"/>
-          <w:lang w:val="en-US"/>
+        <w:rPr>
+          <w:b/>
+          <w:bCs/>
+        </w:rPr>
+      </w:pPr>
+      <w:r>
+        <w:rPr>
+          <w:b/>
+          <w:bCs/>
         </w:rPr>
         <w:t>Functional Requirements</w:t>
       </w:r>
@@ -460,21 +377,14 @@
           <w:ilvl w:val="1"/>
           <w:numId w:val="6"/>
         </w:numPr>
-        <w:bidi w:val="0"/>
         <w:spacing w:line="240" w:lineRule="auto"/>
-        <w:ind w:right="0"/>
-        <w:jc w:val="both"/>
         <w:rPr>
           <w:rFonts w:ascii="Trebuchet MS" w:hAnsi="Trebuchet MS"/>
-          <w:rtl w:val="0"/>
-          <w:lang w:val="en-US"/>
         </w:rPr>
       </w:pPr>
       <w:r>
         <w:rPr>
           <w:rFonts w:ascii="Trebuchet MS" w:hAnsi="Trebuchet MS"/>
-          <w:rtl w:val="0"/>
-          <w:lang w:val="en-US"/>
         </w:rPr>
         <w:t xml:space="preserve">User Authentication and Access Controls </w:t>
       </w:r>
@@ -486,47 +396,16 @@
           <w:ilvl w:val="2"/>
           <w:numId w:val="6"/>
         </w:numPr>
-        <w:bidi w:val="0"/>
         <w:spacing w:line="240" w:lineRule="auto"/>
-        <w:ind w:right="0"/>
-        <w:jc w:val="both"/>
         <w:rPr>
           <w:rFonts w:ascii="Trebuchet MS" w:hAnsi="Trebuchet MS"/>
-          <w:rtl w:val="0"/>
-          <w:lang w:val="en-US"/>
         </w:rPr>
       </w:pPr>
       <w:r>
         <w:rPr>
           <w:rFonts w:ascii="Trebuchet MS" w:hAnsi="Trebuchet MS"/>
-          <w:rtl w:val="0"/>
-          <w:lang w:val="en-US"/>
-        </w:rPr>
-        <w:t xml:space="preserve">1. </w:t>
-      </w:r>
-      <w:r>
-        <w:rPr>
-          <w:rFonts w:ascii="Trebuchet MS" w:hAnsi="Trebuchet MS"/>
-          <w:rtl w:val="0"/>
-          <w:lang w:val="en-US"/>
-        </w:rPr>
-        <w:t>The system must require all users to authenticate themselves before giving them access</w:t>
-      </w:r>
-      <w:r>
-        <w:rPr>
-          <w:rFonts w:ascii="Trebuchet MS" w:hAnsi="Trebuchet MS"/>
-          <w:rtl w:val="0"/>
-          <w:lang w:val="en-US"/>
-        </w:rPr>
-        <w:t xml:space="preserve"> </w:t>
-      </w:r>
-      <w:r>
-        <w:rPr>
-          <w:rFonts w:ascii="Trebuchet MS" w:hAnsi="Trebuchet MS"/>
-          <w:rtl w:val="0"/>
-          <w:lang w:val="en-US"/>
-        </w:rPr>
-        <w:t xml:space="preserve">to features of the system. </w:t>
+        </w:rPr>
+        <w:t xml:space="preserve">1. The system must require all users to authenticate themselves before giving them access to features of the system. </w:t>
       </w:r>
     </w:p>
     <w:p>
@@ -536,15 +415,11 @@
           <w:ilvl w:val="7"/>
           <w:numId w:val="4"/>
         </w:numPr>
-        <w:bidi w:val="0"/>
         <w:spacing w:after="240"/>
-        <w:ind w:right="0"/>
-        <w:jc w:val="left"/>
         <w:rPr>
           <w:rFonts w:ascii="Trebuchet MS" w:hAnsi="Trebuchet MS"/>
           <w:sz w:val="20"/>
           <w:szCs w:val="20"/>
-          <w:rtl w:val="0"/>
         </w:rPr>
       </w:pPr>
       <w:r>
@@ -552,16 +427,14 @@
           <w:rFonts w:ascii="Trebuchet MS" w:hAnsi="Trebuchet MS"/>
           <w:sz w:val="20"/>
           <w:szCs w:val="20"/>
-          <w:rtl w:val="0"/>
         </w:rPr>
         <w:t xml:space="preserve">1.1.1. </w:t>
       </w:r>
       <w:r>
         <w:rPr>
-          <w:rFonts w:ascii="Trebuchet MS" w:hAnsi="Trebuchet MS" w:hint="default"/>
-          <w:sz w:val="20"/>
-          <w:szCs w:val="20"/>
-          <w:rtl w:val="0"/>
+          <w:rFonts w:ascii="Trebuchet MS" w:hAnsi="Trebuchet MS"/>
+          <w:sz w:val="20"/>
+          <w:szCs w:val="20"/>
         </w:rPr>
         <w:t> </w:t>
       </w:r>
@@ -570,10 +443,16 @@
           <w:rFonts w:ascii="Trebuchet MS" w:hAnsi="Trebuchet MS"/>
           <w:sz w:val="20"/>
           <w:szCs w:val="20"/>
-          <w:rtl w:val="0"/>
-          <w:lang w:val="en-US"/>
-        </w:rPr>
-        <w:t xml:space="preserve">On first login, the user must be able to enter the username and password that a system administrator created for that user </w:t>
+        </w:rPr>
+        <w:t>On first login,</w:t>
+      </w:r>
+      <w:r>
+        <w:rPr>
+          <w:rFonts w:ascii="Trebuchet MS" w:hAnsi="Trebuchet MS"/>
+          <w:sz w:val="20"/>
+          <w:szCs w:val="20"/>
+        </w:rPr>
+        <w:t xml:space="preserve"> the user must be able to enter the username and password that a system administrator created for that user </w:t>
       </w:r>
     </w:p>
     <w:p>
@@ -583,15 +462,11 @@
           <w:ilvl w:val="7"/>
           <w:numId w:val="4"/>
         </w:numPr>
-        <w:bidi w:val="0"/>
         <w:spacing w:after="240"/>
-        <w:ind w:right="0"/>
-        <w:jc w:val="left"/>
         <w:rPr>
           <w:rFonts w:ascii="Trebuchet MS" w:hAnsi="Trebuchet MS"/>
           <w:sz w:val="20"/>
           <w:szCs w:val="20"/>
-          <w:rtl w:val="0"/>
         </w:rPr>
       </w:pPr>
       <w:r>
@@ -599,16 +474,14 @@
           <w:rFonts w:ascii="Trebuchet MS" w:hAnsi="Trebuchet MS"/>
           <w:sz w:val="20"/>
           <w:szCs w:val="20"/>
-          <w:rtl w:val="0"/>
         </w:rPr>
         <w:t xml:space="preserve">1.1.2. </w:t>
       </w:r>
       <w:r>
         <w:rPr>
-          <w:rFonts w:ascii="Trebuchet MS" w:hAnsi="Trebuchet MS" w:hint="default"/>
-          <w:sz w:val="20"/>
-          <w:szCs w:val="20"/>
-          <w:rtl w:val="0"/>
+          <w:rFonts w:ascii="Trebuchet MS" w:hAnsi="Trebuchet MS"/>
+          <w:sz w:val="20"/>
+          <w:szCs w:val="20"/>
         </w:rPr>
         <w:t> </w:t>
       </w:r>
@@ -617,23 +490,24 @@
           <w:rFonts w:ascii="Trebuchet MS" w:hAnsi="Trebuchet MS"/>
           <w:sz w:val="20"/>
           <w:szCs w:val="20"/>
-          <w:rtl w:val="0"/>
-          <w:lang w:val="en-US"/>
-        </w:rPr>
-        <w:t xml:space="preserve">Once the user has successful entered the initial username and password, the system must require the user to change the initial password to something of their own choosing. </w:t>
-      </w:r>
-      <w:r>
-        <w:rPr>
-          <w:rFonts w:ascii="Arial Unicode MS" w:cs="Arial Unicode MS" w:hAnsi="Arial Unicode MS" w:eastAsia="Arial Unicode MS"/>
-          <w:b w:val="0"/>
-          <w:bCs w:val="0"/>
-          <w:i w:val="0"/>
-          <w:iCs w:val="0"/>
-          <w:sz w:val="20"/>
-          <w:szCs w:val="20"/>
-          <w:rtl w:val="0"/>
-        </w:rPr>
-        <w:br w:type="textWrapping"/>
+        </w:rPr>
+        <w:t xml:space="preserve">Once the user has successful entered the initial username and password, the system must require the user to change the initial password to </w:t>
+      </w:r>
+      <w:r>
+        <w:rPr>
+          <w:rFonts w:ascii="Trebuchet MS" w:hAnsi="Trebuchet MS"/>
+          <w:sz w:val="20"/>
+          <w:szCs w:val="20"/>
+        </w:rPr>
+        <w:t xml:space="preserve">something of their own choosing. </w:t>
+      </w:r>
+      <w:r>
+        <w:rPr>
+          <w:rFonts w:ascii="Arial Unicode MS" w:hAnsi="Arial Unicode MS"/>
+          <w:sz w:val="20"/>
+          <w:szCs w:val="20"/>
+        </w:rPr>
+        <w:br/>
       </w:r>
     </w:p>
     <w:p>
@@ -643,15 +517,11 @@
           <w:ilvl w:val="7"/>
           <w:numId w:val="4"/>
         </w:numPr>
-        <w:bidi w:val="0"/>
         <w:spacing w:after="240"/>
-        <w:ind w:right="0"/>
-        <w:jc w:val="left"/>
         <w:rPr>
           <w:rFonts w:ascii="Trebuchet MS" w:hAnsi="Trebuchet MS"/>
           <w:sz w:val="20"/>
           <w:szCs w:val="20"/>
-          <w:rtl w:val="0"/>
         </w:rPr>
       </w:pPr>
       <w:r>
@@ -659,16 +529,14 @@
           <w:rFonts w:ascii="Trebuchet MS" w:hAnsi="Trebuchet MS"/>
           <w:sz w:val="20"/>
           <w:szCs w:val="20"/>
-          <w:rtl w:val="0"/>
         </w:rPr>
         <w:t xml:space="preserve">1.1.3. </w:t>
       </w:r>
       <w:r>
         <w:rPr>
-          <w:rFonts w:ascii="Trebuchet MS" w:hAnsi="Trebuchet MS" w:hint="default"/>
-          <w:sz w:val="20"/>
-          <w:szCs w:val="20"/>
-          <w:rtl w:val="0"/>
+          <w:rFonts w:ascii="Trebuchet MS" w:hAnsi="Trebuchet MS"/>
+          <w:sz w:val="20"/>
+          <w:szCs w:val="20"/>
         </w:rPr>
         <w:t> </w:t>
       </w:r>
@@ -677,23 +545,24 @@
           <w:rFonts w:ascii="Trebuchet MS" w:hAnsi="Trebuchet MS"/>
           <w:sz w:val="20"/>
           <w:szCs w:val="20"/>
-          <w:rtl w:val="0"/>
-          <w:lang w:val="en-US"/>
-        </w:rPr>
-        <w:t xml:space="preserve">For any subsequent login, the user must be able to enter his/her username and current password. If entered correctly, the system must let the user access authorized features of the system. If entered incorrectly, the system should allow the user to try again or exit. </w:t>
-      </w:r>
-      <w:r>
-        <w:rPr>
-          <w:rFonts w:ascii="Arial Unicode MS" w:cs="Arial Unicode MS" w:hAnsi="Arial Unicode MS" w:eastAsia="Arial Unicode MS"/>
-          <w:b w:val="0"/>
-          <w:bCs w:val="0"/>
-          <w:i w:val="0"/>
-          <w:iCs w:val="0"/>
-          <w:sz w:val="20"/>
-          <w:szCs w:val="20"/>
-          <w:rtl w:val="0"/>
-        </w:rPr>
-        <w:br w:type="textWrapping"/>
+        </w:rPr>
+        <w:t xml:space="preserve">For any subsequent login, the user must be able to enter his/her username and current password. If entered correctly, the system must let the user access authorized features of the system. If entered incorrectly, </w:t>
+      </w:r>
+      <w:r>
+        <w:rPr>
+          <w:rFonts w:ascii="Trebuchet MS" w:hAnsi="Trebuchet MS"/>
+          <w:sz w:val="20"/>
+          <w:szCs w:val="20"/>
+        </w:rPr>
+        <w:t xml:space="preserve">the system should allow the user to try again or exit. </w:t>
+      </w:r>
+      <w:r>
+        <w:rPr>
+          <w:rFonts w:ascii="Arial Unicode MS" w:hAnsi="Arial Unicode MS"/>
+          <w:sz w:val="20"/>
+          <w:szCs w:val="20"/>
+        </w:rPr>
+        <w:br/>
       </w:r>
     </w:p>
     <w:p>
@@ -703,26 +572,28 @@
           <w:tab w:val="left" w:pos="220"/>
           <w:tab w:val="left" w:pos="720"/>
         </w:tabs>
-        <w:bidi w:val="0"/>
         <w:spacing w:after="240"/>
-        <w:ind w:left="720" w:right="0" w:hanging="720"/>
-        <w:jc w:val="left"/>
-        <w:rPr>
-          <w:rFonts w:ascii="Trebuchet MS" w:cs="Trebuchet MS" w:hAnsi="Trebuchet MS" w:eastAsia="Trebuchet MS"/>
-          <w:sz w:val="20"/>
-          <w:szCs w:val="20"/>
-          <w:rtl w:val="0"/>
-        </w:rPr>
-      </w:pPr>
-      <w:r>
-        <w:rPr>
-          <w:rFonts w:ascii="Trebuchet MS" w:cs="Trebuchet MS" w:hAnsi="Trebuchet MS" w:eastAsia="Trebuchet MS"/>
-          <w:sz w:val="20"/>
-          <w:szCs w:val="20"/>
-          <w:rtl w:val="0"/>
-          <w:lang w:val="en-US"/>
+        <w:ind w:left="720" w:hanging="720"/>
+        <w:rPr>
+          <w:rFonts w:ascii="Trebuchet MS" w:eastAsia="Trebuchet MS" w:hAnsi="Trebuchet MS" w:cs="Trebuchet MS"/>
+          <w:sz w:val="20"/>
+          <w:szCs w:val="20"/>
+        </w:rPr>
+      </w:pPr>
+      <w:r>
+        <w:rPr>
+          <w:rFonts w:ascii="Trebuchet MS" w:eastAsia="Trebuchet MS" w:hAnsi="Trebuchet MS" w:cs="Trebuchet MS"/>
+          <w:sz w:val="20"/>
+          <w:szCs w:val="20"/>
         </w:rPr>
         <w:tab/>
+      </w:r>
+      <w:r>
+        <w:rPr>
+          <w:rFonts w:ascii="Trebuchet MS" w:eastAsia="Trebuchet MS" w:hAnsi="Trebuchet MS" w:cs="Trebuchet MS"/>
+          <w:sz w:val="20"/>
+          <w:szCs w:val="20"/>
+        </w:rPr>
         <w:tab/>
         <w:t xml:space="preserve">2. </w:t>
       </w:r>
@@ -731,8 +602,6 @@
           <w:rFonts w:ascii="Trebuchet MS" w:hAnsi="Trebuchet MS"/>
           <w:sz w:val="20"/>
           <w:szCs w:val="20"/>
-          <w:rtl w:val="0"/>
-          <w:lang w:val="en-US"/>
         </w:rPr>
         <w:t>User Profile Management</w:t>
       </w:r>
@@ -744,28 +613,44 @@
           <w:tab w:val="left" w:pos="220"/>
           <w:tab w:val="left" w:pos="720"/>
         </w:tabs>
-        <w:bidi w:val="0"/>
         <w:spacing w:after="240"/>
-        <w:ind w:left="720" w:right="0" w:hanging="720"/>
-        <w:jc w:val="left"/>
-        <w:rPr>
-          <w:rFonts w:ascii="Trebuchet MS" w:cs="Trebuchet MS" w:hAnsi="Trebuchet MS" w:eastAsia="Trebuchet MS"/>
-          <w:sz w:val="20"/>
-          <w:szCs w:val="20"/>
-          <w:rtl w:val="0"/>
-        </w:rPr>
-      </w:pPr>
-      <w:r>
-        <w:rPr>
-          <w:rFonts w:ascii="Trebuchet MS" w:cs="Trebuchet MS" w:hAnsi="Trebuchet MS" w:eastAsia="Trebuchet MS"/>
-          <w:sz w:val="20"/>
-          <w:szCs w:val="20"/>
-          <w:rtl w:val="0"/>
-          <w:lang w:val="en-US"/>
+        <w:ind w:left="720" w:hanging="720"/>
+        <w:rPr>
+          <w:rFonts w:ascii="Trebuchet MS" w:eastAsia="Trebuchet MS" w:hAnsi="Trebuchet MS" w:cs="Trebuchet MS"/>
+          <w:sz w:val="20"/>
+          <w:szCs w:val="20"/>
+        </w:rPr>
+      </w:pPr>
+      <w:r>
+        <w:rPr>
+          <w:rFonts w:ascii="Trebuchet MS" w:eastAsia="Trebuchet MS" w:hAnsi="Trebuchet MS" w:cs="Trebuchet MS"/>
+          <w:sz w:val="20"/>
+          <w:szCs w:val="20"/>
         </w:rPr>
         <w:tab/>
+      </w:r>
+      <w:r>
+        <w:rPr>
+          <w:rFonts w:ascii="Trebuchet MS" w:eastAsia="Trebuchet MS" w:hAnsi="Trebuchet MS" w:cs="Trebuchet MS"/>
+          <w:sz w:val="20"/>
+          <w:szCs w:val="20"/>
+        </w:rPr>
         <w:tab/>
+      </w:r>
+      <w:r>
+        <w:rPr>
+          <w:rFonts w:ascii="Trebuchet MS" w:eastAsia="Trebuchet MS" w:hAnsi="Trebuchet MS" w:cs="Trebuchet MS"/>
+          <w:sz w:val="20"/>
+          <w:szCs w:val="20"/>
+        </w:rPr>
         <w:tab/>
+      </w:r>
+      <w:r>
+        <w:rPr>
+          <w:rFonts w:ascii="Trebuchet MS" w:eastAsia="Trebuchet MS" w:hAnsi="Trebuchet MS" w:cs="Trebuchet MS"/>
+          <w:sz w:val="20"/>
+          <w:szCs w:val="20"/>
+        </w:rPr>
         <w:tab/>
         <w:t xml:space="preserve">2.1. </w:t>
       </w:r>
@@ -774,21 +659,39 @@
           <w:rFonts w:ascii="Trebuchet MS" w:hAnsi="Trebuchet MS"/>
           <w:sz w:val="20"/>
           <w:szCs w:val="20"/>
-          <w:rtl w:val="0"/>
-          <w:lang w:val="en-US"/>
         </w:rPr>
         <w:t xml:space="preserve">The system will allow any authenticated user (one who is logged in) to </w:t>
       </w:r>
       <w:r>
         <w:rPr>
-          <w:rFonts w:ascii="Trebuchet MS" w:cs="Trebuchet MS" w:hAnsi="Trebuchet MS" w:eastAsia="Trebuchet MS"/>
-          <w:sz w:val="20"/>
-          <w:szCs w:val="20"/>
-          <w:rtl w:val="0"/>
+          <w:rFonts w:ascii="Trebuchet MS" w:eastAsia="Trebuchet MS" w:hAnsi="Trebuchet MS" w:cs="Trebuchet MS"/>
+          <w:sz w:val="20"/>
+          <w:szCs w:val="20"/>
         </w:rPr>
         <w:tab/>
+      </w:r>
+      <w:r>
+        <w:rPr>
+          <w:rFonts w:ascii="Trebuchet MS" w:eastAsia="Trebuchet MS" w:hAnsi="Trebuchet MS" w:cs="Trebuchet MS"/>
+          <w:sz w:val="20"/>
+          <w:szCs w:val="20"/>
+        </w:rPr>
         <w:tab/>
+      </w:r>
+      <w:r>
+        <w:rPr>
+          <w:rFonts w:ascii="Trebuchet MS" w:eastAsia="Trebuchet MS" w:hAnsi="Trebuchet MS" w:cs="Trebuchet MS"/>
+          <w:sz w:val="20"/>
+          <w:szCs w:val="20"/>
+        </w:rPr>
         <w:tab/>
+      </w:r>
+      <w:r>
+        <w:rPr>
+          <w:rFonts w:ascii="Trebuchet MS" w:eastAsia="Trebuchet MS" w:hAnsi="Trebuchet MS" w:cs="Trebuchet MS"/>
+          <w:sz w:val="20"/>
+          <w:szCs w:val="20"/>
+        </w:rPr>
         <w:tab/>
       </w:r>
       <w:r>
@@ -796,8 +699,6 @@
           <w:rFonts w:ascii="Trebuchet MS" w:hAnsi="Trebuchet MS"/>
           <w:sz w:val="20"/>
           <w:szCs w:val="20"/>
-          <w:rtl w:val="0"/>
-          <w:lang w:val="en-US"/>
         </w:rPr>
         <w:t>modify his</w:t>
       </w:r>
@@ -806,18 +707,14 @@
           <w:rFonts w:ascii="Trebuchet MS" w:hAnsi="Trebuchet MS"/>
           <w:sz w:val="20"/>
           <w:szCs w:val="20"/>
-          <w:rtl w:val="0"/>
-          <w:lang w:val="en-US"/>
-        </w:rPr>
-        <w:t xml:space="preserve"> </w:t>
+        </w:rPr>
+        <w:t>/</w:t>
       </w:r>
       <w:r>
         <w:rPr>
           <w:rFonts w:ascii="Trebuchet MS" w:hAnsi="Trebuchet MS"/>
           <w:sz w:val="20"/>
           <w:szCs w:val="20"/>
-          <w:rtl w:val="0"/>
-          <w:lang w:val="en-US"/>
         </w:rPr>
         <w:t xml:space="preserve">her own contact information. </w:t>
       </w:r>
@@ -829,36 +726,44 @@
           <w:tab w:val="left" w:pos="220"/>
           <w:tab w:val="left" w:pos="720"/>
         </w:tabs>
-        <w:bidi w:val="0"/>
         <w:spacing w:after="240"/>
-        <w:ind w:left="720" w:right="0" w:hanging="720"/>
-        <w:jc w:val="left"/>
-        <w:rPr>
-          <w:rFonts w:ascii="Trebuchet MS" w:cs="Trebuchet MS" w:hAnsi="Trebuchet MS" w:eastAsia="Trebuchet MS"/>
-          <w:sz w:val="20"/>
-          <w:szCs w:val="20"/>
-          <w:rtl w:val="0"/>
-        </w:rPr>
-      </w:pPr>
-      <w:r>
-        <w:rPr>
-          <w:rFonts w:ascii="Trebuchet MS" w:cs="Trebuchet MS" w:hAnsi="Trebuchet MS" w:eastAsia="Trebuchet MS"/>
-          <w:sz w:val="20"/>
-          <w:szCs w:val="20"/>
-          <w:rtl w:val="0"/>
+        <w:ind w:left="720" w:hanging="720"/>
+        <w:rPr>
+          <w:rFonts w:ascii="Trebuchet MS" w:eastAsia="Trebuchet MS" w:hAnsi="Trebuchet MS" w:cs="Trebuchet MS"/>
+          <w:sz w:val="20"/>
+          <w:szCs w:val="20"/>
+        </w:rPr>
+      </w:pPr>
+      <w:r>
+        <w:rPr>
+          <w:rFonts w:ascii="Trebuchet MS" w:eastAsia="Trebuchet MS" w:hAnsi="Trebuchet MS" w:cs="Trebuchet MS"/>
+          <w:sz w:val="20"/>
+          <w:szCs w:val="20"/>
         </w:rPr>
         <w:tab/>
       </w:r>
       <w:r>
         <w:rPr>
-          <w:rFonts w:ascii="Trebuchet MS" w:cs="Trebuchet MS" w:hAnsi="Trebuchet MS" w:eastAsia="Trebuchet MS"/>
-          <w:sz w:val="20"/>
-          <w:szCs w:val="20"/>
-          <w:rtl w:val="0"/>
-          <w:lang w:val="en-US"/>
+          <w:rFonts w:ascii="Trebuchet MS" w:eastAsia="Trebuchet MS" w:hAnsi="Trebuchet MS" w:cs="Trebuchet MS"/>
+          <w:sz w:val="20"/>
+          <w:szCs w:val="20"/>
         </w:rPr>
         <w:tab/>
+      </w:r>
+      <w:r>
+        <w:rPr>
+          <w:rFonts w:ascii="Trebuchet MS" w:eastAsia="Trebuchet MS" w:hAnsi="Trebuchet MS" w:cs="Trebuchet MS"/>
+          <w:sz w:val="20"/>
+          <w:szCs w:val="20"/>
+        </w:rPr>
         <w:tab/>
+      </w:r>
+      <w:r>
+        <w:rPr>
+          <w:rFonts w:ascii="Trebuchet MS" w:eastAsia="Trebuchet MS" w:hAnsi="Trebuchet MS" w:cs="Trebuchet MS"/>
+          <w:sz w:val="20"/>
+          <w:szCs w:val="20"/>
+        </w:rPr>
         <w:tab/>
         <w:t xml:space="preserve">2.2. </w:t>
       </w:r>
@@ -867,21 +772,39 @@
           <w:rFonts w:ascii="Trebuchet MS" w:hAnsi="Trebuchet MS"/>
           <w:sz w:val="20"/>
           <w:szCs w:val="20"/>
-          <w:rtl w:val="0"/>
-          <w:lang w:val="en-US"/>
         </w:rPr>
         <w:t xml:space="preserve">The system will allow any authenticated user (one who is logged in) to </w:t>
       </w:r>
       <w:r>
         <w:rPr>
-          <w:rFonts w:ascii="Trebuchet MS" w:cs="Trebuchet MS" w:hAnsi="Trebuchet MS" w:eastAsia="Trebuchet MS"/>
-          <w:sz w:val="20"/>
-          <w:szCs w:val="20"/>
-          <w:rtl w:val="0"/>
+          <w:rFonts w:ascii="Trebuchet MS" w:eastAsia="Trebuchet MS" w:hAnsi="Trebuchet MS" w:cs="Trebuchet MS"/>
+          <w:sz w:val="20"/>
+          <w:szCs w:val="20"/>
         </w:rPr>
         <w:tab/>
+      </w:r>
+      <w:r>
+        <w:rPr>
+          <w:rFonts w:ascii="Trebuchet MS" w:eastAsia="Trebuchet MS" w:hAnsi="Trebuchet MS" w:cs="Trebuchet MS"/>
+          <w:sz w:val="20"/>
+          <w:szCs w:val="20"/>
+        </w:rPr>
         <w:tab/>
+      </w:r>
+      <w:r>
+        <w:rPr>
+          <w:rFonts w:ascii="Trebuchet MS" w:eastAsia="Trebuchet MS" w:hAnsi="Trebuchet MS" w:cs="Trebuchet MS"/>
+          <w:sz w:val="20"/>
+          <w:szCs w:val="20"/>
+        </w:rPr>
         <w:tab/>
+      </w:r>
+      <w:r>
+        <w:rPr>
+          <w:rFonts w:ascii="Trebuchet MS" w:eastAsia="Trebuchet MS" w:hAnsi="Trebuchet MS" w:cs="Trebuchet MS"/>
+          <w:sz w:val="20"/>
+          <w:szCs w:val="20"/>
+        </w:rPr>
         <w:tab/>
       </w:r>
       <w:r>
@@ -889,10 +812,18 @@
           <w:rFonts w:ascii="Trebuchet MS" w:hAnsi="Trebuchet MS"/>
           <w:sz w:val="20"/>
           <w:szCs w:val="20"/>
-          <w:rtl w:val="0"/>
-          <w:lang w:val="en-US"/>
-        </w:rPr>
-        <w:t xml:space="preserve">modify his/her own password. </w:t>
+        </w:rPr>
+        <w:t>modify his/her own pass</w:t>
+      </w:r>
+      <w:bookmarkStart w:id="0" w:name="_GoBack"/>
+      <w:bookmarkEnd w:id="0"/>
+      <w:r>
+        <w:rPr>
+          <w:rFonts w:ascii="Trebuchet MS" w:hAnsi="Trebuchet MS"/>
+          <w:sz w:val="20"/>
+          <w:szCs w:val="20"/>
+        </w:rPr>
+        <w:t xml:space="preserve">word. </w:t>
       </w:r>
     </w:p>
     <w:p>
@@ -902,28 +833,44 @@
           <w:tab w:val="left" w:pos="220"/>
           <w:tab w:val="left" w:pos="720"/>
         </w:tabs>
-        <w:bidi w:val="0"/>
         <w:spacing w:after="240"/>
-        <w:ind w:left="720" w:right="0" w:hanging="720"/>
-        <w:jc w:val="left"/>
-        <w:rPr>
-          <w:rFonts w:ascii="Trebuchet MS" w:cs="Trebuchet MS" w:hAnsi="Trebuchet MS" w:eastAsia="Trebuchet MS"/>
-          <w:sz w:val="20"/>
-          <w:szCs w:val="20"/>
-          <w:rtl w:val="0"/>
-        </w:rPr>
-      </w:pPr>
-      <w:r>
-        <w:rPr>
-          <w:rFonts w:ascii="Trebuchet MS" w:cs="Trebuchet MS" w:hAnsi="Trebuchet MS" w:eastAsia="Trebuchet MS"/>
-          <w:sz w:val="20"/>
-          <w:szCs w:val="20"/>
-          <w:rtl w:val="0"/>
-          <w:lang w:val="en-US"/>
+        <w:ind w:left="720" w:hanging="720"/>
+        <w:rPr>
+          <w:rFonts w:ascii="Trebuchet MS" w:eastAsia="Trebuchet MS" w:hAnsi="Trebuchet MS" w:cs="Trebuchet MS"/>
+          <w:sz w:val="20"/>
+          <w:szCs w:val="20"/>
+        </w:rPr>
+      </w:pPr>
+      <w:r>
+        <w:rPr>
+          <w:rFonts w:ascii="Trebuchet MS" w:eastAsia="Trebuchet MS" w:hAnsi="Trebuchet MS" w:cs="Trebuchet MS"/>
+          <w:sz w:val="20"/>
+          <w:szCs w:val="20"/>
         </w:rPr>
         <w:tab/>
+      </w:r>
+      <w:r>
+        <w:rPr>
+          <w:rFonts w:ascii="Trebuchet MS" w:eastAsia="Trebuchet MS" w:hAnsi="Trebuchet MS" w:cs="Trebuchet MS"/>
+          <w:sz w:val="20"/>
+          <w:szCs w:val="20"/>
+        </w:rPr>
         <w:tab/>
+      </w:r>
+      <w:r>
+        <w:rPr>
+          <w:rFonts w:ascii="Trebuchet MS" w:eastAsia="Trebuchet MS" w:hAnsi="Trebuchet MS" w:cs="Trebuchet MS"/>
+          <w:sz w:val="20"/>
+          <w:szCs w:val="20"/>
+        </w:rPr>
         <w:tab/>
+      </w:r>
+      <w:r>
+        <w:rPr>
+          <w:rFonts w:ascii="Trebuchet MS" w:eastAsia="Trebuchet MS" w:hAnsi="Trebuchet MS" w:cs="Trebuchet MS"/>
+          <w:sz w:val="20"/>
+          <w:szCs w:val="20"/>
+        </w:rPr>
         <w:tab/>
         <w:t xml:space="preserve">2.3. </w:t>
       </w:r>
@@ -932,17 +879,14 @@
           <w:rFonts w:ascii="Trebuchet MS" w:hAnsi="Trebuchet MS"/>
           <w:sz w:val="20"/>
           <w:szCs w:val="20"/>
-          <w:rtl w:val="0"/>
-          <w:lang w:val="en-US"/>
         </w:rPr>
         <w:t>The system should not allow user who doesn</w:t>
       </w:r>
       <w:r>
         <w:rPr>
-          <w:rFonts w:ascii="Trebuchet MS" w:hAnsi="Trebuchet MS" w:hint="default"/>
-          <w:sz w:val="20"/>
-          <w:szCs w:val="20"/>
-          <w:rtl w:val="0"/>
+          <w:rFonts w:ascii="Trebuchet MS" w:hAnsi="Trebuchet MS"/>
+          <w:sz w:val="20"/>
+          <w:szCs w:val="20"/>
         </w:rPr>
         <w:t>’</w:t>
       </w:r>
@@ -951,21 +895,39 @@
           <w:rFonts w:ascii="Trebuchet MS" w:hAnsi="Trebuchet MS"/>
           <w:sz w:val="20"/>
           <w:szCs w:val="20"/>
-          <w:rtl w:val="0"/>
-          <w:lang w:val="en-US"/>
         </w:rPr>
         <w:t xml:space="preserve">t have Admin rights to see or </w:t>
       </w:r>
       <w:r>
         <w:rPr>
-          <w:rFonts w:ascii="Trebuchet MS" w:cs="Trebuchet MS" w:hAnsi="Trebuchet MS" w:eastAsia="Trebuchet MS"/>
-          <w:sz w:val="20"/>
-          <w:szCs w:val="20"/>
-          <w:rtl w:val="0"/>
+          <w:rFonts w:ascii="Trebuchet MS" w:eastAsia="Trebuchet MS" w:hAnsi="Trebuchet MS" w:cs="Trebuchet MS"/>
+          <w:sz w:val="20"/>
+          <w:szCs w:val="20"/>
         </w:rPr>
         <w:tab/>
+      </w:r>
+      <w:r>
+        <w:rPr>
+          <w:rFonts w:ascii="Trebuchet MS" w:eastAsia="Trebuchet MS" w:hAnsi="Trebuchet MS" w:cs="Trebuchet MS"/>
+          <w:sz w:val="20"/>
+          <w:szCs w:val="20"/>
+        </w:rPr>
         <w:tab/>
+      </w:r>
+      <w:r>
+        <w:rPr>
+          <w:rFonts w:ascii="Trebuchet MS" w:eastAsia="Trebuchet MS" w:hAnsi="Trebuchet MS" w:cs="Trebuchet MS"/>
+          <w:sz w:val="20"/>
+          <w:szCs w:val="20"/>
+        </w:rPr>
         <w:tab/>
+      </w:r>
+      <w:r>
+        <w:rPr>
+          <w:rFonts w:ascii="Trebuchet MS" w:eastAsia="Trebuchet MS" w:hAnsi="Trebuchet MS" w:cs="Trebuchet MS"/>
+          <w:sz w:val="20"/>
+          <w:szCs w:val="20"/>
+        </w:rPr>
         <w:tab/>
       </w:r>
       <w:r>
@@ -973,8 +935,6 @@
           <w:rFonts w:ascii="Trebuchet MS" w:hAnsi="Trebuchet MS"/>
           <w:sz w:val="20"/>
           <w:szCs w:val="20"/>
-          <w:rtl w:val="0"/>
-          <w:lang w:val="en-US"/>
         </w:rPr>
         <w:t xml:space="preserve">modify any other user profile. </w:t>
       </w:r>
@@ -986,15 +946,12 @@
           <w:tab w:val="left" w:pos="220"/>
           <w:tab w:val="left" w:pos="720"/>
         </w:tabs>
-        <w:bidi w:val="0"/>
         <w:spacing w:after="240"/>
-        <w:ind w:left="720" w:right="0" w:hanging="720"/>
-        <w:jc w:val="left"/>
-        <w:rPr>
-          <w:rFonts w:ascii="Trebuchet MS" w:cs="Trebuchet MS" w:hAnsi="Trebuchet MS" w:eastAsia="Trebuchet MS"/>
-          <w:sz w:val="20"/>
-          <w:szCs w:val="20"/>
-          <w:rtl w:val="0"/>
+        <w:ind w:left="720" w:hanging="720"/>
+        <w:rPr>
+          <w:rFonts w:ascii="Trebuchet MS" w:eastAsia="Trebuchet MS" w:hAnsi="Trebuchet MS" w:cs="Trebuchet MS"/>
+          <w:sz w:val="20"/>
+          <w:szCs w:val="20"/>
         </w:rPr>
       </w:pPr>
     </w:p>
@@ -1005,28 +962,38 @@
           <w:tab w:val="left" w:pos="220"/>
           <w:tab w:val="left" w:pos="720"/>
         </w:tabs>
-        <w:bidi w:val="0"/>
         <w:spacing w:after="240" w:line="300" w:lineRule="atLeast"/>
-        <w:ind w:left="720" w:right="0" w:hanging="720"/>
-        <w:jc w:val="left"/>
-        <w:rPr>
-          <w:rFonts w:ascii="Trebuchet MS" w:cs="Trebuchet MS" w:hAnsi="Trebuchet MS" w:eastAsia="Trebuchet MS"/>
-          <w:sz w:val="20"/>
-          <w:szCs w:val="20"/>
-          <w:rtl w:val="0"/>
-        </w:rPr>
-      </w:pPr>
-      <w:r>
-        <w:rPr>
-          <w:rFonts w:ascii="Trebuchet MS" w:cs="Trebuchet MS" w:hAnsi="Trebuchet MS" w:eastAsia="Trebuchet MS"/>
-          <w:sz w:val="20"/>
-          <w:szCs w:val="20"/>
-          <w:rtl w:val="0"/>
-          <w:lang w:val="en-US"/>
+        <w:ind w:left="720" w:hanging="720"/>
+        <w:rPr>
+          <w:rFonts w:ascii="Trebuchet MS" w:eastAsia="Trebuchet MS" w:hAnsi="Trebuchet MS" w:cs="Trebuchet MS"/>
+          <w:sz w:val="20"/>
+          <w:szCs w:val="20"/>
+        </w:rPr>
+      </w:pPr>
+      <w:r>
+        <w:rPr>
+          <w:rFonts w:ascii="Trebuchet MS" w:eastAsia="Trebuchet MS" w:hAnsi="Trebuchet MS" w:cs="Trebuchet MS"/>
+          <w:sz w:val="20"/>
+          <w:szCs w:val="20"/>
         </w:rPr>
         <w:tab/>
+      </w:r>
+      <w:r>
+        <w:rPr>
+          <w:rFonts w:ascii="Trebuchet MS" w:eastAsia="Trebuchet MS" w:hAnsi="Trebuchet MS" w:cs="Trebuchet MS"/>
+          <w:sz w:val="20"/>
+          <w:szCs w:val="20"/>
+        </w:rPr>
         <w:tab/>
-        <w:t>3. User Add Items Under Logged in Account</w:t>
+        <w:t>3. User Add Items Under Logged</w:t>
+      </w:r>
+      <w:r>
+        <w:rPr>
+          <w:rFonts w:ascii="Trebuchet MS" w:eastAsia="Trebuchet MS" w:hAnsi="Trebuchet MS" w:cs="Trebuchet MS"/>
+          <w:sz w:val="20"/>
+          <w:szCs w:val="20"/>
+        </w:rPr>
+        <w:t xml:space="preserve"> in Account</w:t>
       </w:r>
     </w:p>
     <w:p>
@@ -1036,26 +1003,28 @@
           <w:tab w:val="left" w:pos="220"/>
           <w:tab w:val="left" w:pos="720"/>
         </w:tabs>
-        <w:bidi w:val="0"/>
         <w:spacing w:after="240" w:line="300" w:lineRule="atLeast"/>
-        <w:ind w:left="720" w:right="0" w:hanging="720"/>
-        <w:jc w:val="left"/>
-        <w:rPr>
-          <w:rFonts w:ascii="Trebuchet MS" w:cs="Trebuchet MS" w:hAnsi="Trebuchet MS" w:eastAsia="Trebuchet MS"/>
-          <w:sz w:val="20"/>
-          <w:szCs w:val="20"/>
-          <w:rtl w:val="0"/>
-        </w:rPr>
-      </w:pPr>
-      <w:r>
-        <w:rPr>
-          <w:rFonts w:ascii="Trebuchet MS" w:cs="Trebuchet MS" w:hAnsi="Trebuchet MS" w:eastAsia="Trebuchet MS"/>
-          <w:sz w:val="20"/>
-          <w:szCs w:val="20"/>
-          <w:rtl w:val="0"/>
-          <w:lang w:val="en-US"/>
+        <w:ind w:left="720" w:hanging="720"/>
+        <w:rPr>
+          <w:rFonts w:ascii="Trebuchet MS" w:eastAsia="Trebuchet MS" w:hAnsi="Trebuchet MS" w:cs="Trebuchet MS"/>
+          <w:sz w:val="20"/>
+          <w:szCs w:val="20"/>
+        </w:rPr>
+      </w:pPr>
+      <w:r>
+        <w:rPr>
+          <w:rFonts w:ascii="Trebuchet MS" w:eastAsia="Trebuchet MS" w:hAnsi="Trebuchet MS" w:cs="Trebuchet MS"/>
+          <w:sz w:val="20"/>
+          <w:szCs w:val="20"/>
         </w:rPr>
         <w:tab/>
+      </w:r>
+      <w:r>
+        <w:rPr>
+          <w:rFonts w:ascii="Trebuchet MS" w:eastAsia="Trebuchet MS" w:hAnsi="Trebuchet MS" w:cs="Trebuchet MS"/>
+          <w:sz w:val="20"/>
+          <w:szCs w:val="20"/>
+        </w:rPr>
         <w:tab/>
         <w:t>4. User Browse Inventory</w:t>
       </w:r>
@@ -1067,26 +1036,28 @@
           <w:tab w:val="left" w:pos="220"/>
           <w:tab w:val="left" w:pos="720"/>
         </w:tabs>
-        <w:bidi w:val="0"/>
         <w:spacing w:after="240" w:line="300" w:lineRule="atLeast"/>
-        <w:ind w:left="720" w:right="0" w:hanging="720"/>
-        <w:jc w:val="left"/>
-        <w:rPr>
-          <w:rFonts w:ascii="Trebuchet MS" w:cs="Trebuchet MS" w:hAnsi="Trebuchet MS" w:eastAsia="Trebuchet MS"/>
-          <w:sz w:val="20"/>
-          <w:szCs w:val="20"/>
-          <w:rtl w:val="0"/>
-        </w:rPr>
-      </w:pPr>
-      <w:r>
-        <w:rPr>
-          <w:rFonts w:ascii="Trebuchet MS" w:cs="Trebuchet MS" w:hAnsi="Trebuchet MS" w:eastAsia="Trebuchet MS"/>
-          <w:sz w:val="20"/>
-          <w:szCs w:val="20"/>
-          <w:rtl w:val="0"/>
-          <w:lang w:val="en-US"/>
+        <w:ind w:left="720" w:hanging="720"/>
+        <w:rPr>
+          <w:rFonts w:ascii="Trebuchet MS" w:eastAsia="Trebuchet MS" w:hAnsi="Trebuchet MS" w:cs="Trebuchet MS"/>
+          <w:sz w:val="20"/>
+          <w:szCs w:val="20"/>
+        </w:rPr>
+      </w:pPr>
+      <w:r>
+        <w:rPr>
+          <w:rFonts w:ascii="Trebuchet MS" w:eastAsia="Trebuchet MS" w:hAnsi="Trebuchet MS" w:cs="Trebuchet MS"/>
+          <w:sz w:val="20"/>
+          <w:szCs w:val="20"/>
         </w:rPr>
         <w:tab/>
+      </w:r>
+      <w:r>
+        <w:rPr>
+          <w:rFonts w:ascii="Trebuchet MS" w:eastAsia="Trebuchet MS" w:hAnsi="Trebuchet MS" w:cs="Trebuchet MS"/>
+          <w:sz w:val="20"/>
+          <w:szCs w:val="20"/>
+        </w:rPr>
         <w:tab/>
         <w:t>5. User Game Request</w:t>
       </w:r>
@@ -1098,22 +1069,15 @@
           <w:ilvl w:val="0"/>
           <w:numId w:val="2"/>
         </w:numPr>
-        <w:bidi w:val="0"/>
-        <w:ind w:right="0"/>
-        <w:jc w:val="both"/>
-        <w:rPr>
-          <w:b w:val="1"/>
-          <w:bCs w:val="1"/>
-          <w:rtl w:val="0"/>
-          <w:lang w:val="en-US"/>
-        </w:rPr>
-      </w:pPr>
-      <w:r>
-        <w:rPr>
-          <w:b w:val="1"/>
-          <w:bCs w:val="1"/>
-          <w:rtl w:val="0"/>
-          <w:lang w:val="en-US"/>
+        <w:rPr>
+          <w:b/>
+          <w:bCs/>
+        </w:rPr>
+      </w:pPr>
+      <w:r>
+        <w:rPr>
+          <w:b/>
+          <w:bCs/>
         </w:rPr>
         <w:t>Non-functional Requirements</w:t>
       </w:r>
@@ -1125,19 +1089,8 @@
           <w:ilvl w:val="1"/>
           <w:numId w:val="2"/>
         </w:numPr>
-        <w:bidi w:val="0"/>
-        <w:ind w:right="0"/>
-        <w:jc w:val="both"/>
-        <w:rPr>
-          <w:rtl w:val="0"/>
-          <w:lang w:val="en-US"/>
-        </w:rPr>
-      </w:pPr>
-      <w:r>
-        <w:rPr>
-          <w:rtl w:val="0"/>
-          <w:lang w:val="en-US"/>
-        </w:rPr>
+      </w:pPr>
+      <w:r>
         <w:t>The program will be developed using an agile method with weekly iteration meetings along with consistent communication throughout</w:t>
       </w:r>
     </w:p>
@@ -1148,36 +1101,32 @@
           <w:ilvl w:val="1"/>
           <w:numId w:val="2"/>
         </w:numPr>
-        <w:bidi w:val="0"/>
-        <w:ind w:right="0"/>
-        <w:jc w:val="both"/>
-        <w:rPr>
-          <w:rtl w:val="0"/>
-          <w:lang w:val="en-US"/>
-        </w:rPr>
-      </w:pPr>
-      <w:r>
-        <w:rPr>
-          <w:rtl w:val="0"/>
-          <w:lang w:val="en-US"/>
-        </w:rPr>
-        <w:t>Application-level logic will be tested by each developer including unit tests</w:t>
+      </w:pPr>
+      <w:r>
+        <w:t>Application-level logic will be test</w:t>
+      </w:r>
+      <w:r>
+        <w:t>ed by each developer including unit tests</w:t>
       </w:r>
     </w:p>
     <w:p>
       <w:pPr>
         <w:pStyle w:val="Body"/>
-        <w:ind w:left="360" w:firstLine="0"/>
-      </w:pPr>
-      <w:r>
-        <w:rPr>
-          <w:rFonts w:ascii="Calibri" w:cs="Calibri" w:hAnsi="Calibri" w:eastAsia="Calibri"/>
-          <w:i w:val="1"/>
-          <w:iCs w:val="1"/>
-          <w:rtl w:val="0"/>
-          <w:lang w:val="en-US"/>
-        </w:rPr>
-        <w:t>This section contains requirements that describe and/or constrain the development process.  For example, a non-functional requirement may state that development will follow an Agile method with weekly iteration meetings.</w:t>
+        <w:ind w:left="360"/>
+      </w:pPr>
+      <w:r>
+        <w:rPr>
+          <w:i/>
+          <w:iCs/>
+        </w:rPr>
+        <w:t>This section contains requirements that describe and/or constrain the development process.  For example, a non-functional requirement may state that development will follow an Agile method with weekly iteration mee</w:t>
+      </w:r>
+      <w:r>
+        <w:rPr>
+          <w:i/>
+          <w:iCs/>
+        </w:rPr>
+        <w:t>tings.</w:t>
       </w:r>
     </w:p>
     <w:p>
@@ -1187,23 +1136,17 @@
           <w:ilvl w:val="0"/>
           <w:numId w:val="2"/>
         </w:numPr>
-        <w:bidi w:val="0"/>
-        <w:ind w:right="0"/>
-        <w:jc w:val="both"/>
-        <w:rPr>
-          <w:b w:val="1"/>
-          <w:bCs w:val="1"/>
-          <w:rtl w:val="0"/>
-          <w:lang w:val="en-US"/>
-        </w:rPr>
-      </w:pPr>
-      <w:r>
-        <w:rPr>
-          <w:b w:val="1"/>
-          <w:bCs w:val="1"/>
-          <w:rtl w:val="0"/>
-          <w:lang w:val="en-US"/>
-        </w:rPr>
+        <w:rPr>
+          <w:b/>
+          <w:bCs/>
+        </w:rPr>
+      </w:pPr>
+      <w:r>
+        <w:rPr>
+          <w:b/>
+          <w:bCs/>
+        </w:rPr>
+        <w:lastRenderedPageBreak/>
         <w:t>Future Features</w:t>
       </w:r>
     </w:p>
@@ -1214,19 +1157,8 @@
           <w:ilvl w:val="1"/>
           <w:numId w:val="2"/>
         </w:numPr>
-        <w:bidi w:val="0"/>
-        <w:ind w:right="0"/>
-        <w:jc w:val="both"/>
-        <w:rPr>
-          <w:rtl w:val="0"/>
-          <w:lang w:val="en-US"/>
-        </w:rPr>
-      </w:pPr>
-      <w:r>
-        <w:rPr>
-          <w:rtl w:val="0"/>
-          <w:lang w:val="en-US"/>
-        </w:rPr>
+      </w:pPr>
+      <w:r>
         <w:t>API fetch requests to IGDB to populate game info</w:t>
       </w:r>
     </w:p>
@@ -1237,19 +1169,8 @@
           <w:ilvl w:val="1"/>
           <w:numId w:val="2"/>
         </w:numPr>
-        <w:bidi w:val="0"/>
-        <w:ind w:right="0"/>
-        <w:jc w:val="both"/>
-        <w:rPr>
-          <w:rtl w:val="0"/>
-          <w:lang w:val="en-US"/>
-        </w:rPr>
-      </w:pPr>
-      <w:r>
-        <w:rPr>
-          <w:rtl w:val="0"/>
-          <w:lang w:val="en-US"/>
-        </w:rPr>
+      </w:pPr>
+      <w:r>
         <w:t>Filtering Game searches</w:t>
       </w:r>
     </w:p>
@@ -1260,19 +1181,8 @@
           <w:ilvl w:val="1"/>
           <w:numId w:val="2"/>
         </w:numPr>
-        <w:bidi w:val="0"/>
-        <w:ind w:right="0"/>
-        <w:jc w:val="both"/>
-        <w:rPr>
-          <w:rtl w:val="0"/>
-          <w:lang w:val="en-US"/>
-        </w:rPr>
-      </w:pPr>
-      <w:r>
-        <w:rPr>
-          <w:rtl w:val="0"/>
-          <w:lang w:val="en-US"/>
-        </w:rPr>
+      </w:pPr>
+      <w:r>
         <w:t>Waitlist</w:t>
       </w:r>
     </w:p>
@@ -1283,19 +1193,8 @@
           <w:ilvl w:val="1"/>
           <w:numId w:val="2"/>
         </w:numPr>
-        <w:bidi w:val="0"/>
-        <w:ind w:right="0"/>
-        <w:jc w:val="both"/>
-        <w:rPr>
-          <w:rtl w:val="0"/>
-          <w:lang w:val="en-US"/>
-        </w:rPr>
-      </w:pPr>
-      <w:r>
-        <w:rPr>
-          <w:rtl w:val="0"/>
-          <w:lang w:val="en-US"/>
-        </w:rPr>
+      </w:pPr>
+      <w:r>
         <w:t>Visibility Control</w:t>
       </w:r>
     </w:p>
@@ -1306,19 +1205,8 @@
           <w:ilvl w:val="1"/>
           <w:numId w:val="2"/>
         </w:numPr>
-        <w:bidi w:val="0"/>
-        <w:ind w:right="0"/>
-        <w:jc w:val="both"/>
-        <w:rPr>
-          <w:rtl w:val="0"/>
-          <w:lang w:val="en-US"/>
-        </w:rPr>
-      </w:pPr>
-      <w:r>
-        <w:rPr>
-          <w:rtl w:val="0"/>
-          <w:lang w:val="en-US"/>
-        </w:rPr>
+      </w:pPr>
+      <w:r>
         <w:t>User Reviews</w:t>
       </w:r>
     </w:p>
@@ -1329,22 +1217,15 @@
           <w:ilvl w:val="0"/>
           <w:numId w:val="2"/>
         </w:numPr>
-        <w:bidi w:val="0"/>
-        <w:ind w:right="0"/>
-        <w:jc w:val="both"/>
-        <w:rPr>
-          <w:b w:val="1"/>
-          <w:bCs w:val="1"/>
-          <w:rtl w:val="0"/>
-          <w:lang w:val="en-US"/>
-        </w:rPr>
-      </w:pPr>
-      <w:r>
-        <w:rPr>
-          <w:b w:val="1"/>
-          <w:bCs w:val="1"/>
-          <w:rtl w:val="0"/>
-          <w:lang w:val="en-US"/>
+        <w:rPr>
+          <w:b/>
+          <w:bCs/>
+        </w:rPr>
+      </w:pPr>
+      <w:r>
+        <w:rPr>
+          <w:b/>
+          <w:bCs/>
         </w:rPr>
         <w:t>Glossary</w:t>
       </w:r>
@@ -1354,18 +1235,14 @@
         <w:pStyle w:val="Body"/>
         <w:ind w:firstLine="360"/>
         <w:rPr>
-          <w:rFonts w:ascii="Calibri" w:cs="Calibri" w:hAnsi="Calibri" w:eastAsia="Calibri"/>
-          <w:i w:val="1"/>
-          <w:iCs w:val="1"/>
-        </w:rPr>
-      </w:pPr>
-      <w:r>
-        <w:rPr>
-          <w:rFonts w:ascii="Calibri" w:cs="Calibri" w:hAnsi="Calibri" w:eastAsia="Calibri"/>
-          <w:i w:val="1"/>
-          <w:iCs w:val="1"/>
-          <w:rtl w:val="0"/>
-          <w:lang w:val="en-US"/>
+          <w:i/>
+          <w:iCs/>
+        </w:rPr>
+      </w:pPr>
+      <w:r>
+        <w:rPr>
+          <w:i/>
+          <w:iCs/>
         </w:rPr>
         <w:t>This section contains a list important terms and their definition</w:t>
       </w:r>
@@ -1375,50 +1252,16 @@
         <w:pStyle w:val="Body"/>
         <w:ind w:firstLine="360"/>
         <w:rPr>
-          <w:rFonts w:ascii="Calibri" w:cs="Calibri" w:hAnsi="Calibri" w:eastAsia="Calibri"/>
-          <w:i w:val="1"/>
-          <w:iCs w:val="1"/>
-        </w:rPr>
-      </w:pPr>
-      <w:r>
-        <w:rPr>
-          <w:rFonts w:ascii="Calibri" w:cs="Calibri" w:hAnsi="Calibri" w:eastAsia="Calibri"/>
-          <w:i w:val="1"/>
-          <w:iCs w:val="1"/>
-          <w:rtl w:val="0"/>
-          <w:lang w:val="en-US"/>
-        </w:rPr>
-        <w:t xml:space="preserve">IGDB: </w:t>
-      </w:r>
-      <w:r>
-        <w:rPr>
-          <w:rFonts w:ascii="Calibri" w:cs="Calibri" w:hAnsi="Calibri" w:eastAsia="Calibri"/>
-          <w:i w:val="1"/>
-          <w:iCs w:val="1"/>
-          <w:rtl w:val="0"/>
-          <w:lang w:val="en-US"/>
-        </w:rPr>
-        <w:t>‘</w:t>
-      </w:r>
-      <w:r>
-        <w:rPr>
-          <w:rFonts w:ascii="Calibri" w:cs="Calibri" w:hAnsi="Calibri" w:eastAsia="Calibri"/>
-          <w:i w:val="1"/>
-          <w:iCs w:val="1"/>
-          <w:rtl w:val="0"/>
-          <w:lang w:val="en-US"/>
-        </w:rPr>
-        <w:t>Internet game database</w:t>
-      </w:r>
-      <w:r>
-        <w:rPr>
-          <w:rFonts w:ascii="Calibri" w:cs="Calibri" w:hAnsi="Calibri" w:eastAsia="Calibri"/>
-          <w:i w:val="1"/>
-          <w:iCs w:val="1"/>
-          <w:rtl w:val="0"/>
-          <w:lang w:val="en-US"/>
-        </w:rPr>
-        <w:t>’</w:t>
+          <w:i/>
+          <w:iCs/>
+        </w:rPr>
+      </w:pPr>
+      <w:r>
+        <w:rPr>
+          <w:i/>
+          <w:iCs/>
+        </w:rPr>
+        <w:t>IGDB: ‘Internet game database’</w:t>
       </w:r>
     </w:p>
     <w:p>
@@ -1426,50 +1269,23 @@
         <w:pStyle w:val="Body"/>
         <w:ind w:firstLine="360"/>
         <w:rPr>
-          <w:rFonts w:ascii="Calibri" w:cs="Calibri" w:hAnsi="Calibri" w:eastAsia="Calibri"/>
-          <w:i w:val="1"/>
-          <w:iCs w:val="1"/>
-        </w:rPr>
-      </w:pPr>
-      <w:r>
-        <w:rPr>
-          <w:rFonts w:ascii="Calibri" w:cs="Calibri" w:hAnsi="Calibri" w:eastAsia="Calibri"/>
-          <w:i w:val="1"/>
-          <w:iCs w:val="1"/>
-          <w:rtl w:val="0"/>
-          <w:lang w:val="en-US"/>
-        </w:rPr>
-        <w:t xml:space="preserve">API: </w:t>
-      </w:r>
-      <w:r>
-        <w:rPr>
-          <w:rFonts w:ascii="Calibri" w:cs="Calibri" w:hAnsi="Calibri" w:eastAsia="Calibri"/>
-          <w:i w:val="1"/>
-          <w:iCs w:val="1"/>
-          <w:rtl w:val="0"/>
-          <w:lang w:val="en-US"/>
-        </w:rPr>
-        <w:t>‘</w:t>
-      </w:r>
-      <w:r>
-        <w:rPr>
-          <w:rFonts w:ascii="Calibri" w:cs="Calibri" w:hAnsi="Calibri" w:eastAsia="Calibri"/>
-          <w:i w:val="1"/>
-          <w:iCs w:val="1"/>
-          <w:rtl w:val="0"/>
-          <w:lang w:val="en-US"/>
-        </w:rPr>
-        <w:t>application program interface</w:t>
-      </w:r>
-      <w:r>
-        <w:rPr>
-          <w:rFonts w:ascii="Calibri" w:cs="Calibri" w:hAnsi="Calibri" w:eastAsia="Calibri"/>
-          <w:i w:val="1"/>
-          <w:iCs w:val="1"/>
-          <w:rtl w:val="0"/>
-          <w:lang w:val="en-US"/>
-        </w:rPr>
-        <w:t>’</w:t>
+          <w:i/>
+          <w:iCs/>
+        </w:rPr>
+      </w:pPr>
+      <w:r>
+        <w:rPr>
+          <w:i/>
+          <w:iCs/>
+        </w:rPr>
+        <w:t>API: ‘</w:t>
+      </w:r>
+      <w:r>
+        <w:rPr>
+          <w:i/>
+          <w:iCs/>
+        </w:rPr>
+        <w:t>application program interface’</w:t>
       </w:r>
     </w:p>
     <w:p>
@@ -1477,9 +1293,8 @@
         <w:pStyle w:val="Body"/>
         <w:ind w:firstLine="360"/>
         <w:rPr>
-          <w:rFonts w:ascii="Calibri" w:cs="Calibri" w:hAnsi="Calibri" w:eastAsia="Calibri"/>
-          <w:i w:val="1"/>
-          <w:iCs w:val="1"/>
+          <w:i/>
+          <w:iCs/>
         </w:rPr>
       </w:pPr>
     </w:p>
@@ -1488,9 +1303,8 @@
         <w:pStyle w:val="Body"/>
         <w:ind w:firstLine="360"/>
         <w:rPr>
-          <w:rFonts w:ascii="Calibri" w:cs="Calibri" w:hAnsi="Calibri" w:eastAsia="Calibri"/>
-          <w:i w:val="1"/>
-          <w:iCs w:val="1"/>
+          <w:i/>
+          <w:iCs/>
         </w:rPr>
       </w:pPr>
     </w:p>
@@ -1498,61 +1312,86 @@
       <w:pPr>
         <w:pStyle w:val="Body"/>
       </w:pPr>
-      <w:r>
-        <w:rPr>
-          <w:b w:val="1"/>
-          <w:bCs w:val="1"/>
-        </w:rPr>
-      </w:r>
     </w:p>
     <w:sectPr>
-      <w:headerReference w:type="default" r:id="rId5"/>
-      <w:footerReference w:type="default" r:id="rId6"/>
-      <w:pgSz w:w="12240" w:h="15840" w:orient="portrait"/>
-      <w:pgMar w:top="1440" w:right="1440" w:bottom="1440" w:left="1440" w:header="720" w:footer="720"/>
-      <w:bidi w:val="0"/>
+      <w:headerReference w:type="default" r:id="rId9"/>
+      <w:footerReference w:type="default" r:id="rId10"/>
+      <w:pgSz w:w="12240" w:h="15840"/>
+      <w:pgMar w:top="1440" w:right="1440" w:bottom="1440" w:left="1440" w:header="720" w:footer="720" w:gutter="0"/>
+      <w:cols w:space="720"/>
     </w:sectPr>
   </w:body>
 </w:document>
 </file>
 
+<file path=word/endnotes.xml><?xml version="1.0" encoding="utf-8"?>
+<w:endnotes xmlns:wpc="http://schemas.microsoft.com/office/word/2010/wordprocessingCanvas" xmlns:cx="http://schemas.microsoft.com/office/drawing/2014/chartex" xmlns:cx1="http://schemas.microsoft.com/office/drawing/2015/9/8/chartex" xmlns:cx2="http://schemas.microsoft.com/office/drawing/2015/10/21/chartex" xmlns:cx3="http://schemas.microsoft.com/office/drawing/2016/5/9/chartex" xmlns:cx4="http://schemas.microsoft.com/office/drawing/2016/5/10/chartex" xmlns:cx5="http://schemas.microsoft.com/office/drawing/2016/5/11/chartex" xmlns:cx6="http://schemas.microsoft.com/office/drawing/2016/5/12/chartex" xmlns:cx7="http://schemas.microsoft.com/office/drawing/2016/5/13/chartex" xmlns:cx8="http://schemas.microsoft.com/office/drawing/2016/5/14/chartex" xmlns:mc="http://schemas.openxmlformats.org/markup-compatibility/2006" xmlns:aink="http://schemas.microsoft.com/office/drawing/2016/ink" xmlns:am3d="http://schemas.microsoft.com/office/drawing/2017/model3d" xmlns:o="urn:schemas-microsoft-com:office:office" xmlns:r="http://schemas.openxmlformats.org/officeDocument/2006/relationships" xmlns:m="http://schemas.openxmlformats.org/officeDocument/2006/math" xmlns:v="urn:schemas-microsoft-com:vml" xmlns:wp14="http://schemas.microsoft.com/office/word/2010/wordprocessingDrawing" xmlns:wp="http://schemas.openxmlformats.org/drawingml/2006/wordprocessingDrawing" xmlns:w10="urn:schemas-microsoft-com:office:word" xmlns:w="http://schemas.openxmlformats.org/wordprocessingml/2006/main" xmlns:w14="http://schemas.microsoft.com/office/word/2010/wordml" xmlns:w15="http://schemas.microsoft.com/office/word/2012/wordml" xmlns:w16cid="http://schemas.microsoft.com/office/word/2016/wordml/cid" xmlns:w16se="http://schemas.microsoft.com/office/word/2015/wordml/symex" xmlns:wpg="http://schemas.microsoft.com/office/word/2010/wordprocessingGroup" xmlns:wpi="http://schemas.microsoft.com/office/word/2010/wordprocessingInk" xmlns:wne="http://schemas.microsoft.com/office/word/2006/wordml" xmlns:wps="http://schemas.microsoft.com/office/word/2010/wordprocessingShape" mc:Ignorable="w14 w15 w16se w16cid wp14">
+  <w:endnote w:type="separator" w:id="-1">
+    <w:p>
+      <w:r>
+        <w:separator/>
+      </w:r>
+    </w:p>
+  </w:endnote>
+  <w:endnote w:type="continuationSeparator" w:id="0">
+    <w:p>
+      <w:r>
+        <w:continuationSeparator/>
+      </w:r>
+    </w:p>
+  </w:endnote>
+</w:endnotes>
+</file>
+
 <file path=word/footer1.xml><?xml version="1.0" encoding="utf-8"?>
-<w:ftr xmlns:r="http://schemas.openxmlformats.org/officeDocument/2006/relationships" xmlns:wp="http://schemas.openxmlformats.org/drawingml/2006/wordprocessingDrawing" xmlns:w="http://schemas.openxmlformats.org/wordprocessingml/2006/main" xmlns:w10="urn:schemas-microsoft-com:office:word" xmlns:w14="http://schemas.microsoft.com/office/word/2010/wordml" xmlns:wps="http://schemas.microsoft.com/office/word/2010/wordprocessingShape" xmlns:wpg="http://schemas.microsoft.com/office/word/2010/wordprocessingGroup" xmlns:mc="http://schemas.openxmlformats.org/markup-compatibility/2006" xmlns:v="urn:schemas-microsoft-com:vml" xmlns:o="urn:schemas-microsoft-com:office:office" xmlns:m="http://schemas.openxmlformats.org/officeDocument/2006/math" mc:Ignorable="w14">
+<w:ftr xmlns:wpc="http://schemas.microsoft.com/office/word/2010/wordprocessingCanvas" xmlns:cx="http://schemas.microsoft.com/office/drawing/2014/chartex" xmlns:cx1="http://schemas.microsoft.com/office/drawing/2015/9/8/chartex" xmlns:cx2="http://schemas.microsoft.com/office/drawing/2015/10/21/chartex" xmlns:cx3="http://schemas.microsoft.com/office/drawing/2016/5/9/chartex" xmlns:cx4="http://schemas.microsoft.com/office/drawing/2016/5/10/chartex" xmlns:cx5="http://schemas.microsoft.com/office/drawing/2016/5/11/chartex" xmlns:cx6="http://schemas.microsoft.com/office/drawing/2016/5/12/chartex" xmlns:cx7="http://schemas.microsoft.com/office/drawing/2016/5/13/chartex" xmlns:cx8="http://schemas.microsoft.com/office/drawing/2016/5/14/chartex" xmlns:mc="http://schemas.openxmlformats.org/markup-compatibility/2006" xmlns:aink="http://schemas.microsoft.com/office/drawing/2016/ink" xmlns:am3d="http://schemas.microsoft.com/office/drawing/2017/model3d" xmlns:o="urn:schemas-microsoft-com:office:office" xmlns:r="http://schemas.openxmlformats.org/officeDocument/2006/relationships" xmlns:m="http://schemas.openxmlformats.org/officeDocument/2006/math" xmlns:v="urn:schemas-microsoft-com:vml" xmlns:wp14="http://schemas.microsoft.com/office/word/2010/wordprocessingDrawing" xmlns:wp="http://schemas.openxmlformats.org/drawingml/2006/wordprocessingDrawing" xmlns:w10="urn:schemas-microsoft-com:office:word" xmlns:w="http://schemas.openxmlformats.org/wordprocessingml/2006/main" xmlns:w14="http://schemas.microsoft.com/office/word/2010/wordml" xmlns:w15="http://schemas.microsoft.com/office/word/2012/wordml" xmlns:w16cid="http://schemas.microsoft.com/office/word/2016/wordml/cid" xmlns:w16se="http://schemas.microsoft.com/office/word/2015/wordml/symex" xmlns:wpg="http://schemas.microsoft.com/office/word/2010/wordprocessingGroup" xmlns:wpi="http://schemas.microsoft.com/office/word/2010/wordprocessingInk" xmlns:wne="http://schemas.microsoft.com/office/word/2006/wordml" xmlns:wps="http://schemas.microsoft.com/office/word/2010/wordprocessingShape" mc:Ignorable="w14 w15 w16se w16cid wp14">
   <w:p>
     <w:pPr>
-      <w:pStyle w:val="Header &amp; Footer"/>
-      <w:bidi w:val="0"/>
+      <w:pStyle w:val="HeaderFooter"/>
     </w:pPr>
-    <w:r/>
   </w:p>
 </w:ftr>
 </file>
 
+<file path=word/footnotes.xml><?xml version="1.0" encoding="utf-8"?>
+<w:footnotes xmlns:wpc="http://schemas.microsoft.com/office/word/2010/wordprocessingCanvas" xmlns:cx="http://schemas.microsoft.com/office/drawing/2014/chartex" xmlns:cx1="http://schemas.microsoft.com/office/drawing/2015/9/8/chartex" xmlns:cx2="http://schemas.microsoft.com/office/drawing/2015/10/21/chartex" xmlns:cx3="http://schemas.microsoft.com/office/drawing/2016/5/9/chartex" xmlns:cx4="http://schemas.microsoft.com/office/drawing/2016/5/10/chartex" xmlns:cx5="http://schemas.microsoft.com/office/drawing/2016/5/11/chartex" xmlns:cx6="http://schemas.microsoft.com/office/drawing/2016/5/12/chartex" xmlns:cx7="http://schemas.microsoft.com/office/drawing/2016/5/13/chartex" xmlns:cx8="http://schemas.microsoft.com/office/drawing/2016/5/14/chartex" xmlns:mc="http://schemas.openxmlformats.org/markup-compatibility/2006" xmlns:aink="http://schemas.microsoft.com/office/drawing/2016/ink" xmlns:am3d="http://schemas.microsoft.com/office/drawing/2017/model3d" xmlns:o="urn:schemas-microsoft-com:office:office" xmlns:r="http://schemas.openxmlformats.org/officeDocument/2006/relationships" xmlns:m="http://schemas.openxmlformats.org/officeDocument/2006/math" xmlns:v="urn:schemas-microsoft-com:vml" xmlns:wp14="http://schemas.microsoft.com/office/word/2010/wordprocessingDrawing" xmlns:wp="http://schemas.openxmlformats.org/drawingml/2006/wordprocessingDrawing" xmlns:w10="urn:schemas-microsoft-com:office:word" xmlns:w="http://schemas.openxmlformats.org/wordprocessingml/2006/main" xmlns:w14="http://schemas.microsoft.com/office/word/2010/wordml" xmlns:w15="http://schemas.microsoft.com/office/word/2012/wordml" xmlns:w16cid="http://schemas.microsoft.com/office/word/2016/wordml/cid" xmlns:w16se="http://schemas.microsoft.com/office/word/2015/wordml/symex" xmlns:wpg="http://schemas.microsoft.com/office/word/2010/wordprocessingGroup" xmlns:wpi="http://schemas.microsoft.com/office/word/2010/wordprocessingInk" xmlns:wne="http://schemas.microsoft.com/office/word/2006/wordml" xmlns:wps="http://schemas.microsoft.com/office/word/2010/wordprocessingShape" mc:Ignorable="w14 w15 w16se w16cid wp14">
+  <w:footnote w:type="separator" w:id="-1">
+    <w:p>
+      <w:r>
+        <w:separator/>
+      </w:r>
+    </w:p>
+  </w:footnote>
+  <w:footnote w:type="continuationSeparator" w:id="0">
+    <w:p>
+      <w:r>
+        <w:continuationSeparator/>
+      </w:r>
+    </w:p>
+  </w:footnote>
+</w:footnotes>
+</file>
+
 <file path=word/header1.xml><?xml version="1.0" encoding="utf-8"?>
-<w:hdr xmlns:r="http://schemas.openxmlformats.org/officeDocument/2006/relationships" xmlns:wp="http://schemas.openxmlformats.org/drawingml/2006/wordprocessingDrawing" xmlns:w="http://schemas.openxmlformats.org/wordprocessingml/2006/main" xmlns:w10="urn:schemas-microsoft-com:office:word" xmlns:w14="http://schemas.microsoft.com/office/word/2010/wordml" xmlns:wps="http://schemas.microsoft.com/office/word/2010/wordprocessingShape" xmlns:wpg="http://schemas.microsoft.com/office/word/2010/wordprocessingGroup" xmlns:mc="http://schemas.openxmlformats.org/markup-compatibility/2006" xmlns:v="urn:schemas-microsoft-com:vml" xmlns:o="urn:schemas-microsoft-com:office:office" xmlns:m="http://schemas.openxmlformats.org/officeDocument/2006/math" mc:Ignorable="w14">
+<w:hdr xmlns:wpc="http://schemas.microsoft.com/office/word/2010/wordprocessingCanvas" xmlns:cx="http://schemas.microsoft.com/office/drawing/2014/chartex" xmlns:cx1="http://schemas.microsoft.com/office/drawing/2015/9/8/chartex" xmlns:cx2="http://schemas.microsoft.com/office/drawing/2015/10/21/chartex" xmlns:cx3="http://schemas.microsoft.com/office/drawing/2016/5/9/chartex" xmlns:cx4="http://schemas.microsoft.com/office/drawing/2016/5/10/chartex" xmlns:cx5="http://schemas.microsoft.com/office/drawing/2016/5/11/chartex" xmlns:cx6="http://schemas.microsoft.com/office/drawing/2016/5/12/chartex" xmlns:cx7="http://schemas.microsoft.com/office/drawing/2016/5/13/chartex" xmlns:cx8="http://schemas.microsoft.com/office/drawing/2016/5/14/chartex" xmlns:mc="http://schemas.openxmlformats.org/markup-compatibility/2006" xmlns:aink="http://schemas.microsoft.com/office/drawing/2016/ink" xmlns:am3d="http://schemas.microsoft.com/office/drawing/2017/model3d" xmlns:o="urn:schemas-microsoft-com:office:office" xmlns:r="http://schemas.openxmlformats.org/officeDocument/2006/relationships" xmlns:m="http://schemas.openxmlformats.org/officeDocument/2006/math" xmlns:v="urn:schemas-microsoft-com:vml" xmlns:wp14="http://schemas.microsoft.com/office/word/2010/wordprocessingDrawing" xmlns:wp="http://schemas.openxmlformats.org/drawingml/2006/wordprocessingDrawing" xmlns:w10="urn:schemas-microsoft-com:office:word" xmlns:w="http://schemas.openxmlformats.org/wordprocessingml/2006/main" xmlns:w14="http://schemas.microsoft.com/office/word/2010/wordml" xmlns:w15="http://schemas.microsoft.com/office/word/2012/wordml" xmlns:w16cid="http://schemas.microsoft.com/office/word/2016/wordml/cid" xmlns:w16se="http://schemas.microsoft.com/office/word/2015/wordml/symex" xmlns:wpg="http://schemas.microsoft.com/office/word/2010/wordprocessingGroup" xmlns:wpi="http://schemas.microsoft.com/office/word/2010/wordprocessingInk" xmlns:wne="http://schemas.microsoft.com/office/word/2006/wordml" xmlns:wps="http://schemas.microsoft.com/office/word/2010/wordprocessingShape" mc:Ignorable="w14 w15 w16se w16cid wp14">
   <w:p>
     <w:pPr>
-      <w:pStyle w:val="Header &amp; Footer"/>
-      <w:bidi w:val="0"/>
+      <w:pStyle w:val="HeaderFooter"/>
     </w:pPr>
-    <w:r/>
   </w:p>
 </w:hdr>
 </file>
 
 <file path=word/numbering.xml><?xml version="1.0" encoding="utf-8"?>
-<w:numbering xmlns:w="http://schemas.openxmlformats.org/wordprocessingml/2006/main" xmlns:wp="http://schemas.openxmlformats.org/drawingml/2006/wordprocessingDrawing" xmlns:w14="http://schemas.microsoft.com/office/word/2010/wordml" xmlns:r="http://schemas.openxmlformats.org/officeDocument/2006/relationships" xmlns:v="urn:schemas-microsoft-com:vml" xmlns:o="urn:schemas-microsoft-com:office:office">
-  <w:abstractNum w:abstractNumId="0">
+<w:numbering xmlns:wpc="http://schemas.microsoft.com/office/word/2010/wordprocessingCanvas" xmlns:cx="http://schemas.microsoft.com/office/drawing/2014/chartex" xmlns:cx1="http://schemas.microsoft.com/office/drawing/2015/9/8/chartex" xmlns:cx2="http://schemas.microsoft.com/office/drawing/2015/10/21/chartex" xmlns:cx3="http://schemas.microsoft.com/office/drawing/2016/5/9/chartex" xmlns:cx4="http://schemas.microsoft.com/office/drawing/2016/5/10/chartex" xmlns:cx5="http://schemas.microsoft.com/office/drawing/2016/5/11/chartex" xmlns:cx6="http://schemas.microsoft.com/office/drawing/2016/5/12/chartex" xmlns:cx7="http://schemas.microsoft.com/office/drawing/2016/5/13/chartex" xmlns:cx8="http://schemas.microsoft.com/office/drawing/2016/5/14/chartex" xmlns:mc="http://schemas.openxmlformats.org/markup-compatibility/2006" xmlns:aink="http://schemas.microsoft.com/office/drawing/2016/ink" xmlns:am3d="http://schemas.microsoft.com/office/drawing/2017/model3d" xmlns:o="urn:schemas-microsoft-com:office:office" xmlns:r="http://schemas.openxmlformats.org/officeDocument/2006/relationships" xmlns:m="http://schemas.openxmlformats.org/officeDocument/2006/math" xmlns:v="urn:schemas-microsoft-com:vml" xmlns:wp14="http://schemas.microsoft.com/office/word/2010/wordprocessingDrawing" xmlns:wp="http://schemas.openxmlformats.org/drawingml/2006/wordprocessingDrawing" xmlns:w10="urn:schemas-microsoft-com:office:word" xmlns:w="http://schemas.openxmlformats.org/wordprocessingml/2006/main" xmlns:w14="http://schemas.microsoft.com/office/word/2010/wordml" xmlns:w15="http://schemas.microsoft.com/office/word/2012/wordml" xmlns:w16cid="http://schemas.microsoft.com/office/word/2016/wordml/cid" xmlns:w16se="http://schemas.microsoft.com/office/word/2015/wordml/symex" xmlns:wpg="http://schemas.microsoft.com/office/word/2010/wordprocessingGroup" xmlns:wpi="http://schemas.microsoft.com/office/word/2010/wordprocessingInk" xmlns:wne="http://schemas.microsoft.com/office/word/2006/wordml" xmlns:wps="http://schemas.microsoft.com/office/word/2010/wordprocessingShape" mc:Ignorable="w14 w15 w16se w16cid wp14">
+  <w:abstractNum w:abstractNumId="0" w15:restartNumberingAfterBreak="0">
+    <w:nsid w:val="0E3E0888"/>
     <w:multiLevelType w:val="hybridMultilevel"/>
-    <w:numStyleLink w:val="Imported Style 1"/>
-  </w:abstractNum>
-  <w:abstractNum w:abstractNumId="1">
-    <w:multiLevelType w:val="hybridMultilevel"/>
-    <w:styleLink w:val="Imported Style 1"/>
-    <w:lvl w:ilvl="0">
+    <w:tmpl w:val="E8D26AE2"/>
+    <w:styleLink w:val="ImportedStyle1"/>
+    <w:lvl w:ilvl="0" w:tplc="01CAF562">
       <w:start w:val="1"/>
       <w:numFmt w:val="decimal"/>
-      <w:suff w:val="tab"/>
       <w:lvlText w:val="%1."/>
       <w:lvlJc w:val="left"/>
       <w:pPr>
@@ -1560,8 +1399,8 @@
       </w:pPr>
       <w:rPr>
         <w:rFonts w:hAnsi="Arial Unicode MS"/>
-        <w:b w:val="1"/>
-        <w:bCs w:val="1"/>
+        <w:b/>
+        <w:bCs/>
         <w:caps w:val="0"/>
         <w:smallCaps w:val="0"/>
         <w:strike w:val="0"/>
@@ -1577,10 +1416,9 @@
         <w:vertAlign w:val="baseline"/>
       </w:rPr>
     </w:lvl>
-    <w:lvl w:ilvl="1">
+    <w:lvl w:ilvl="1" w:tplc="48FE9A1C">
       <w:start w:val="1"/>
       <w:numFmt w:val="lowerLetter"/>
-      <w:suff w:val="tab"/>
       <w:lvlText w:val="%2."/>
       <w:lvlJc w:val="left"/>
       <w:pPr>
@@ -1588,8 +1426,8 @@
       </w:pPr>
       <w:rPr>
         <w:rFonts w:hAnsi="Arial Unicode MS"/>
-        <w:b w:val="1"/>
-        <w:bCs w:val="1"/>
+        <w:b/>
+        <w:bCs/>
         <w:caps w:val="0"/>
         <w:smallCaps w:val="0"/>
         <w:strike w:val="0"/>
@@ -1605,10 +1443,9 @@
         <w:vertAlign w:val="baseline"/>
       </w:rPr>
     </w:lvl>
-    <w:lvl w:ilvl="2">
+    <w:lvl w:ilvl="2" w:tplc="8E3AE29C">
       <w:start w:val="1"/>
       <w:numFmt w:val="lowerRoman"/>
-      <w:suff w:val="tab"/>
       <w:lvlText w:val="%3."/>
       <w:lvlJc w:val="left"/>
       <w:pPr>
@@ -1616,8 +1453,8 @@
       </w:pPr>
       <w:rPr>
         <w:rFonts w:hAnsi="Arial Unicode MS"/>
-        <w:b w:val="1"/>
-        <w:bCs w:val="1"/>
+        <w:b/>
+        <w:bCs/>
         <w:caps w:val="0"/>
         <w:smallCaps w:val="0"/>
         <w:strike w:val="0"/>
@@ -1633,10 +1470,9 @@
         <w:vertAlign w:val="baseline"/>
       </w:rPr>
     </w:lvl>
-    <w:lvl w:ilvl="3">
+    <w:lvl w:ilvl="3" w:tplc="042C4EA2">
       <w:start w:val="1"/>
       <w:numFmt w:val="decimal"/>
-      <w:suff w:val="tab"/>
       <w:lvlText w:val="%4."/>
       <w:lvlJc w:val="left"/>
       <w:pPr>
@@ -1644,8 +1480,8 @@
       </w:pPr>
       <w:rPr>
         <w:rFonts w:hAnsi="Arial Unicode MS"/>
-        <w:b w:val="1"/>
-        <w:bCs w:val="1"/>
+        <w:b/>
+        <w:bCs/>
         <w:caps w:val="0"/>
         <w:smallCaps w:val="0"/>
         <w:strike w:val="0"/>
@@ -1661,10 +1497,9 @@
         <w:vertAlign w:val="baseline"/>
       </w:rPr>
     </w:lvl>
-    <w:lvl w:ilvl="4">
+    <w:lvl w:ilvl="4" w:tplc="0914C2FE">
       <w:start w:val="1"/>
       <w:numFmt w:val="lowerLetter"/>
-      <w:suff w:val="tab"/>
       <w:lvlText w:val="%5."/>
       <w:lvlJc w:val="left"/>
       <w:pPr>
@@ -1672,8 +1507,8 @@
       </w:pPr>
       <w:rPr>
         <w:rFonts w:hAnsi="Arial Unicode MS"/>
-        <w:b w:val="1"/>
-        <w:bCs w:val="1"/>
+        <w:b/>
+        <w:bCs/>
         <w:caps w:val="0"/>
         <w:smallCaps w:val="0"/>
         <w:strike w:val="0"/>
@@ -1689,10 +1524,9 @@
         <w:vertAlign w:val="baseline"/>
       </w:rPr>
     </w:lvl>
-    <w:lvl w:ilvl="5">
+    <w:lvl w:ilvl="5" w:tplc="33525768">
       <w:start w:val="1"/>
       <w:numFmt w:val="lowerRoman"/>
-      <w:suff w:val="tab"/>
       <w:lvlText w:val="%6."/>
       <w:lvlJc w:val="left"/>
       <w:pPr>
@@ -1700,8 +1534,8 @@
       </w:pPr>
       <w:rPr>
         <w:rFonts w:hAnsi="Arial Unicode MS"/>
-        <w:b w:val="1"/>
-        <w:bCs w:val="1"/>
+        <w:b/>
+        <w:bCs/>
         <w:caps w:val="0"/>
         <w:smallCaps w:val="0"/>
         <w:strike w:val="0"/>
@@ -1717,10 +1551,9 @@
         <w:vertAlign w:val="baseline"/>
       </w:rPr>
     </w:lvl>
-    <w:lvl w:ilvl="6">
+    <w:lvl w:ilvl="6" w:tplc="C56E9006">
       <w:start w:val="1"/>
       <w:numFmt w:val="decimal"/>
-      <w:suff w:val="tab"/>
       <w:lvlText w:val="%7."/>
       <w:lvlJc w:val="left"/>
       <w:pPr>
@@ -1728,8 +1561,8 @@
       </w:pPr>
       <w:rPr>
         <w:rFonts w:hAnsi="Arial Unicode MS"/>
-        <w:b w:val="1"/>
-        <w:bCs w:val="1"/>
+        <w:b/>
+        <w:bCs/>
         <w:caps w:val="0"/>
         <w:smallCaps w:val="0"/>
         <w:strike w:val="0"/>
@@ -1745,10 +1578,9 @@
         <w:vertAlign w:val="baseline"/>
       </w:rPr>
     </w:lvl>
-    <w:lvl w:ilvl="7">
+    <w:lvl w:ilvl="7" w:tplc="9D16E040">
       <w:start w:val="1"/>
       <w:numFmt w:val="lowerLetter"/>
-      <w:suff w:val="tab"/>
       <w:lvlText w:val="%8."/>
       <w:lvlJc w:val="left"/>
       <w:pPr>
@@ -1756,8 +1588,8 @@
       </w:pPr>
       <w:rPr>
         <w:rFonts w:hAnsi="Arial Unicode MS"/>
-        <w:b w:val="1"/>
-        <w:bCs w:val="1"/>
+        <w:b/>
+        <w:bCs/>
         <w:caps w:val="0"/>
         <w:smallCaps w:val="0"/>
         <w:strike w:val="0"/>
@@ -1773,10 +1605,9 @@
         <w:vertAlign w:val="baseline"/>
       </w:rPr>
     </w:lvl>
-    <w:lvl w:ilvl="8">
+    <w:lvl w:ilvl="8" w:tplc="72BC0BEC">
       <w:start w:val="1"/>
       <w:numFmt w:val="lowerRoman"/>
-      <w:suff w:val="tab"/>
       <w:lvlText w:val="%9."/>
       <w:lvlJc w:val="left"/>
       <w:pPr>
@@ -1784,8 +1615,8 @@
       </w:pPr>
       <w:rPr>
         <w:rFonts w:hAnsi="Arial Unicode MS"/>
-        <w:b w:val="1"/>
-        <w:bCs w:val="1"/>
+        <w:b/>
+        <w:bCs/>
         <w:caps w:val="0"/>
         <w:smallCaps w:val="0"/>
         <w:strike w:val="0"/>
@@ -1802,21 +1633,24 @@
       </w:rPr>
     </w:lvl>
   </w:abstractNum>
-  <w:abstractNum w:abstractNumId="2">
+  <w:abstractNum w:abstractNumId="1" w15:restartNumberingAfterBreak="0">
+    <w:nsid w:val="3773014F"/>
     <w:multiLevelType w:val="hybridMultilevel"/>
-    <w:numStyleLink w:val="Bullets"/>
+    <w:tmpl w:val="E8D26AE2"/>
+    <w:numStyleLink w:val="ImportedStyle1"/>
   </w:abstractNum>
-  <w:abstractNum w:abstractNumId="3">
+  <w:abstractNum w:abstractNumId="2" w15:restartNumberingAfterBreak="0">
+    <w:nsid w:val="41FA5C7D"/>
     <w:multiLevelType w:val="hybridMultilevel"/>
-    <w:styleLink w:val="Bullets"/>
-    <w:lvl w:ilvl="0">
+    <w:tmpl w:val="C7FCBC00"/>
+    <w:styleLink w:val="Numbered"/>
+    <w:lvl w:ilvl="0" w:tplc="07222378">
       <w:start w:val="1"/>
-      <w:numFmt w:val="bullet"/>
-      <w:suff w:val="tab"/>
-      <w:lvlText w:val="•"/>
+      <w:numFmt w:val="decimal"/>
+      <w:lvlText w:val="%1."/>
       <w:lvlJc w:val="left"/>
       <w:pPr>
-        <w:ind w:left="518" w:hanging="158"/>
+        <w:ind w:left="211" w:hanging="211"/>
       </w:pPr>
       <w:rPr>
         <w:rFonts w:hAnsi="Arial Unicode MS"/>
@@ -1835,14 +1669,13 @@
         <w:vertAlign w:val="baseline"/>
       </w:rPr>
     </w:lvl>
-    <w:lvl w:ilvl="1">
+    <w:lvl w:ilvl="1" w:tplc="F800B2E4">
       <w:start w:val="1"/>
-      <w:numFmt w:val="bullet"/>
-      <w:suff w:val="tab"/>
-      <w:lvlText w:val="•"/>
+      <w:numFmt w:val="decimal"/>
+      <w:lvlText w:val="%2."/>
       <w:lvlJc w:val="left"/>
       <w:pPr>
-        <w:ind w:left="1118" w:hanging="158"/>
+        <w:ind w:left="1011" w:hanging="211"/>
       </w:pPr>
       <w:rPr>
         <w:rFonts w:hAnsi="Arial Unicode MS"/>
@@ -1861,14 +1694,13 @@
         <w:vertAlign w:val="baseline"/>
       </w:rPr>
     </w:lvl>
-    <w:lvl w:ilvl="2">
+    <w:lvl w:ilvl="2" w:tplc="7414AA70">
       <w:start w:val="1"/>
-      <w:numFmt w:val="bullet"/>
-      <w:suff w:val="tab"/>
-      <w:lvlText w:val="•"/>
+      <w:numFmt w:val="decimal"/>
+      <w:lvlText w:val="%3."/>
       <w:lvlJc w:val="left"/>
       <w:pPr>
-        <w:ind w:left="1718" w:hanging="158"/>
+        <w:ind w:left="1811" w:hanging="211"/>
       </w:pPr>
       <w:rPr>
         <w:rFonts w:hAnsi="Arial Unicode MS"/>
@@ -1887,14 +1719,13 @@
         <w:vertAlign w:val="baseline"/>
       </w:rPr>
     </w:lvl>
-    <w:lvl w:ilvl="3">
+    <w:lvl w:ilvl="3" w:tplc="3CEC9C98">
       <w:start w:val="1"/>
-      <w:numFmt w:val="bullet"/>
-      <w:suff w:val="tab"/>
-      <w:lvlText w:val="•"/>
+      <w:numFmt w:val="decimal"/>
+      <w:lvlText w:val="%4."/>
       <w:lvlJc w:val="left"/>
       <w:pPr>
-        <w:ind w:left="2318" w:hanging="158"/>
+        <w:ind w:left="2611" w:hanging="211"/>
       </w:pPr>
       <w:rPr>
         <w:rFonts w:hAnsi="Arial Unicode MS"/>
@@ -1913,14 +1744,13 @@
         <w:vertAlign w:val="baseline"/>
       </w:rPr>
     </w:lvl>
-    <w:lvl w:ilvl="4">
+    <w:lvl w:ilvl="4" w:tplc="DBAC14DE">
       <w:start w:val="1"/>
-      <w:numFmt w:val="bullet"/>
-      <w:suff w:val="tab"/>
-      <w:lvlText w:val="•"/>
+      <w:numFmt w:val="decimal"/>
+      <w:lvlText w:val="%5."/>
       <w:lvlJc w:val="left"/>
       <w:pPr>
-        <w:ind w:left="2918" w:hanging="158"/>
+        <w:ind w:left="3411" w:hanging="211"/>
       </w:pPr>
       <w:rPr>
         <w:rFonts w:hAnsi="Arial Unicode MS"/>
@@ -1939,14 +1769,13 @@
         <w:vertAlign w:val="baseline"/>
       </w:rPr>
     </w:lvl>
-    <w:lvl w:ilvl="5">
+    <w:lvl w:ilvl="5" w:tplc="0A4C7CDC">
       <w:start w:val="1"/>
-      <w:numFmt w:val="bullet"/>
-      <w:suff w:val="tab"/>
-      <w:lvlText w:val="•"/>
+      <w:numFmt w:val="decimal"/>
+      <w:lvlText w:val="%6."/>
       <w:lvlJc w:val="left"/>
       <w:pPr>
-        <w:ind w:left="3518" w:hanging="158"/>
+        <w:ind w:left="4211" w:hanging="211"/>
       </w:pPr>
       <w:rPr>
         <w:rFonts w:hAnsi="Arial Unicode MS"/>
@@ -1965,14 +1794,13 @@
         <w:vertAlign w:val="baseline"/>
       </w:rPr>
     </w:lvl>
-    <w:lvl w:ilvl="6">
+    <w:lvl w:ilvl="6" w:tplc="754A0DA2">
       <w:start w:val="1"/>
-      <w:numFmt w:val="bullet"/>
-      <w:suff w:val="tab"/>
-      <w:lvlText w:val="•"/>
+      <w:numFmt w:val="decimal"/>
+      <w:lvlText w:val="%7."/>
       <w:lvlJc w:val="left"/>
       <w:pPr>
-        <w:ind w:left="4118" w:hanging="158"/>
+        <w:ind w:left="5011" w:hanging="211"/>
       </w:pPr>
       <w:rPr>
         <w:rFonts w:hAnsi="Arial Unicode MS"/>
@@ -1991,17 +1819,247 @@
         <w:vertAlign w:val="baseline"/>
       </w:rPr>
     </w:lvl>
-    <w:lvl w:ilvl="7">
+    <w:lvl w:ilvl="7" w:tplc="5EA8A6EC">
+      <w:start w:val="1"/>
+      <w:numFmt w:val="decimal"/>
+      <w:lvlText w:val="%8."/>
+      <w:lvlJc w:val="left"/>
+      <w:pPr>
+        <w:ind w:left="5811" w:hanging="211"/>
+      </w:pPr>
+      <w:rPr>
+        <w:rFonts w:hAnsi="Arial Unicode MS"/>
+        <w:caps w:val="0"/>
+        <w:smallCaps w:val="0"/>
+        <w:strike w:val="0"/>
+        <w:dstrike w:val="0"/>
+        <w:outline w:val="0"/>
+        <w:emboss w:val="0"/>
+        <w:imprint w:val="0"/>
+        <w:spacing w:val="0"/>
+        <w:w w:val="100"/>
+        <w:kern w:val="0"/>
+        <w:position w:val="0"/>
+        <w:highlight w:val="none"/>
+        <w:vertAlign w:val="baseline"/>
+      </w:rPr>
+    </w:lvl>
+    <w:lvl w:ilvl="8" w:tplc="2F181DA4">
+      <w:start w:val="1"/>
+      <w:numFmt w:val="decimal"/>
+      <w:lvlText w:val="%9."/>
+      <w:lvlJc w:val="left"/>
+      <w:pPr>
+        <w:ind w:left="6611" w:hanging="211"/>
+      </w:pPr>
+      <w:rPr>
+        <w:rFonts w:hAnsi="Arial Unicode MS"/>
+        <w:caps w:val="0"/>
+        <w:smallCaps w:val="0"/>
+        <w:strike w:val="0"/>
+        <w:dstrike w:val="0"/>
+        <w:outline w:val="0"/>
+        <w:emboss w:val="0"/>
+        <w:imprint w:val="0"/>
+        <w:spacing w:val="0"/>
+        <w:w w:val="100"/>
+        <w:kern w:val="0"/>
+        <w:position w:val="0"/>
+        <w:highlight w:val="none"/>
+        <w:vertAlign w:val="baseline"/>
+      </w:rPr>
+    </w:lvl>
+  </w:abstractNum>
+  <w:abstractNum w:abstractNumId="3" w15:restartNumberingAfterBreak="0">
+    <w:nsid w:val="51C359CF"/>
+    <w:multiLevelType w:val="hybridMultilevel"/>
+    <w:tmpl w:val="3F842A08"/>
+    <w:styleLink w:val="Bullets"/>
+    <w:lvl w:ilvl="0" w:tplc="B9987666">
       <w:start w:val="1"/>
       <w:numFmt w:val="bullet"/>
-      <w:suff w:val="tab"/>
       <w:lvlText w:val="•"/>
       <w:lvlJc w:val="left"/>
       <w:pPr>
+        <w:ind w:left="518" w:hanging="158"/>
+      </w:pPr>
+      <w:rPr>
+        <w:rFonts w:hAnsi="Arial Unicode MS"/>
+        <w:caps w:val="0"/>
+        <w:smallCaps w:val="0"/>
+        <w:strike w:val="0"/>
+        <w:dstrike w:val="0"/>
+        <w:outline w:val="0"/>
+        <w:emboss w:val="0"/>
+        <w:imprint w:val="0"/>
+        <w:spacing w:val="0"/>
+        <w:w w:val="100"/>
+        <w:kern w:val="0"/>
+        <w:position w:val="0"/>
+        <w:highlight w:val="none"/>
+        <w:vertAlign w:val="baseline"/>
+      </w:rPr>
+    </w:lvl>
+    <w:lvl w:ilvl="1" w:tplc="A20C5858">
+      <w:start w:val="1"/>
+      <w:numFmt w:val="bullet"/>
+      <w:lvlText w:val="•"/>
+      <w:lvlJc w:val="left"/>
+      <w:pPr>
+        <w:ind w:left="1118" w:hanging="158"/>
+      </w:pPr>
+      <w:rPr>
+        <w:rFonts w:hAnsi="Arial Unicode MS"/>
+        <w:caps w:val="0"/>
+        <w:smallCaps w:val="0"/>
+        <w:strike w:val="0"/>
+        <w:dstrike w:val="0"/>
+        <w:outline w:val="0"/>
+        <w:emboss w:val="0"/>
+        <w:imprint w:val="0"/>
+        <w:spacing w:val="0"/>
+        <w:w w:val="100"/>
+        <w:kern w:val="0"/>
+        <w:position w:val="0"/>
+        <w:highlight w:val="none"/>
+        <w:vertAlign w:val="baseline"/>
+      </w:rPr>
+    </w:lvl>
+    <w:lvl w:ilvl="2" w:tplc="AABA4382">
+      <w:start w:val="1"/>
+      <w:numFmt w:val="bullet"/>
+      <w:lvlText w:val="•"/>
+      <w:lvlJc w:val="left"/>
+      <w:pPr>
+        <w:ind w:left="1718" w:hanging="158"/>
+      </w:pPr>
+      <w:rPr>
+        <w:rFonts w:hAnsi="Arial Unicode MS"/>
+        <w:caps w:val="0"/>
+        <w:smallCaps w:val="0"/>
+        <w:strike w:val="0"/>
+        <w:dstrike w:val="0"/>
+        <w:outline w:val="0"/>
+        <w:emboss w:val="0"/>
+        <w:imprint w:val="0"/>
+        <w:spacing w:val="0"/>
+        <w:w w:val="100"/>
+        <w:kern w:val="0"/>
+        <w:position w:val="0"/>
+        <w:highlight w:val="none"/>
+        <w:vertAlign w:val="baseline"/>
+      </w:rPr>
+    </w:lvl>
+    <w:lvl w:ilvl="3" w:tplc="2C76F508">
+      <w:start w:val="1"/>
+      <w:numFmt w:val="bullet"/>
+      <w:lvlText w:val="•"/>
+      <w:lvlJc w:val="left"/>
+      <w:pPr>
+        <w:ind w:left="2318" w:hanging="158"/>
+      </w:pPr>
+      <w:rPr>
+        <w:rFonts w:hAnsi="Arial Unicode MS"/>
+        <w:caps w:val="0"/>
+        <w:smallCaps w:val="0"/>
+        <w:strike w:val="0"/>
+        <w:dstrike w:val="0"/>
+        <w:outline w:val="0"/>
+        <w:emboss w:val="0"/>
+        <w:imprint w:val="0"/>
+        <w:spacing w:val="0"/>
+        <w:w w:val="100"/>
+        <w:kern w:val="0"/>
+        <w:position w:val="0"/>
+        <w:highlight w:val="none"/>
+        <w:vertAlign w:val="baseline"/>
+      </w:rPr>
+    </w:lvl>
+    <w:lvl w:ilvl="4" w:tplc="FE4E7CAA">
+      <w:start w:val="1"/>
+      <w:numFmt w:val="bullet"/>
+      <w:lvlText w:val="•"/>
+      <w:lvlJc w:val="left"/>
+      <w:pPr>
+        <w:ind w:left="2918" w:hanging="158"/>
+      </w:pPr>
+      <w:rPr>
+        <w:rFonts w:hAnsi="Arial Unicode MS"/>
+        <w:caps w:val="0"/>
+        <w:smallCaps w:val="0"/>
+        <w:strike w:val="0"/>
+        <w:dstrike w:val="0"/>
+        <w:outline w:val="0"/>
+        <w:emboss w:val="0"/>
+        <w:imprint w:val="0"/>
+        <w:spacing w:val="0"/>
+        <w:w w:val="100"/>
+        <w:kern w:val="0"/>
+        <w:position w:val="0"/>
+        <w:highlight w:val="none"/>
+        <w:vertAlign w:val="baseline"/>
+      </w:rPr>
+    </w:lvl>
+    <w:lvl w:ilvl="5" w:tplc="1916E556">
+      <w:start w:val="1"/>
+      <w:numFmt w:val="bullet"/>
+      <w:lvlText w:val="•"/>
+      <w:lvlJc w:val="left"/>
+      <w:pPr>
+        <w:ind w:left="3518" w:hanging="158"/>
+      </w:pPr>
+      <w:rPr>
+        <w:rFonts w:hAnsi="Arial Unicode MS"/>
+        <w:caps w:val="0"/>
+        <w:smallCaps w:val="0"/>
+        <w:strike w:val="0"/>
+        <w:dstrike w:val="0"/>
+        <w:outline w:val="0"/>
+        <w:emboss w:val="0"/>
+        <w:imprint w:val="0"/>
+        <w:spacing w:val="0"/>
+        <w:w w:val="100"/>
+        <w:kern w:val="0"/>
+        <w:position w:val="0"/>
+        <w:highlight w:val="none"/>
+        <w:vertAlign w:val="baseline"/>
+      </w:rPr>
+    </w:lvl>
+    <w:lvl w:ilvl="6" w:tplc="D478ABA4">
+      <w:start w:val="1"/>
+      <w:numFmt w:val="bullet"/>
+      <w:lvlText w:val="•"/>
+      <w:lvlJc w:val="left"/>
+      <w:pPr>
+        <w:ind w:left="4118" w:hanging="158"/>
+      </w:pPr>
+      <w:rPr>
+        <w:rFonts w:hAnsi="Arial Unicode MS"/>
+        <w:caps w:val="0"/>
+        <w:smallCaps w:val="0"/>
+        <w:strike w:val="0"/>
+        <w:dstrike w:val="0"/>
+        <w:outline w:val="0"/>
+        <w:emboss w:val="0"/>
+        <w:imprint w:val="0"/>
+        <w:spacing w:val="0"/>
+        <w:w w:val="100"/>
+        <w:kern w:val="0"/>
+        <w:position w:val="0"/>
+        <w:highlight w:val="none"/>
+        <w:vertAlign w:val="baseline"/>
+      </w:rPr>
+    </w:lvl>
+    <w:lvl w:ilvl="7" w:tplc="513826E4">
+      <w:start w:val="1"/>
+      <w:numFmt w:val="bullet"/>
+      <w:lvlText w:val="•"/>
+      <w:lvlJc w:val="left"/>
+      <w:pPr>
         <w:ind w:left="2260" w:hanging="500"/>
       </w:pPr>
       <w:rPr>
-        <w:rFonts w:ascii="Times" w:cs="Times" w:hAnsi="Times" w:eastAsia="Times"/>
+        <w:rFonts w:ascii="Times" w:eastAsia="Times" w:hAnsi="Times" w:cs="Times"/>
         <w:b w:val="0"/>
         <w:bCs w:val="0"/>
         <w:i w:val="0"/>
@@ -2022,17 +2080,16 @@
         <w:vertAlign w:val="baseline"/>
       </w:rPr>
     </w:lvl>
-    <w:lvl w:ilvl="8">
+    <w:lvl w:ilvl="8" w:tplc="544C6212">
       <w:start w:val="1"/>
       <w:numFmt w:val="bullet"/>
-      <w:suff w:val="tab"/>
       <w:lvlText w:val="•"/>
       <w:lvlJc w:val="left"/>
       <w:pPr>
         <w:ind w:left="2355" w:hanging="375"/>
       </w:pPr>
       <w:rPr>
-        <w:rFonts w:ascii="Times" w:cs="Times" w:hAnsi="Times" w:eastAsia="Times"/>
+        <w:rFonts w:ascii="Times" w:eastAsia="Times" w:hAnsi="Times" w:cs="Times"/>
         <w:b w:val="0"/>
         <w:bCs w:val="0"/>
         <w:i w:val="0"/>
@@ -2054,262 +2111,32 @@
       </w:rPr>
     </w:lvl>
   </w:abstractNum>
-  <w:abstractNum w:abstractNumId="4">
+  <w:abstractNum w:abstractNumId="4" w15:restartNumberingAfterBreak="0">
+    <w:nsid w:val="550D1F56"/>
     <w:multiLevelType w:val="hybridMultilevel"/>
+    <w:tmpl w:val="C7FCBC00"/>
     <w:numStyleLink w:val="Numbered"/>
   </w:abstractNum>
-  <w:abstractNum w:abstractNumId="5">
+  <w:abstractNum w:abstractNumId="5" w15:restartNumberingAfterBreak="0">
+    <w:nsid w:val="6AC60DCD"/>
     <w:multiLevelType w:val="hybridMultilevel"/>
-    <w:styleLink w:val="Numbered"/>
-    <w:lvl w:ilvl="0">
-      <w:start w:val="1"/>
-      <w:numFmt w:val="decimal"/>
-      <w:suff w:val="tab"/>
-      <w:lvlText w:val="%1."/>
-      <w:lvlJc w:val="left"/>
-      <w:pPr>
-        <w:ind w:left="211" w:hanging="211"/>
-      </w:pPr>
-      <w:rPr>
-        <w:rFonts w:hAnsi="Arial Unicode MS"/>
-        <w:caps w:val="0"/>
-        <w:smallCaps w:val="0"/>
-        <w:strike w:val="0"/>
-        <w:dstrike w:val="0"/>
-        <w:outline w:val="0"/>
-        <w:emboss w:val="0"/>
-        <w:imprint w:val="0"/>
-        <w:spacing w:val="0"/>
-        <w:w w:val="100"/>
-        <w:kern w:val="0"/>
-        <w:position w:val="0"/>
-        <w:highlight w:val="none"/>
-        <w:vertAlign w:val="baseline"/>
-      </w:rPr>
-    </w:lvl>
-    <w:lvl w:ilvl="1">
-      <w:start w:val="1"/>
-      <w:numFmt w:val="decimal"/>
-      <w:suff w:val="tab"/>
-      <w:lvlText w:val="%2."/>
-      <w:lvlJc w:val="left"/>
-      <w:pPr>
-        <w:ind w:left="1011" w:hanging="211"/>
-      </w:pPr>
-      <w:rPr>
-        <w:rFonts w:hAnsi="Arial Unicode MS"/>
-        <w:caps w:val="0"/>
-        <w:smallCaps w:val="0"/>
-        <w:strike w:val="0"/>
-        <w:dstrike w:val="0"/>
-        <w:outline w:val="0"/>
-        <w:emboss w:val="0"/>
-        <w:imprint w:val="0"/>
-        <w:spacing w:val="0"/>
-        <w:w w:val="100"/>
-        <w:kern w:val="0"/>
-        <w:position w:val="0"/>
-        <w:highlight w:val="none"/>
-        <w:vertAlign w:val="baseline"/>
-      </w:rPr>
-    </w:lvl>
-    <w:lvl w:ilvl="2">
-      <w:start w:val="1"/>
-      <w:numFmt w:val="decimal"/>
-      <w:suff w:val="tab"/>
-      <w:lvlText w:val="%3."/>
-      <w:lvlJc w:val="left"/>
-      <w:pPr>
-        <w:ind w:left="1811" w:hanging="211"/>
-      </w:pPr>
-      <w:rPr>
-        <w:rFonts w:hAnsi="Arial Unicode MS"/>
-        <w:caps w:val="0"/>
-        <w:smallCaps w:val="0"/>
-        <w:strike w:val="0"/>
-        <w:dstrike w:val="0"/>
-        <w:outline w:val="0"/>
-        <w:emboss w:val="0"/>
-        <w:imprint w:val="0"/>
-        <w:spacing w:val="0"/>
-        <w:w w:val="100"/>
-        <w:kern w:val="0"/>
-        <w:position w:val="0"/>
-        <w:highlight w:val="none"/>
-        <w:vertAlign w:val="baseline"/>
-      </w:rPr>
-    </w:lvl>
-    <w:lvl w:ilvl="3">
-      <w:start w:val="1"/>
-      <w:numFmt w:val="decimal"/>
-      <w:suff w:val="tab"/>
-      <w:lvlText w:val="%4."/>
-      <w:lvlJc w:val="left"/>
-      <w:pPr>
-        <w:ind w:left="2611" w:hanging="211"/>
-      </w:pPr>
-      <w:rPr>
-        <w:rFonts w:hAnsi="Arial Unicode MS"/>
-        <w:caps w:val="0"/>
-        <w:smallCaps w:val="0"/>
-        <w:strike w:val="0"/>
-        <w:dstrike w:val="0"/>
-        <w:outline w:val="0"/>
-        <w:emboss w:val="0"/>
-        <w:imprint w:val="0"/>
-        <w:spacing w:val="0"/>
-        <w:w w:val="100"/>
-        <w:kern w:val="0"/>
-        <w:position w:val="0"/>
-        <w:highlight w:val="none"/>
-        <w:vertAlign w:val="baseline"/>
-      </w:rPr>
-    </w:lvl>
-    <w:lvl w:ilvl="4">
-      <w:start w:val="1"/>
-      <w:numFmt w:val="decimal"/>
-      <w:suff w:val="tab"/>
-      <w:lvlText w:val="%5."/>
-      <w:lvlJc w:val="left"/>
-      <w:pPr>
-        <w:ind w:left="3411" w:hanging="211"/>
-      </w:pPr>
-      <w:rPr>
-        <w:rFonts w:hAnsi="Arial Unicode MS"/>
-        <w:caps w:val="0"/>
-        <w:smallCaps w:val="0"/>
-        <w:strike w:val="0"/>
-        <w:dstrike w:val="0"/>
-        <w:outline w:val="0"/>
-        <w:emboss w:val="0"/>
-        <w:imprint w:val="0"/>
-        <w:spacing w:val="0"/>
-        <w:w w:val="100"/>
-        <w:kern w:val="0"/>
-        <w:position w:val="0"/>
-        <w:highlight w:val="none"/>
-        <w:vertAlign w:val="baseline"/>
-      </w:rPr>
-    </w:lvl>
-    <w:lvl w:ilvl="5">
-      <w:start w:val="1"/>
-      <w:numFmt w:val="decimal"/>
-      <w:suff w:val="tab"/>
-      <w:lvlText w:val="%6."/>
-      <w:lvlJc w:val="left"/>
-      <w:pPr>
-        <w:ind w:left="4211" w:hanging="211"/>
-      </w:pPr>
-      <w:rPr>
-        <w:rFonts w:hAnsi="Arial Unicode MS"/>
-        <w:caps w:val="0"/>
-        <w:smallCaps w:val="0"/>
-        <w:strike w:val="0"/>
-        <w:dstrike w:val="0"/>
-        <w:outline w:val="0"/>
-        <w:emboss w:val="0"/>
-        <w:imprint w:val="0"/>
-        <w:spacing w:val="0"/>
-        <w:w w:val="100"/>
-        <w:kern w:val="0"/>
-        <w:position w:val="0"/>
-        <w:highlight w:val="none"/>
-        <w:vertAlign w:val="baseline"/>
-      </w:rPr>
-    </w:lvl>
-    <w:lvl w:ilvl="6">
-      <w:start w:val="1"/>
-      <w:numFmt w:val="decimal"/>
-      <w:suff w:val="tab"/>
-      <w:lvlText w:val="%7."/>
-      <w:lvlJc w:val="left"/>
-      <w:pPr>
-        <w:ind w:left="5011" w:hanging="211"/>
-      </w:pPr>
-      <w:rPr>
-        <w:rFonts w:hAnsi="Arial Unicode MS"/>
-        <w:caps w:val="0"/>
-        <w:smallCaps w:val="0"/>
-        <w:strike w:val="0"/>
-        <w:dstrike w:val="0"/>
-        <w:outline w:val="0"/>
-        <w:emboss w:val="0"/>
-        <w:imprint w:val="0"/>
-        <w:spacing w:val="0"/>
-        <w:w w:val="100"/>
-        <w:kern w:val="0"/>
-        <w:position w:val="0"/>
-        <w:highlight w:val="none"/>
-        <w:vertAlign w:val="baseline"/>
-      </w:rPr>
-    </w:lvl>
-    <w:lvl w:ilvl="7">
-      <w:start w:val="1"/>
-      <w:numFmt w:val="decimal"/>
-      <w:suff w:val="tab"/>
-      <w:lvlText w:val="%8."/>
-      <w:lvlJc w:val="left"/>
-      <w:pPr>
-        <w:ind w:left="5811" w:hanging="211"/>
-      </w:pPr>
-      <w:rPr>
-        <w:rFonts w:hAnsi="Arial Unicode MS"/>
-        <w:caps w:val="0"/>
-        <w:smallCaps w:val="0"/>
-        <w:strike w:val="0"/>
-        <w:dstrike w:val="0"/>
-        <w:outline w:val="0"/>
-        <w:emboss w:val="0"/>
-        <w:imprint w:val="0"/>
-        <w:spacing w:val="0"/>
-        <w:w w:val="100"/>
-        <w:kern w:val="0"/>
-        <w:position w:val="0"/>
-        <w:highlight w:val="none"/>
-        <w:vertAlign w:val="baseline"/>
-      </w:rPr>
-    </w:lvl>
-    <w:lvl w:ilvl="8">
-      <w:start w:val="1"/>
-      <w:numFmt w:val="decimal"/>
-      <w:suff w:val="tab"/>
-      <w:lvlText w:val="%9."/>
-      <w:lvlJc w:val="left"/>
-      <w:pPr>
-        <w:ind w:left="6611" w:hanging="211"/>
-      </w:pPr>
-      <w:rPr>
-        <w:rFonts w:hAnsi="Arial Unicode MS"/>
-        <w:caps w:val="0"/>
-        <w:smallCaps w:val="0"/>
-        <w:strike w:val="0"/>
-        <w:dstrike w:val="0"/>
-        <w:outline w:val="0"/>
-        <w:emboss w:val="0"/>
-        <w:imprint w:val="0"/>
-        <w:spacing w:val="0"/>
-        <w:w w:val="100"/>
-        <w:kern w:val="0"/>
-        <w:position w:val="0"/>
-        <w:highlight w:val="none"/>
-        <w:vertAlign w:val="baseline"/>
-      </w:rPr>
-    </w:lvl>
+    <w:tmpl w:val="3F842A08"/>
+    <w:numStyleLink w:val="Bullets"/>
   </w:abstractNum>
   <w:num w:numId="1">
-    <w:abstractNumId w:val="1"/>
+    <w:abstractNumId w:val="0"/>
   </w:num>
   <w:num w:numId="2">
-    <w:abstractNumId w:val="0"/>
+    <w:abstractNumId w:val="1"/>
   </w:num>
   <w:num w:numId="3">
     <w:abstractNumId w:val="3"/>
   </w:num>
   <w:num w:numId="4">
-    <w:abstractNumId w:val="2"/>
+    <w:abstractNumId w:val="5"/>
   </w:num>
   <w:num w:numId="5">
-    <w:abstractNumId w:val="5"/>
+    <w:abstractNumId w:val="2"/>
   </w:num>
   <w:num w:numId="6">
     <w:abstractNumId w:val="4"/>
@@ -2318,48 +2145,17 @@
 </file>
 
 <file path=word/styles.xml><?xml version="1.0" encoding="utf-8"?>
-<w:styles xmlns:w="http://schemas.openxmlformats.org/wordprocessingml/2006/main" xmlns:mc="http://schemas.openxmlformats.org/markup-compatibility/2006" xmlns:w14="http://schemas.microsoft.com/office/word/2010/wordml" mc:Ignorable="w14">
+<w:styles xmlns:mc="http://schemas.openxmlformats.org/markup-compatibility/2006" xmlns:r="http://schemas.openxmlformats.org/officeDocument/2006/relationships" xmlns:w="http://schemas.openxmlformats.org/wordprocessingml/2006/main" xmlns:w14="http://schemas.microsoft.com/office/word/2010/wordml" xmlns:w15="http://schemas.microsoft.com/office/word/2012/wordml" xmlns:w16cid="http://schemas.microsoft.com/office/word/2016/wordml/cid" xmlns:w16se="http://schemas.microsoft.com/office/word/2015/wordml/symex" mc:Ignorable="w14 w15 w16se w16cid">
   <w:docDefaults>
     <w:rPrDefault>
       <w:rPr>
-        <w:rFonts w:ascii="Times New Roman" w:cs="Times New Roman" w:hAnsi="Times New Roman" w:eastAsia="Arial Unicode MS"/>
-        <w:b w:val="0"/>
-        <w:bCs w:val="0"/>
-        <w:i w:val="0"/>
-        <w:iCs w:val="0"/>
-        <w:caps w:val="0"/>
-        <w:smallCaps w:val="0"/>
-        <w:strike w:val="0"/>
-        <w:dstrike w:val="0"/>
-        <w:outline w:val="0"/>
-        <w:emboss w:val="0"/>
-        <w:imprint w:val="0"/>
-        <w:vanish w:val="0"/>
-        <w:color w:val="auto"/>
-        <w:spacing w:val="0"/>
-        <w:w w:val="100"/>
-        <w:kern w:val="0"/>
-        <w:position w:val="0"/>
-        <w:sz w:val="20"/>
-        <w:szCs w:val="20"/>
-        <w:u w:val="none" w:color="auto"/>
+        <w:rFonts w:ascii="Times New Roman" w:eastAsia="Arial Unicode MS" w:hAnsi="Times New Roman" w:cs="Times New Roman"/>
         <w:bdr w:val="nil"/>
-        <w:vertAlign w:val="baseline"/>
-        <w:lang/>
+        <w:lang w:val="en-US" w:eastAsia="ja-JP" w:bidi="ar-SA"/>
       </w:rPr>
     </w:rPrDefault>
     <w:pPrDefault>
       <w:pPr>
-        <w:keepNext w:val="0"/>
-        <w:keepLines w:val="0"/>
-        <w:pageBreakBefore w:val="0"/>
-        <w:framePr w:anchorLock="0" w:w="0" w:h="0" w:vSpace="0" w:hSpace="0" w:xAlign="left" w:y="0" w:hRule="exact" w:vAnchor="margin"/>
-        <w:widowControl w:val="1"/>
-        <w:numPr>
-          <w:ilvl w:val="0"/>
-          <w:numId w:val="0"/>
-        </w:numPr>
-        <w:suppressLineNumbers w:val="0"/>
         <w:pBdr>
           <w:top w:val="nil"/>
           <w:left w:val="nil"/>
@@ -2368,28 +2164,421 @@
           <w:between w:val="nil"/>
           <w:bar w:val="nil"/>
         </w:pBdr>
-        <w:shd w:val="clear" w:color="auto" w:fill="auto"/>
-        <w:suppressAutoHyphens w:val="0"/>
-        <w:spacing w:before="0" w:beforeAutospacing="0" w:after="0" w:afterAutospacing="0" w:line="240" w:lineRule="auto"/>
-        <w:ind w:left="0" w:right="0" w:firstLine="0"/>
-        <w:jc w:val="left"/>
-        <w:outlineLvl w:val="9"/>
       </w:pPr>
     </w:pPrDefault>
   </w:docDefaults>
+  <w:latentStyles w:defLockedState="0" w:defUIPriority="99" w:defSemiHidden="0" w:defUnhideWhenUsed="0" w:defQFormat="0" w:count="375">
+    <w:lsdException w:name="Normal" w:uiPriority="0" w:qFormat="1"/>
+    <w:lsdException w:name="heading 1" w:uiPriority="9" w:qFormat="1"/>
+    <w:lsdException w:name="heading 2" w:semiHidden="1" w:uiPriority="9" w:unhideWhenUsed="1" w:qFormat="1"/>
+    <w:lsdException w:name="heading 3" w:semiHidden="1" w:uiPriority="9" w:unhideWhenUsed="1" w:qFormat="1"/>
+    <w:lsdException w:name="heading 4" w:semiHidden="1" w:uiPriority="9" w:unhideWhenUsed="1" w:qFormat="1"/>
+    <w:lsdException w:name="heading 5" w:semiHidden="1" w:uiPriority="9" w:unhideWhenUsed="1" w:qFormat="1"/>
+    <w:lsdException w:name="heading 6" w:semiHidden="1" w:uiPriority="9" w:unhideWhenUsed="1" w:qFormat="1"/>
+    <w:lsdException w:name="heading 7" w:semiHidden="1" w:uiPriority="9" w:unhideWhenUsed="1" w:qFormat="1"/>
+    <w:lsdException w:name="heading 8" w:semiHidden="1" w:uiPriority="9" w:unhideWhenUsed="1" w:qFormat="1"/>
+    <w:lsdException w:name="heading 9" w:semiHidden="1" w:uiPriority="9" w:unhideWhenUsed="1" w:qFormat="1"/>
+    <w:lsdException w:name="index 1" w:semiHidden="1" w:unhideWhenUsed="1"/>
+    <w:lsdException w:name="index 2" w:semiHidden="1" w:unhideWhenUsed="1"/>
+    <w:lsdException w:name="index 3" w:semiHidden="1" w:unhideWhenUsed="1"/>
+    <w:lsdException w:name="index 4" w:semiHidden="1" w:unhideWhenUsed="1"/>
+    <w:lsdException w:name="index 5" w:semiHidden="1" w:unhideWhenUsed="1"/>
+    <w:lsdException w:name="index 6" w:semiHidden="1" w:unhideWhenUsed="1"/>
+    <w:lsdException w:name="index 7" w:semiHidden="1" w:unhideWhenUsed="1"/>
+    <w:lsdException w:name="index 8" w:semiHidden="1" w:unhideWhenUsed="1"/>
+    <w:lsdException w:name="index 9" w:semiHidden="1" w:unhideWhenUsed="1"/>
+    <w:lsdException w:name="toc 1" w:semiHidden="1" w:uiPriority="39" w:unhideWhenUsed="1"/>
+    <w:lsdException w:name="toc 2" w:semiHidden="1" w:uiPriority="39" w:unhideWhenUsed="1"/>
+    <w:lsdException w:name="toc 3" w:semiHidden="1" w:uiPriority="39" w:unhideWhenUsed="1"/>
+    <w:lsdException w:name="toc 4" w:semiHidden="1" w:uiPriority="39" w:unhideWhenUsed="1"/>
+    <w:lsdException w:name="toc 5" w:semiHidden="1" w:uiPriority="39" w:unhideWhenUsed="1"/>
+    <w:lsdException w:name="toc 6" w:semiHidden="1" w:uiPriority="39" w:unhideWhenUsed="1"/>
+    <w:lsdException w:name="toc 7" w:semiHidden="1" w:uiPriority="39" w:unhideWhenUsed="1"/>
+    <w:lsdException w:name="toc 8" w:semiHidden="1" w:uiPriority="39" w:unhideWhenUsed="1"/>
+    <w:lsdException w:name="toc 9" w:semiHidden="1" w:uiPriority="39" w:unhideWhenUsed="1"/>
+    <w:lsdException w:name="Normal Indent" w:semiHidden="1" w:unhideWhenUsed="1"/>
+    <w:lsdException w:name="footnote text" w:semiHidden="1" w:unhideWhenUsed="1"/>
+    <w:lsdException w:name="annotation text" w:semiHidden="1" w:unhideWhenUsed="1"/>
+    <w:lsdException w:name="header" w:semiHidden="1" w:unhideWhenUsed="1"/>
+    <w:lsdException w:name="footer" w:semiHidden="1" w:unhideWhenUsed="1"/>
+    <w:lsdException w:name="index heading" w:semiHidden="1" w:unhideWhenUsed="1"/>
+    <w:lsdException w:name="caption" w:semiHidden="1" w:uiPriority="35" w:unhideWhenUsed="1" w:qFormat="1"/>
+    <w:lsdException w:name="table of figures" w:semiHidden="1" w:unhideWhenUsed="1"/>
+    <w:lsdException w:name="envelope address" w:semiHidden="1" w:unhideWhenUsed="1"/>
+    <w:lsdException w:name="envelope return" w:semiHidden="1" w:unhideWhenUsed="1"/>
+    <w:lsdException w:name="footnote reference" w:semiHidden="1" w:unhideWhenUsed="1"/>
+    <w:lsdException w:name="annotation reference" w:semiHidden="1" w:unhideWhenUsed="1"/>
+    <w:lsdException w:name="line number" w:semiHidden="1" w:unhideWhenUsed="1"/>
+    <w:lsdException w:name="page number" w:semiHidden="1" w:unhideWhenUsed="1"/>
+    <w:lsdException w:name="endnote reference" w:semiHidden="1" w:unhideWhenUsed="1"/>
+    <w:lsdException w:name="endnote text" w:semiHidden="1" w:unhideWhenUsed="1"/>
+    <w:lsdException w:name="table of authorities" w:semiHidden="1" w:unhideWhenUsed="1"/>
+    <w:lsdException w:name="macro" w:semiHidden="1" w:unhideWhenUsed="1"/>
+    <w:lsdException w:name="toa heading" w:semiHidden="1" w:unhideWhenUsed="1"/>
+    <w:lsdException w:name="List" w:semiHidden="1" w:unhideWhenUsed="1"/>
+    <w:lsdException w:name="List Bullet" w:semiHidden="1" w:unhideWhenUsed="1"/>
+    <w:lsdException w:name="List Number" w:semiHidden="1" w:unhideWhenUsed="1"/>
+    <w:lsdException w:name="List 2" w:semiHidden="1" w:unhideWhenUsed="1"/>
+    <w:lsdException w:name="List 3" w:semiHidden="1" w:unhideWhenUsed="1"/>
+    <w:lsdException w:name="List 4" w:semiHidden="1" w:unhideWhenUsed="1"/>
+    <w:lsdException w:name="List 5" w:semiHidden="1" w:unhideWhenUsed="1"/>
+    <w:lsdException w:name="List Bullet 2" w:semiHidden="1" w:unhideWhenUsed="1"/>
+    <w:lsdException w:name="List Bullet 3" w:semiHidden="1" w:unhideWhenUsed="1"/>
+    <w:lsdException w:name="List Bullet 4" w:semiHidden="1" w:unhideWhenUsed="1"/>
+    <w:lsdException w:name="List Bullet 5" w:semiHidden="1" w:unhideWhenUsed="1"/>
+    <w:lsdException w:name="List Number 2" w:semiHidden="1" w:unhideWhenUsed="1"/>
+    <w:lsdException w:name="List Number 3" w:semiHidden="1" w:unhideWhenUsed="1"/>
+    <w:lsdException w:name="List Number 4" w:semiHidden="1" w:unhideWhenUsed="1"/>
+    <w:lsdException w:name="List Number 5" w:semiHidden="1" w:unhideWhenUsed="1"/>
+    <w:lsdException w:name="Title" w:uiPriority="10" w:qFormat="1"/>
+    <w:lsdException w:name="Closing" w:semiHidden="1" w:unhideWhenUsed="1"/>
+    <w:lsdException w:name="Signature" w:semiHidden="1" w:unhideWhenUsed="1"/>
+    <w:lsdException w:name="Default Paragraph Font" w:semiHidden="1" w:uiPriority="1" w:unhideWhenUsed="1"/>
+    <w:lsdException w:name="Body Text" w:semiHidden="1" w:unhideWhenUsed="1"/>
+    <w:lsdException w:name="Body Text Indent" w:semiHidden="1" w:unhideWhenUsed="1"/>
+    <w:lsdException w:name="List Continue" w:semiHidden="1" w:unhideWhenUsed="1"/>
+    <w:lsdException w:name="List Continue 2" w:semiHidden="1" w:unhideWhenUsed="1"/>
+    <w:lsdException w:name="List Continue 3" w:semiHidden="1" w:unhideWhenUsed="1"/>
+    <w:lsdException w:name="List Continue 4" w:semiHidden="1" w:unhideWhenUsed="1"/>
+    <w:lsdException w:name="List Continue 5" w:semiHidden="1" w:unhideWhenUsed="1"/>
+    <w:lsdException w:name="Message Header" w:semiHidden="1" w:unhideWhenUsed="1"/>
+    <w:lsdException w:name="Subtitle" w:uiPriority="11" w:qFormat="1"/>
+    <w:lsdException w:name="Salutation" w:semiHidden="1" w:unhideWhenUsed="1"/>
+    <w:lsdException w:name="Date" w:semiHidden="1" w:unhideWhenUsed="1"/>
+    <w:lsdException w:name="Body Text First Indent" w:semiHidden="1" w:unhideWhenUsed="1"/>
+    <w:lsdException w:name="Body Text First Indent 2" w:semiHidden="1" w:unhideWhenUsed="1"/>
+    <w:lsdException w:name="Note Heading" w:semiHidden="1" w:unhideWhenUsed="1"/>
+    <w:lsdException w:name="Body Text 2" w:semiHidden="1" w:unhideWhenUsed="1"/>
+    <w:lsdException w:name="Body Text 3" w:semiHidden="1" w:unhideWhenUsed="1"/>
+    <w:lsdException w:name="Body Text Indent 2" w:semiHidden="1" w:unhideWhenUsed="1"/>
+    <w:lsdException w:name="Body Text Indent 3" w:semiHidden="1" w:unhideWhenUsed="1"/>
+    <w:lsdException w:name="Block Text" w:semiHidden="1" w:unhideWhenUsed="1"/>
+    <w:lsdException w:name="Hyperlink" w:semiHidden="1" w:unhideWhenUsed="1"/>
+    <w:lsdException w:name="FollowedHyperlink" w:semiHidden="1" w:unhideWhenUsed="1"/>
+    <w:lsdException w:name="Strong" w:uiPriority="22" w:qFormat="1"/>
+    <w:lsdException w:name="Emphasis" w:uiPriority="20" w:qFormat="1"/>
+    <w:lsdException w:name="Document Map" w:semiHidden="1" w:unhideWhenUsed="1"/>
+    <w:lsdException w:name="Plain Text" w:semiHidden="1" w:unhideWhenUsed="1"/>
+    <w:lsdException w:name="E-mail Signature" w:semiHidden="1" w:unhideWhenUsed="1"/>
+    <w:lsdException w:name="HTML Top of Form" w:semiHidden="1" w:unhideWhenUsed="1"/>
+    <w:lsdException w:name="HTML Bottom of Form" w:semiHidden="1" w:unhideWhenUsed="1"/>
+    <w:lsdException w:name="Normal (Web)" w:semiHidden="1" w:unhideWhenUsed="1"/>
+    <w:lsdException w:name="HTML Acronym" w:semiHidden="1" w:unhideWhenUsed="1"/>
+    <w:lsdException w:name="HTML Address" w:semiHidden="1" w:unhideWhenUsed="1"/>
+    <w:lsdException w:name="HTML Cite" w:semiHidden="1" w:unhideWhenUsed="1"/>
+    <w:lsdException w:name="HTML Code" w:semiHidden="1" w:unhideWhenUsed="1"/>
+    <w:lsdException w:name="HTML Definition" w:semiHidden="1" w:unhideWhenUsed="1"/>
+    <w:lsdException w:name="HTML Keyboard" w:semiHidden="1" w:unhideWhenUsed="1"/>
+    <w:lsdException w:name="HTML Preformatted" w:semiHidden="1" w:unhideWhenUsed="1"/>
+    <w:lsdException w:name="HTML Sample" w:semiHidden="1" w:unhideWhenUsed="1"/>
+    <w:lsdException w:name="HTML Typewriter" w:semiHidden="1" w:unhideWhenUsed="1"/>
+    <w:lsdException w:name="HTML Variable" w:semiHidden="1" w:unhideWhenUsed="1"/>
+    <w:lsdException w:name="Normal Table" w:semiHidden="1" w:unhideWhenUsed="1"/>
+    <w:lsdException w:name="annotation subject" w:semiHidden="1" w:unhideWhenUsed="1"/>
+    <w:lsdException w:name="No List" w:semiHidden="1" w:unhideWhenUsed="1"/>
+    <w:lsdException w:name="Outline List 1" w:semiHidden="1" w:unhideWhenUsed="1"/>
+    <w:lsdException w:name="Outline List 2" w:semiHidden="1" w:unhideWhenUsed="1"/>
+    <w:lsdException w:name="Outline List 3" w:semiHidden="1" w:unhideWhenUsed="1"/>
+    <w:lsdException w:name="Table Simple 1" w:semiHidden="1" w:unhideWhenUsed="1"/>
+    <w:lsdException w:name="Table Simple 2" w:semiHidden="1" w:unhideWhenUsed="1"/>
+    <w:lsdException w:name="Table Simple 3" w:semiHidden="1" w:unhideWhenUsed="1"/>
+    <w:lsdException w:name="Table Classic 1" w:semiHidden="1" w:unhideWhenUsed="1"/>
+    <w:lsdException w:name="Table Classic 2" w:semiHidden="1" w:unhideWhenUsed="1"/>
+    <w:lsdException w:name="Table Classic 3" w:semiHidden="1" w:unhideWhenUsed="1"/>
+    <w:lsdException w:name="Table Classic 4" w:semiHidden="1" w:unhideWhenUsed="1"/>
+    <w:lsdException w:name="Table Colorful 1" w:semiHidden="1" w:unhideWhenUsed="1"/>
+    <w:lsdException w:name="Table Colorful 2" w:semiHidden="1" w:unhideWhenUsed="1"/>
+    <w:lsdException w:name="Table Colorful 3" w:semiHidden="1" w:unhideWhenUsed="1"/>
+    <w:lsdException w:name="Table Columns 1" w:semiHidden="1" w:unhideWhenUsed="1"/>
+    <w:lsdException w:name="Table Columns 2" w:semiHidden="1" w:unhideWhenUsed="1"/>
+    <w:lsdException w:name="Table Columns 3" w:semiHidden="1" w:unhideWhenUsed="1"/>
+    <w:lsdException w:name="Table Columns 4" w:semiHidden="1" w:unhideWhenUsed="1"/>
+    <w:lsdException w:name="Table Columns 5" w:semiHidden="1" w:unhideWhenUsed="1"/>
+    <w:lsdException w:name="Table Grid 1" w:semiHidden="1" w:unhideWhenUsed="1"/>
+    <w:lsdException w:name="Table Grid 2" w:semiHidden="1" w:unhideWhenUsed="1"/>
+    <w:lsdException w:name="Table Grid 3" w:semiHidden="1" w:unhideWhenUsed="1"/>
+    <w:lsdException w:name="Table Grid 4" w:semiHidden="1" w:unhideWhenUsed="1"/>
+    <w:lsdException w:name="Table Grid 5" w:semiHidden="1" w:unhideWhenUsed="1"/>
+    <w:lsdException w:name="Table Grid 6" w:semiHidden="1" w:unhideWhenUsed="1"/>
+    <w:lsdException w:name="Table Grid 7" w:semiHidden="1" w:unhideWhenUsed="1"/>
+    <w:lsdException w:name="Table Grid 8" w:semiHidden="1" w:unhideWhenUsed="1"/>
+    <w:lsdException w:name="Table List 1" w:semiHidden="1" w:unhideWhenUsed="1"/>
+    <w:lsdException w:name="Table List 2" w:semiHidden="1" w:unhideWhenUsed="1"/>
+    <w:lsdException w:name="Table List 3" w:semiHidden="1" w:unhideWhenUsed="1"/>
+    <w:lsdException w:name="Table List 4" w:semiHidden="1" w:unhideWhenUsed="1"/>
+    <w:lsdException w:name="Table List 5" w:semiHidden="1" w:unhideWhenUsed="1"/>
+    <w:lsdException w:name="Table List 6" w:semiHidden="1" w:unhideWhenUsed="1"/>
+    <w:lsdException w:name="Table List 7" w:semiHidden="1" w:unhideWhenUsed="1"/>
+    <w:lsdException w:name="Table List 8" w:semiHidden="1" w:unhideWhenUsed="1"/>
+    <w:lsdException w:name="Table 3D effects 1" w:semiHidden="1" w:unhideWhenUsed="1"/>
+    <w:lsdException w:name="Table 3D effects 2" w:semiHidden="1" w:unhideWhenUsed="1"/>
+    <w:lsdException w:name="Table 3D effects 3" w:semiHidden="1" w:unhideWhenUsed="1"/>
+    <w:lsdException w:name="Table Contemporary" w:semiHidden="1" w:unhideWhenUsed="1"/>
+    <w:lsdException w:name="Table Elegant" w:semiHidden="1" w:unhideWhenUsed="1"/>
+    <w:lsdException w:name="Table Professional" w:semiHidden="1" w:unhideWhenUsed="1"/>
+    <w:lsdException w:name="Table Subtle 1" w:semiHidden="1" w:unhideWhenUsed="1"/>
+    <w:lsdException w:name="Table Subtle 2" w:semiHidden="1" w:unhideWhenUsed="1"/>
+    <w:lsdException w:name="Table Web 1" w:semiHidden="1" w:unhideWhenUsed="1"/>
+    <w:lsdException w:name="Table Web 2" w:semiHidden="1" w:unhideWhenUsed="1"/>
+    <w:lsdException w:name="Table Web 3" w:semiHidden="1" w:unhideWhenUsed="1"/>
+    <w:lsdException w:name="Balloon Text" w:semiHidden="1" w:unhideWhenUsed="1"/>
+    <w:lsdException w:name="Table Grid" w:uiPriority="39"/>
+    <w:lsdException w:name="Table Theme" w:semiHidden="1" w:unhideWhenUsed="1"/>
+    <w:lsdException w:name="Placeholder Text" w:semiHidden="1"/>
+    <w:lsdException w:name="No Spacing" w:uiPriority="1" w:qFormat="1"/>
+    <w:lsdException w:name="Light Shading" w:uiPriority="60"/>
+    <w:lsdException w:name="Light List" w:uiPriority="61"/>
+    <w:lsdException w:name="Light Grid" w:uiPriority="62"/>
+    <w:lsdException w:name="Medium Shading 1" w:uiPriority="63"/>
+    <w:lsdException w:name="Medium Shading 2" w:uiPriority="64"/>
+    <w:lsdException w:name="Medium List 1" w:uiPriority="65"/>
+    <w:lsdException w:name="Medium List 2" w:uiPriority="66"/>
+    <w:lsdException w:name="Medium Grid 1" w:uiPriority="67"/>
+    <w:lsdException w:name="Medium Grid 2" w:uiPriority="68"/>
+    <w:lsdException w:name="Medium Grid 3" w:uiPriority="69"/>
+    <w:lsdException w:name="Dark List" w:uiPriority="70"/>
+    <w:lsdException w:name="Colorful Shading" w:uiPriority="71"/>
+    <w:lsdException w:name="Colorful List" w:uiPriority="72"/>
+    <w:lsdException w:name="Colorful Grid" w:uiPriority="73"/>
+    <w:lsdException w:name="Light Shading Accent 1" w:uiPriority="60"/>
+    <w:lsdException w:name="Light List Accent 1" w:uiPriority="61"/>
+    <w:lsdException w:name="Light Grid Accent 1" w:uiPriority="62"/>
+    <w:lsdException w:name="Medium Shading 1 Accent 1" w:uiPriority="63"/>
+    <w:lsdException w:name="Medium Shading 2 Accent 1" w:uiPriority="64"/>
+    <w:lsdException w:name="Medium List 1 Accent 1" w:uiPriority="65"/>
+    <w:lsdException w:name="Revision" w:semiHidden="1"/>
+    <w:lsdException w:name="List Paragraph" w:uiPriority="34" w:qFormat="1"/>
+    <w:lsdException w:name="Quote" w:uiPriority="29" w:qFormat="1"/>
+    <w:lsdException w:name="Intense Quote" w:uiPriority="30" w:qFormat="1"/>
+    <w:lsdException w:name="Medium List 2 Accent 1" w:uiPriority="66"/>
+    <w:lsdException w:name="Medium Grid 1 Accent 1" w:uiPriority="67"/>
+    <w:lsdException w:name="Medium Grid 2 Accent 1" w:uiPriority="68"/>
+    <w:lsdException w:name="Medium Grid 3 Accent 1" w:uiPriority="69"/>
+    <w:lsdException w:name="Dark List Accent 1" w:uiPriority="70"/>
+    <w:lsdException w:name="Colorful Shading Accent 1" w:uiPriority="71"/>
+    <w:lsdException w:name="Colorful List Accent 1" w:uiPriority="72"/>
+    <w:lsdException w:name="Colorful Grid Accent 1" w:uiPriority="73"/>
+    <w:lsdException w:name="Light Shading Accent 2" w:uiPriority="60"/>
+    <w:lsdException w:name="Light List Accent 2" w:uiPriority="61"/>
+    <w:lsdException w:name="Light Grid Accent 2" w:uiPriority="62"/>
+    <w:lsdException w:name="Medium Shading 1 Accent 2" w:uiPriority="63"/>
+    <w:lsdException w:name="Medium Shading 2 Accent 2" w:uiPriority="64"/>
+    <w:lsdException w:name="Medium List 1 Accent 2" w:uiPriority="65"/>
+    <w:lsdException w:name="Medium List 2 Accent 2" w:uiPriority="66"/>
+    <w:lsdException w:name="Medium Grid 1 Accent 2" w:uiPriority="67"/>
+    <w:lsdException w:name="Medium Grid 2 Accent 2" w:uiPriority="68"/>
+    <w:lsdException w:name="Medium Grid 3 Accent 2" w:uiPriority="69"/>
+    <w:lsdException w:name="Dark List Accent 2" w:uiPriority="70"/>
+    <w:lsdException w:name="Colorful Shading Accent 2" w:uiPriority="71"/>
+    <w:lsdException w:name="Colorful List Accent 2" w:uiPriority="72"/>
+    <w:lsdException w:name="Colorful Grid Accent 2" w:uiPriority="73"/>
+    <w:lsdException w:name="Light Shading Accent 3" w:uiPriority="60"/>
+    <w:lsdException w:name="Light List Accent 3" w:uiPriority="61"/>
+    <w:lsdException w:name="Light Grid Accent 3" w:uiPriority="62"/>
+    <w:lsdException w:name="Medium Shading 1 Accent 3" w:uiPriority="63"/>
+    <w:lsdException w:name="Medium Shading 2 Accent 3" w:uiPriority="64"/>
+    <w:lsdException w:name="Medium List 1 Accent 3" w:uiPriority="65"/>
+    <w:lsdException w:name="Medium List 2 Accent 3" w:uiPriority="66"/>
+    <w:lsdException w:name="Medium Grid 1 Accent 3" w:uiPriority="67"/>
+    <w:lsdException w:name="Medium Grid 2 Accent 3" w:uiPriority="68"/>
+    <w:lsdException w:name="Medium Grid 3 Accent 3" w:uiPriority="69"/>
+    <w:lsdException w:name="Dark List Accent 3" w:uiPriority="70"/>
+    <w:lsdException w:name="Colorful Shading Accent 3" w:uiPriority="71"/>
+    <w:lsdException w:name="Colorful List Accent 3" w:uiPriority="72"/>
+    <w:lsdException w:name="Colorful Grid Accent 3" w:uiPriority="73"/>
+    <w:lsdException w:name="Light Shading Accent 4" w:uiPriority="60"/>
+    <w:lsdException w:name="Light List Accent 4" w:uiPriority="61"/>
+    <w:lsdException w:name="Light Grid Accent 4" w:uiPriority="62"/>
+    <w:lsdException w:name="Medium Shading 1 Accent 4" w:uiPriority="63"/>
+    <w:lsdException w:name="Medium Shading 2 Accent 4" w:uiPriority="64"/>
+    <w:lsdException w:name="Medium List 1 Accent 4" w:uiPriority="65"/>
+    <w:lsdException w:name="Medium List 2 Accent 4" w:uiPriority="66"/>
+    <w:lsdException w:name="Medium Grid 1 Accent 4" w:uiPriority="67"/>
+    <w:lsdException w:name="Medium Grid 2 Accent 4" w:uiPriority="68"/>
+    <w:lsdException w:name="Medium Grid 3 Accent 4" w:uiPriority="69"/>
+    <w:lsdException w:name="Dark List Accent 4" w:uiPriority="70"/>
+    <w:lsdException w:name="Colorful Shading Accent 4" w:uiPriority="71"/>
+    <w:lsdException w:name="Colorful List Accent 4" w:uiPriority="72"/>
+    <w:lsdException w:name="Colorful Grid Accent 4" w:uiPriority="73"/>
+    <w:lsdException w:name="Light Shading Accent 5" w:uiPriority="60"/>
+    <w:lsdException w:name="Light List Accent 5" w:uiPriority="61"/>
+    <w:lsdException w:name="Light Grid Accent 5" w:uiPriority="62"/>
+    <w:lsdException w:name="Medium Shading 1 Accent 5" w:uiPriority="63"/>
+    <w:lsdException w:name="Medium Shading 2 Accent 5" w:uiPriority="64"/>
+    <w:lsdException w:name="Medium List 1 Accent 5" w:uiPriority="65"/>
+    <w:lsdException w:name="Medium List 2 Accent 5" w:uiPriority="66"/>
+    <w:lsdException w:name="Medium Grid 1 Accent 5" w:uiPriority="67"/>
+    <w:lsdException w:name="Medium Grid 2 Accent 5" w:uiPriority="68"/>
+    <w:lsdException w:name="Medium Grid 3 Accent 5" w:uiPriority="69"/>
+    <w:lsdException w:name="Dark List Accent 5" w:uiPriority="70"/>
+    <w:lsdException w:name="Colorful Shading Accent 5" w:uiPriority="71"/>
+    <w:lsdException w:name="Colorful List Accent 5" w:uiPriority="72"/>
+    <w:lsdException w:name="Colorful Grid Accent 5" w:uiPriority="73"/>
+    <w:lsdException w:name="Light Shading Accent 6" w:uiPriority="60"/>
+    <w:lsdException w:name="Light List Accent 6" w:uiPriority="61"/>
+    <w:lsdException w:name="Light Grid Accent 6" w:uiPriority="62"/>
+    <w:lsdException w:name="Medium Shading 1 Accent 6" w:uiPriority="63"/>
+    <w:lsdException w:name="Medium Shading 2 Accent 6" w:uiPriority="64"/>
+    <w:lsdException w:name="Medium List 1 Accent 6" w:uiPriority="65"/>
+    <w:lsdException w:name="Medium List 2 Accent 6" w:uiPriority="66"/>
+    <w:lsdException w:name="Medium Grid 1 Accent 6" w:uiPriority="67"/>
+    <w:lsdException w:name="Medium Grid 2 Accent 6" w:uiPriority="68"/>
+    <w:lsdException w:name="Medium Grid 3 Accent 6" w:uiPriority="69"/>
+    <w:lsdException w:name="Dark List Accent 6" w:uiPriority="70"/>
+    <w:lsdException w:name="Colorful Shading Accent 6" w:uiPriority="71"/>
+    <w:lsdException w:name="Colorful List Accent 6" w:uiPriority="72"/>
+    <w:lsdException w:name="Colorful Grid Accent 6" w:uiPriority="73"/>
+    <w:lsdException w:name="Subtle Emphasis" w:uiPriority="19" w:qFormat="1"/>
+    <w:lsdException w:name="Intense Emphasis" w:uiPriority="21" w:qFormat="1"/>
+    <w:lsdException w:name="Subtle Reference" w:uiPriority="31" w:qFormat="1"/>
+    <w:lsdException w:name="Intense Reference" w:uiPriority="32" w:qFormat="1"/>
+    <w:lsdException w:name="Book Title" w:uiPriority="33" w:qFormat="1"/>
+    <w:lsdException w:name="Bibliography" w:semiHidden="1" w:uiPriority="37" w:unhideWhenUsed="1"/>
+    <w:lsdException w:name="TOC Heading" w:semiHidden="1" w:uiPriority="39" w:unhideWhenUsed="1" w:qFormat="1"/>
+    <w:lsdException w:name="Plain Table 1" w:uiPriority="41"/>
+    <w:lsdException w:name="Plain Table 2" w:uiPriority="42"/>
+    <w:lsdException w:name="Plain Table 3" w:uiPriority="43"/>
+    <w:lsdException w:name="Plain Table 4" w:uiPriority="44"/>
+    <w:lsdException w:name="Plain Table 5" w:uiPriority="45"/>
+    <w:lsdException w:name="Grid Table Light" w:uiPriority="40"/>
+    <w:lsdException w:name="Grid Table 1 Light" w:uiPriority="46"/>
+    <w:lsdException w:name="Grid Table 2" w:uiPriority="47"/>
+    <w:lsdException w:name="Grid Table 3" w:uiPriority="48"/>
+    <w:lsdException w:name="Grid Table 4" w:uiPriority="49"/>
+    <w:lsdException w:name="Grid Table 5 Dark" w:uiPriority="50"/>
+    <w:lsdException w:name="Grid Table 6 Colorful" w:uiPriority="51"/>
+    <w:lsdException w:name="Grid Table 7 Colorful" w:uiPriority="52"/>
+    <w:lsdException w:name="Grid Table 1 Light Accent 1" w:uiPriority="46"/>
+    <w:lsdException w:name="Grid Table 2 Accent 1" w:uiPriority="47"/>
+    <w:lsdException w:name="Grid Table 3 Accent 1" w:uiPriority="48"/>
+    <w:lsdException w:name="Grid Table 4 Accent 1" w:uiPriority="49"/>
+    <w:lsdException w:name="Grid Table 5 Dark Accent 1" w:uiPriority="50"/>
+    <w:lsdException w:name="Grid Table 6 Colorful Accent 1" w:uiPriority="51"/>
+    <w:lsdException w:name="Grid Table 7 Colorful Accent 1" w:uiPriority="52"/>
+    <w:lsdException w:name="Grid Table 1 Light Accent 2" w:uiPriority="46"/>
+    <w:lsdException w:name="Grid Table 2 Accent 2" w:uiPriority="47"/>
+    <w:lsdException w:name="Grid Table 3 Accent 2" w:uiPriority="48"/>
+    <w:lsdException w:name="Grid Table 4 Accent 2" w:uiPriority="49"/>
+    <w:lsdException w:name="Grid Table 5 Dark Accent 2" w:uiPriority="50"/>
+    <w:lsdException w:name="Grid Table 6 Colorful Accent 2" w:uiPriority="51"/>
+    <w:lsdException w:name="Grid Table 7 Colorful Accent 2" w:uiPriority="52"/>
+    <w:lsdException w:name="Grid Table 1 Light Accent 3" w:uiPriority="46"/>
+    <w:lsdException w:name="Grid Table 2 Accent 3" w:uiPriority="47"/>
+    <w:lsdException w:name="Grid Table 3 Accent 3" w:uiPriority="48"/>
+    <w:lsdException w:name="Grid Table 4 Accent 3" w:uiPriority="49"/>
+    <w:lsdException w:name="Grid Table 5 Dark Accent 3" w:uiPriority="50"/>
+    <w:lsdException w:name="Grid Table 6 Colorful Accent 3" w:uiPriority="51"/>
+    <w:lsdException w:name="Grid Table 7 Colorful Accent 3" w:uiPriority="52"/>
+    <w:lsdException w:name="Grid Table 1 Light Accent 4" w:uiPriority="46"/>
+    <w:lsdException w:name="Grid Table 2 Accent 4" w:uiPriority="47"/>
+    <w:lsdException w:name="Grid Table 3 Accent 4" w:uiPriority="48"/>
+    <w:lsdException w:name="Grid Table 4 Accent 4" w:uiPriority="49"/>
+    <w:lsdException w:name="Grid Table 5 Dark Accent 4" w:uiPriority="50"/>
+    <w:lsdException w:name="Grid Table 6 Colorful Accent 4" w:uiPriority="51"/>
+    <w:lsdException w:name="Grid Table 7 Colorful Accent 4" w:uiPriority="52"/>
+    <w:lsdException w:name="Grid Table 1 Light Accent 5" w:uiPriority="46"/>
+    <w:lsdException w:name="Grid Table 2 Accent 5" w:uiPriority="47"/>
+    <w:lsdException w:name="Grid Table 3 Accent 5" w:uiPriority="48"/>
+    <w:lsdException w:name="Grid Table 4 Accent 5" w:uiPriority="49"/>
+    <w:lsdException w:name="Grid Table 5 Dark Accent 5" w:uiPriority="50"/>
+    <w:lsdException w:name="Grid Table 6 Colorful Accent 5" w:uiPriority="51"/>
+    <w:lsdException w:name="Grid Table 7 Colorful Accent 5" w:uiPriority="52"/>
+    <w:lsdException w:name="Grid Table 1 Light Accent 6" w:uiPriority="46"/>
+    <w:lsdException w:name="Grid Table 2 Accent 6" w:uiPriority="47"/>
+    <w:lsdException w:name="Grid Table 3 Accent 6" w:uiPriority="48"/>
+    <w:lsdException w:name="Grid Table 4 Accent 6" w:uiPriority="49"/>
+    <w:lsdException w:name="Grid Table 5 Dark Accent 6" w:uiPriority="50"/>
+    <w:lsdException w:name="Grid Table 6 Colorful Accent 6" w:uiPriority="51"/>
+    <w:lsdException w:name="Grid Table 7 Colorful Accent 6" w:uiPriority="52"/>
+    <w:lsdException w:name="List Table 1 Light" w:uiPriority="46"/>
+    <w:lsdException w:name="List Table 2" w:uiPriority="47"/>
+    <w:lsdException w:name="List Table 3" w:uiPriority="48"/>
+    <w:lsdException w:name="List Table 4" w:uiPriority="49"/>
+    <w:lsdException w:name="List Table 5 Dark" w:uiPriority="50"/>
+    <w:lsdException w:name="List Table 6 Colorful" w:uiPriority="51"/>
+    <w:lsdException w:name="List Table 7 Colorful" w:uiPriority="52"/>
+    <w:lsdException w:name="List Table 1 Light Accent 1" w:uiPriority="46"/>
+    <w:lsdException w:name="List Table 2 Accent 1" w:uiPriority="47"/>
+    <w:lsdException w:name="List Table 3 Accent 1" w:uiPriority="48"/>
+    <w:lsdException w:name="List Table 4 Accent 1" w:uiPriority="49"/>
+    <w:lsdException w:name="List Table 5 Dark Accent 1" w:uiPriority="50"/>
+    <w:lsdException w:name="List Table 6 Colorful Accent 1" w:uiPriority="51"/>
+    <w:lsdException w:name="List Table 7 Colorful Accent 1" w:uiPriority="52"/>
+    <w:lsdException w:name="List Table 1 Light Accent 2" w:uiPriority="46"/>
+    <w:lsdException w:name="List Table 2 Accent 2" w:uiPriority="47"/>
+    <w:lsdException w:name="List Table 3 Accent 2" w:uiPriority="48"/>
+    <w:lsdException w:name="List Table 4 Accent 2" w:uiPriority="49"/>
+    <w:lsdException w:name="List Table 5 Dark Accent 2" w:uiPriority="50"/>
+    <w:lsdException w:name="List Table 6 Colorful Accent 2" w:uiPriority="51"/>
+    <w:lsdException w:name="List Table 7 Colorful Accent 2" w:uiPriority="52"/>
+    <w:lsdException w:name="List Table 1 Light Accent 3" w:uiPriority="46"/>
+    <w:lsdException w:name="List Table 2 Accent 3" w:uiPriority="47"/>
+    <w:lsdException w:name="List Table 3 Accent 3" w:uiPriority="48"/>
+    <w:lsdException w:name="List Table 4 Accent 3" w:uiPriority="49"/>
+    <w:lsdException w:name="List Table 5 Dark Accent 3" w:uiPriority="50"/>
+    <w:lsdException w:name="List Table 6 Colorful Accent 3" w:uiPriority="51"/>
+    <w:lsdException w:name="List Table 7 Colorful Accent 3" w:uiPriority="52"/>
+    <w:lsdException w:name="List Table 1 Light Accent 4" w:uiPriority="46"/>
+    <w:lsdException w:name="List Table 2 Accent 4" w:uiPriority="47"/>
+    <w:lsdException w:name="List Table 3 Accent 4" w:uiPriority="48"/>
+    <w:lsdException w:name="List Table 4 Accent 4" w:uiPriority="49"/>
+    <w:lsdException w:name="List Table 5 Dark Accent 4" w:uiPriority="50"/>
+    <w:lsdException w:name="List Table 6 Colorful Accent 4" w:uiPriority="51"/>
+    <w:lsdException w:name="List Table 7 Colorful Accent 4" w:uiPriority="52"/>
+    <w:lsdException w:name="List Table 1 Light Accent 5" w:uiPriority="46"/>
+    <w:lsdException w:name="List Table 2 Accent 5" w:uiPriority="47"/>
+    <w:lsdException w:name="List Table 3 Accent 5" w:uiPriority="48"/>
+    <w:lsdException w:name="List Table 4 Accent 5" w:uiPriority="49"/>
+    <w:lsdException w:name="List Table 5 Dark Accent 5" w:uiPriority="50"/>
+    <w:lsdException w:name="List Table 6 Colorful Accent 5" w:uiPriority="51"/>
+    <w:lsdException w:name="List Table 7 Colorful Accent 5" w:uiPriority="52"/>
+    <w:lsdException w:name="List Table 1 Light Accent 6" w:uiPriority="46"/>
+    <w:lsdException w:name="List Table 2 Accent 6" w:uiPriority="47"/>
+    <w:lsdException w:name="List Table 3 Accent 6" w:uiPriority="48"/>
+    <w:lsdException w:name="List Table 4 Accent 6" w:uiPriority="49"/>
+    <w:lsdException w:name="List Table 5 Dark Accent 6" w:uiPriority="50"/>
+    <w:lsdException w:name="List Table 6 Colorful Accent 6" w:uiPriority="51"/>
+    <w:lsdException w:name="List Table 7 Colorful Accent 6" w:uiPriority="52"/>
+    <w:lsdException w:name="Mention" w:semiHidden="1" w:unhideWhenUsed="1"/>
+    <w:lsdException w:name="Smart Hyperlink" w:semiHidden="1" w:unhideWhenUsed="1"/>
+    <w:lsdException w:name="Hashtag" w:semiHidden="1" w:unhideWhenUsed="1"/>
+    <w:lsdException w:name="Unresolved Mention" w:semiHidden="1" w:unhideWhenUsed="1"/>
+  </w:latentStyles>
   <w:style w:type="paragraph" w:default="1" w:styleId="Normal">
     <w:name w:val="Normal"/>
-    <w:next w:val="Normal"/>
-    <w:pPr/>
+    <w:qFormat/>
     <w:rPr>
       <w:sz w:val="24"/>
       <w:szCs w:val="24"/>
-      <w:lang w:val="en-US" w:eastAsia="en-US" w:bidi="ar-SA"/>
+      <w:lang w:eastAsia="en-US"/>
     </w:rPr>
   </w:style>
-  <w:style w:type="character" w:default="1" w:styleId="Default Paragraph Font">
+  <w:style w:type="character" w:default="1" w:styleId="DefaultParagraphFont">
     <w:name w:val="Default Paragraph Font"/>
-    <w:next w:val="Default Paragraph Font"/>
+    <w:uiPriority w:val="1"/>
+    <w:semiHidden/>
+    <w:unhideWhenUsed/>
+  </w:style>
+  <w:style w:type="table" w:default="1" w:styleId="TableNormal">
+    <w:name w:val="Normal Table"/>
+    <w:uiPriority w:val="99"/>
+    <w:semiHidden/>
+    <w:unhideWhenUsed/>
+    <w:tblPr>
+      <w:tblInd w:w="0" w:type="dxa"/>
+      <w:tblCellMar>
+        <w:top w:w="0" w:type="dxa"/>
+        <w:left w:w="108" w:type="dxa"/>
+        <w:bottom w:w="0" w:type="dxa"/>
+        <w:right w:w="108" w:type="dxa"/>
+      </w:tblCellMar>
+    </w:tblPr>
+  </w:style>
+  <w:style w:type="numbering" w:default="1" w:styleId="NoList">
+    <w:name w:val="No List"/>
+    <w:uiPriority w:val="99"/>
+    <w:semiHidden/>
+    <w:unhideWhenUsed/>
   </w:style>
   <w:style w:type="character" w:styleId="Hyperlink">
     <w:name w:val="Hyperlink"/>
@@ -2397,188 +2586,69 @@
       <w:u w:val="single"/>
     </w:rPr>
   </w:style>
-  <w:style w:type="table" w:default="1" w:styleId="Table Normal">
-    <w:name w:val="Table Normal"/>
-    <w:next w:val="Table Normal"/>
-    <w:pPr/>
-    <w:tblPr>
-      <w:tblInd w:w="0" w:type="dxa"/>
-    </w:tblPr>
-    <w:trPr/>
-    <w:tcPr/>
-    <w:tblStylePr w:type="firstRow"/>
-    <w:tblStylePr w:type="lastRow"/>
-    <w:tblStylePr w:type="firstCol"/>
-    <w:tblStylePr w:type="lastCol"/>
-    <w:tblStylePr w:type="band1Vert"/>
-    <w:tblStylePr w:type="band2Vert"/>
-    <w:tblStylePr w:type="band1Horz"/>
-    <w:tblStylePr w:type="band2Horz"/>
-    <w:tblStylePr w:type="neCell"/>
-    <w:tblStylePr w:type="nwCell"/>
-    <w:tblStylePr w:type="seCell"/>
-    <w:tblStylePr w:type="swCell"/>
-  </w:style>
-  <w:style w:type="numbering" w:default="1" w:styleId="No List">
-    <w:name w:val="No List"/>
-    <w:next w:val="No List"/>
-    <w:pPr/>
-  </w:style>
-  <w:style w:type="paragraph" w:styleId="Header &amp; Footer">
+  <w:style w:type="paragraph" w:customStyle="1" w:styleId="HeaderFooter">
     <w:name w:val="Header &amp; Footer"/>
-    <w:next w:val="Header &amp; Footer"/>
     <w:pPr>
-      <w:keepNext w:val="0"/>
-      <w:keepLines w:val="0"/>
-      <w:pageBreakBefore w:val="0"/>
-      <w:widowControl w:val="1"/>
-      <w:shd w:val="clear" w:color="auto" w:fill="auto"/>
       <w:tabs>
         <w:tab w:val="right" w:pos="9020"/>
       </w:tabs>
-      <w:suppressAutoHyphens w:val="0"/>
-      <w:bidi w:val="0"/>
-      <w:spacing w:before="0" w:after="0" w:line="240" w:lineRule="auto"/>
-      <w:ind w:left="0" w:right="0" w:firstLine="0"/>
-      <w:jc w:val="left"/>
-      <w:outlineLvl w:val="9"/>
     </w:pPr>
     <w:rPr>
-      <w:rFonts w:ascii="Helvetica Neue" w:cs="Arial Unicode MS" w:hAnsi="Helvetica Neue" w:eastAsia="Arial Unicode MS"/>
-      <w:b w:val="0"/>
-      <w:bCs w:val="0"/>
-      <w:i w:val="0"/>
-      <w:iCs w:val="0"/>
-      <w:caps w:val="0"/>
-      <w:smallCaps w:val="0"/>
-      <w:strike w:val="0"/>
-      <w:dstrike w:val="0"/>
-      <w:outline w:val="0"/>
+      <w:rFonts w:ascii="Helvetica Neue" w:hAnsi="Helvetica Neue" w:cs="Arial Unicode MS"/>
       <w:color w:val="000000"/>
-      <w:spacing w:val="0"/>
-      <w:kern w:val="0"/>
-      <w:position w:val="0"/>
       <w:sz w:val="24"/>
       <w:szCs w:val="24"/>
-      <w:u w:val="none"/>
-      <w:vertAlign w:val="baseline"/>
     </w:rPr>
   </w:style>
   <w:style w:type="paragraph" w:styleId="Subtitle">
     <w:name w:val="Subtitle"/>
     <w:next w:val="Body"/>
+    <w:uiPriority w:val="11"/>
+    <w:qFormat/>
     <w:pPr>
-      <w:keepNext w:val="0"/>
-      <w:keepLines w:val="0"/>
-      <w:pageBreakBefore w:val="0"/>
-      <w:widowControl w:val="1"/>
-      <w:shd w:val="clear" w:color="auto" w:fill="auto"/>
-      <w:suppressAutoHyphens w:val="0"/>
-      <w:bidi w:val="0"/>
-      <w:spacing w:before="0" w:after="160" w:line="276" w:lineRule="auto"/>
-      <w:ind w:left="0" w:right="0" w:firstLine="0"/>
+      <w:spacing w:after="160" w:line="276" w:lineRule="auto"/>
       <w:jc w:val="both"/>
-      <w:outlineLvl w:val="9"/>
     </w:pPr>
     <w:rPr>
-      <w:rFonts w:ascii="Calibri" w:cs="Calibri" w:hAnsi="Calibri" w:eastAsia="Calibri"/>
-      <w:b w:val="0"/>
-      <w:bCs w:val="0"/>
-      <w:i w:val="0"/>
-      <w:iCs w:val="0"/>
-      <w:caps w:val="0"/>
-      <w:smallCaps w:val="0"/>
-      <w:strike w:val="0"/>
-      <w:dstrike w:val="0"/>
-      <w:outline w:val="0"/>
-      <w:color w:val="5a5a5a"/>
+      <w:rFonts w:ascii="Calibri" w:eastAsia="Calibri" w:hAnsi="Calibri" w:cs="Calibri"/>
+      <w:color w:val="5A5A5A"/>
       <w:spacing w:val="15"/>
-      <w:kern w:val="0"/>
-      <w:position w:val="0"/>
       <w:sz w:val="22"/>
       <w:szCs w:val="22"/>
-      <w:u w:val="none" w:color="5a5a5a"/>
-      <w:vertAlign w:val="baseline"/>
-      <w:lang w:val="en-US"/>
+      <w:u w:color="5A5A5A"/>
     </w:rPr>
   </w:style>
-  <w:style w:type="paragraph" w:styleId="Body">
+  <w:style w:type="paragraph" w:customStyle="1" w:styleId="Body">
     <w:name w:val="Body"/>
-    <w:next w:val="Body"/>
     <w:pPr>
-      <w:keepNext w:val="0"/>
-      <w:keepLines w:val="0"/>
-      <w:pageBreakBefore w:val="0"/>
-      <w:widowControl w:val="1"/>
-      <w:shd w:val="clear" w:color="auto" w:fill="auto"/>
-      <w:suppressAutoHyphens w:val="0"/>
-      <w:bidi w:val="0"/>
-      <w:spacing w:before="0" w:after="200" w:line="276" w:lineRule="auto"/>
-      <w:ind w:left="0" w:right="0" w:firstLine="0"/>
+      <w:spacing w:after="200" w:line="276" w:lineRule="auto"/>
       <w:jc w:val="both"/>
-      <w:outlineLvl w:val="9"/>
     </w:pPr>
     <w:rPr>
-      <w:rFonts w:ascii="Calibri" w:cs="Calibri" w:hAnsi="Calibri" w:eastAsia="Calibri"/>
-      <w:b w:val="0"/>
-      <w:bCs w:val="0"/>
-      <w:i w:val="0"/>
-      <w:iCs w:val="0"/>
-      <w:caps w:val="0"/>
-      <w:smallCaps w:val="0"/>
-      <w:strike w:val="0"/>
-      <w:dstrike w:val="0"/>
-      <w:outline w:val="0"/>
+      <w:rFonts w:ascii="Calibri" w:eastAsia="Calibri" w:hAnsi="Calibri" w:cs="Calibri"/>
       <w:color w:val="000000"/>
-      <w:spacing w:val="0"/>
-      <w:kern w:val="0"/>
-      <w:position w:val="0"/>
-      <w:sz w:val="20"/>
-      <w:szCs w:val="20"/>
-      <w:u w:val="none" w:color="000000"/>
-      <w:vertAlign w:val="baseline"/>
-      <w:lang w:val="en-US"/>
+      <w:u w:color="000000"/>
     </w:rPr>
   </w:style>
   <w:style w:type="paragraph" w:styleId="Title">
     <w:name w:val="Title"/>
     <w:next w:val="Body"/>
+    <w:uiPriority w:val="10"/>
+    <w:qFormat/>
     <w:pPr>
-      <w:keepNext w:val="0"/>
-      <w:keepLines w:val="0"/>
-      <w:pageBreakBefore w:val="0"/>
-      <w:widowControl w:val="1"/>
-      <w:shd w:val="clear" w:color="auto" w:fill="auto"/>
-      <w:suppressAutoHyphens w:val="0"/>
-      <w:bidi w:val="0"/>
-      <w:spacing w:before="0" w:after="0" w:line="240" w:lineRule="auto"/>
-      <w:ind w:left="0" w:right="0" w:firstLine="0"/>
       <w:jc w:val="both"/>
-      <w:outlineLvl w:val="9"/>
     </w:pPr>
     <w:rPr>
-      <w:rFonts w:ascii="Cambria" w:cs="Cambria" w:hAnsi="Cambria" w:eastAsia="Cambria"/>
-      <w:b w:val="0"/>
-      <w:bCs w:val="0"/>
-      <w:i w:val="0"/>
-      <w:iCs w:val="0"/>
-      <w:caps w:val="0"/>
-      <w:smallCaps w:val="0"/>
-      <w:strike w:val="0"/>
-      <w:dstrike w:val="0"/>
-      <w:outline w:val="0"/>
+      <w:rFonts w:ascii="Cambria" w:eastAsia="Cambria" w:hAnsi="Cambria" w:cs="Cambria"/>
       <w:color w:val="000000"/>
       <w:spacing w:val="-10"/>
       <w:kern w:val="28"/>
-      <w:position w:val="0"/>
       <w:sz w:val="56"/>
       <w:szCs w:val="56"/>
-      <w:u w:val="none" w:color="000000"/>
-      <w:vertAlign w:val="baseline"/>
-      <w:lang w:val="en-US"/>
+      <w:u w:color="000000"/>
     </w:rPr>
   </w:style>
-  <w:style w:type="numbering" w:styleId="Imported Style 1">
+  <w:style w:type="numbering" w:customStyle="1" w:styleId="ImportedStyle1">
     <w:name w:val="Imported Style 1"/>
     <w:pPr>
       <w:numPr>
@@ -2586,7 +2656,7 @@
       </w:numPr>
     </w:pPr>
   </w:style>
-  <w:style w:type="numbering" w:styleId="Bullets">
+  <w:style w:type="numbering" w:customStyle="1" w:styleId="Bullets">
     <w:name w:val="Bullets"/>
     <w:pPr>
       <w:numPr>
@@ -2594,7 +2664,7 @@
       </w:numPr>
     </w:pPr>
   </w:style>
-  <w:style w:type="numbering" w:styleId="Numbered">
+  <w:style w:type="numbering" w:customStyle="1" w:styleId="Numbered">
     <w:name w:val="Numbered"/>
     <w:pPr>
       <w:numPr>
@@ -2602,48 +2672,20 @@
       </w:numPr>
     </w:pPr>
   </w:style>
-  <w:style w:type="paragraph" w:styleId="Default">
+  <w:style w:type="paragraph" w:customStyle="1" w:styleId="Default">
     <w:name w:val="Default"/>
-    <w:next w:val="Default"/>
-    <w:pPr>
-      <w:keepNext w:val="0"/>
-      <w:keepLines w:val="0"/>
-      <w:pageBreakBefore w:val="0"/>
-      <w:widowControl w:val="1"/>
-      <w:shd w:val="clear" w:color="auto" w:fill="auto"/>
-      <w:suppressAutoHyphens w:val="0"/>
-      <w:bidi w:val="0"/>
-      <w:spacing w:before="0" w:after="0" w:line="240" w:lineRule="auto"/>
-      <w:ind w:left="0" w:right="0" w:firstLine="0"/>
-      <w:jc w:val="left"/>
-      <w:outlineLvl w:val="9"/>
-    </w:pPr>
     <w:rPr>
-      <w:rFonts w:ascii="Helvetica Neue" w:cs="Arial Unicode MS" w:hAnsi="Helvetica Neue" w:eastAsia="Arial Unicode MS"/>
-      <w:b w:val="0"/>
-      <w:bCs w:val="0"/>
-      <w:i w:val="0"/>
-      <w:iCs w:val="0"/>
-      <w:caps w:val="0"/>
-      <w:smallCaps w:val="0"/>
-      <w:strike w:val="0"/>
-      <w:dstrike w:val="0"/>
-      <w:outline w:val="0"/>
+      <w:rFonts w:ascii="Helvetica Neue" w:hAnsi="Helvetica Neue" w:cs="Arial Unicode MS"/>
       <w:color w:val="000000"/>
-      <w:spacing w:val="0"/>
-      <w:kern w:val="0"/>
-      <w:position w:val="0"/>
       <w:sz w:val="22"/>
       <w:szCs w:val="22"/>
-      <w:u w:val="none"/>
-      <w:vertAlign w:val="baseline"/>
     </w:rPr>
   </w:style>
 </w:styles>
 </file>
 
 <file path=word/theme/theme1.xml><?xml version="1.0" encoding="utf-8"?>
-<a:theme xmlns:a="http://schemas.openxmlformats.org/drawingml/2006/main" xmlns:r="http://schemas.openxmlformats.org/officeDocument/2006/relationships" name="Office Theme">
+<a:theme xmlns:a="http://schemas.openxmlformats.org/drawingml/2006/main" name="Office Theme">
   <a:themeElements>
     <a:clrScheme name="Office Theme">
       <a:dk1>
@@ -2769,7 +2811,7 @@
       <a:effectStyleLst>
         <a:effectStyle>
           <a:effectLst>
-            <a:outerShdw sx="100000" sy="100000" kx="0" ky="0" algn="b" rotWithShape="0" blurRad="38100" dist="23000" dir="5400000">
+            <a:outerShdw blurRad="38100" dist="23000" dir="5400000" rotWithShape="0">
               <a:srgbClr val="000000">
                 <a:alpha val="35000"/>
               </a:srgbClr>
@@ -2778,7 +2820,7 @@
         </a:effectStyle>
         <a:effectStyle>
           <a:effectLst>
-            <a:outerShdw sx="100000" sy="100000" kx="0" ky="0" algn="b" rotWithShape="0" blurRad="38100" dist="23000" dir="5400000">
+            <a:outerShdw blurRad="38100" dist="23000" dir="5400000" rotWithShape="0">
               <a:srgbClr val="000000">
                 <a:alpha val="35000"/>
               </a:srgbClr>
@@ -2787,7 +2829,7 @@
         </a:effectStyle>
         <a:effectStyle>
           <a:effectLst>
-            <a:outerShdw sx="100000" sy="100000" kx="0" ky="0" algn="b" rotWithShape="0" blurRad="38100" dist="20000" dir="5400000">
+            <a:outerShdw blurRad="38100" dist="20000" dir="5400000" rotWithShape="0">
               <a:srgbClr val="000000">
                 <a:alpha val="38000"/>
               </a:srgbClr>
@@ -2861,7 +2903,7 @@
           <a:round/>
         </a:ln>
         <a:effectLst>
-          <a:outerShdw sx="100000" sy="100000" kx="0" ky="0" algn="b" rotWithShape="0" blurRad="38100" dist="23000" dir="5400000">
+          <a:outerShdw blurRad="38100" dist="23000" dir="5400000" rotWithShape="0">
             <a:srgbClr val="000000">
               <a:alpha val="35000"/>
             </a:srgbClr>
@@ -2869,7 +2911,7 @@
         </a:effectLst>
         <a:sp3d/>
       </a:spPr>
-      <a:bodyPr rot="0" spcFirstLastPara="1" vertOverflow="overflow" horzOverflow="overflow" vert="horz" wrap="square" lIns="45719" tIns="45719" rIns="45719" bIns="45719" numCol="1" spcCol="38100" rtlCol="0" anchor="ctr" upright="0">
+      <a:bodyPr rot="0" spcFirstLastPara="1" vertOverflow="overflow" horzOverflow="overflow" vert="horz" wrap="square" lIns="45719" tIns="45719" rIns="45719" bIns="45719" numCol="1" spcCol="38100" rtlCol="0" anchor="ctr">
         <a:spAutoFit/>
       </a:bodyPr>
       <a:lstStyle>
@@ -2888,7 +2930,7 @@
           <a:buFontTx/>
           <a:buNone/>
           <a:tabLst/>
-          <a:defRPr b="0" baseline="0" cap="none" i="0" spc="0" strike="noStrike" sz="1800" u="none" kumimoji="0" normalizeH="0">
+          <a:defRPr kumimoji="0" sz="1800" b="0" i="0" u="none" strike="noStrike" cap="none" spc="0" normalizeH="0" baseline="0">
             <a:ln>
               <a:noFill/>
             </a:ln>
@@ -2918,7 +2960,7 @@
           <a:buFontTx/>
           <a:buNone/>
           <a:tabLst/>
-          <a:defRPr b="0" baseline="0" cap="none" i="0" spc="0" strike="noStrike" sz="1800" u="none" kumimoji="0" normalizeH="0">
+          <a:defRPr kumimoji="0" sz="1800" b="0" i="0" u="none" strike="noStrike" cap="none" spc="0" normalizeH="0" baseline="0">
             <a:ln>
               <a:noFill/>
             </a:ln>
@@ -2944,7 +2986,7 @@
           <a:buFontTx/>
           <a:buNone/>
           <a:tabLst/>
-          <a:defRPr b="0" baseline="0" cap="none" i="0" spc="0" strike="noStrike" sz="1800" u="none" kumimoji="0" normalizeH="0">
+          <a:defRPr kumimoji="0" sz="1800" b="0" i="0" u="none" strike="noStrike" cap="none" spc="0" normalizeH="0" baseline="0">
             <a:ln>
               <a:noFill/>
             </a:ln>
@@ -2970,7 +3012,7 @@
           <a:buFontTx/>
           <a:buNone/>
           <a:tabLst/>
-          <a:defRPr b="0" baseline="0" cap="none" i="0" spc="0" strike="noStrike" sz="1800" u="none" kumimoji="0" normalizeH="0">
+          <a:defRPr kumimoji="0" sz="1800" b="0" i="0" u="none" strike="noStrike" cap="none" spc="0" normalizeH="0" baseline="0">
             <a:ln>
               <a:noFill/>
             </a:ln>
@@ -2996,7 +3038,7 @@
           <a:buFontTx/>
           <a:buNone/>
           <a:tabLst/>
-          <a:defRPr b="0" baseline="0" cap="none" i="0" spc="0" strike="noStrike" sz="1800" u="none" kumimoji="0" normalizeH="0">
+          <a:defRPr kumimoji="0" sz="1800" b="0" i="0" u="none" strike="noStrike" cap="none" spc="0" normalizeH="0" baseline="0">
             <a:ln>
               <a:noFill/>
             </a:ln>
@@ -3022,7 +3064,7 @@
           <a:buFontTx/>
           <a:buNone/>
           <a:tabLst/>
-          <a:defRPr b="0" baseline="0" cap="none" i="0" spc="0" strike="noStrike" sz="1800" u="none" kumimoji="0" normalizeH="0">
+          <a:defRPr kumimoji="0" sz="1800" b="0" i="0" u="none" strike="noStrike" cap="none" spc="0" normalizeH="0" baseline="0">
             <a:ln>
               <a:noFill/>
             </a:ln>
@@ -3048,7 +3090,7 @@
           <a:buFontTx/>
           <a:buNone/>
           <a:tabLst/>
-          <a:defRPr b="0" baseline="0" cap="none" i="0" spc="0" strike="noStrike" sz="1800" u="none" kumimoji="0" normalizeH="0">
+          <a:defRPr kumimoji="0" sz="1800" b="0" i="0" u="none" strike="noStrike" cap="none" spc="0" normalizeH="0" baseline="0">
             <a:ln>
               <a:noFill/>
             </a:ln>
@@ -3074,7 +3116,7 @@
           <a:buFontTx/>
           <a:buNone/>
           <a:tabLst/>
-          <a:defRPr b="0" baseline="0" cap="none" i="0" spc="0" strike="noStrike" sz="1800" u="none" kumimoji="0" normalizeH="0">
+          <a:defRPr kumimoji="0" sz="1800" b="0" i="0" u="none" strike="noStrike" cap="none" spc="0" normalizeH="0" baseline="0">
             <a:ln>
               <a:noFill/>
             </a:ln>
@@ -3100,7 +3142,7 @@
           <a:buFontTx/>
           <a:buNone/>
           <a:tabLst/>
-          <a:defRPr b="0" baseline="0" cap="none" i="0" spc="0" strike="noStrike" sz="1800" u="none" kumimoji="0" normalizeH="0">
+          <a:defRPr kumimoji="0" sz="1800" b="0" i="0" u="none" strike="noStrike" cap="none" spc="0" normalizeH="0" baseline="0">
             <a:ln>
               <a:noFill/>
             </a:ln>
@@ -3126,7 +3168,7 @@
           <a:buFontTx/>
           <a:buNone/>
           <a:tabLst/>
-          <a:defRPr b="0" baseline="0" cap="none" i="0" spc="0" strike="noStrike" sz="1800" u="none" kumimoji="0" normalizeH="0">
+          <a:defRPr kumimoji="0" sz="1800" b="0" i="0" u="none" strike="noStrike" cap="none" spc="0" normalizeH="0" baseline="0">
             <a:ln>
               <a:noFill/>
             </a:ln>
@@ -3139,9 +3181,15 @@
         </a:lvl9pPr>
       </a:lstStyle>
       <a:style>
-        <a:lnRef idx="0"/>
-        <a:fillRef idx="0"/>
-        <a:effectRef idx="0"/>
+        <a:lnRef idx="0">
+          <a:scrgbClr r="0" g="0" b="0"/>
+        </a:lnRef>
+        <a:fillRef idx="0">
+          <a:scrgbClr r="0" g="0" b="0"/>
+        </a:fillRef>
+        <a:effectRef idx="0">
+          <a:scrgbClr r="0" g="0" b="0"/>
+        </a:effectRef>
         <a:fontRef idx="none"/>
       </a:style>
     </a:spDef>
@@ -3156,7 +3204,7 @@
           <a:round/>
         </a:ln>
         <a:effectLst>
-          <a:outerShdw sx="100000" sy="100000" kx="0" ky="0" algn="b" rotWithShape="0" blurRad="38100" dist="20000" dir="5400000">
+          <a:outerShdw blurRad="38100" dist="20000" dir="5400000" rotWithShape="0">
             <a:srgbClr val="000000">
               <a:alpha val="38000"/>
             </a:srgbClr>
@@ -3164,7 +3212,7 @@
         </a:effectLst>
         <a:sp3d/>
       </a:spPr>
-      <a:bodyPr rot="0" spcFirstLastPara="1" vertOverflow="overflow" horzOverflow="overflow" vert="horz" wrap="square" lIns="91439" tIns="45719" rIns="91439" bIns="45719" numCol="1" spcCol="38100" rtlCol="0" anchor="t" upright="0">
+      <a:bodyPr rot="0" spcFirstLastPara="1" vertOverflow="overflow" horzOverflow="overflow" vert="horz" wrap="square" lIns="91439" tIns="45719" rIns="91439" bIns="45719" numCol="1" spcCol="38100" rtlCol="0" anchor="t">
         <a:noAutofit/>
       </a:bodyPr>
       <a:lstStyle>
@@ -3183,7 +3231,7 @@
           <a:buFontTx/>
           <a:buNone/>
           <a:tabLst/>
-          <a:defRPr b="0" baseline="0" cap="none" i="0" spc="0" strike="noStrike" sz="1800" u="none" kumimoji="0" normalizeH="0">
+          <a:defRPr kumimoji="0" sz="1800" b="0" i="0" u="none" strike="noStrike" cap="none" spc="0" normalizeH="0" baseline="0">
             <a:ln>
               <a:noFill/>
             </a:ln>
@@ -3209,7 +3257,7 @@
           <a:buFontTx/>
           <a:buNone/>
           <a:tabLst/>
-          <a:defRPr b="0" baseline="0" cap="none" i="0" spc="0" strike="noStrike" sz="1800" u="none" kumimoji="0" normalizeH="0">
+          <a:defRPr kumimoji="0" sz="1800" b="0" i="0" u="none" strike="noStrike" cap="none" spc="0" normalizeH="0" baseline="0">
             <a:ln>
               <a:noFill/>
             </a:ln>
@@ -3235,7 +3283,7 @@
           <a:buFontTx/>
           <a:buNone/>
           <a:tabLst/>
-          <a:defRPr b="0" baseline="0" cap="none" i="0" spc="0" strike="noStrike" sz="1800" u="none" kumimoji="0" normalizeH="0">
+          <a:defRPr kumimoji="0" sz="1800" b="0" i="0" u="none" strike="noStrike" cap="none" spc="0" normalizeH="0" baseline="0">
             <a:ln>
               <a:noFill/>
             </a:ln>
@@ -3261,7 +3309,7 @@
           <a:buFontTx/>
           <a:buNone/>
           <a:tabLst/>
-          <a:defRPr b="0" baseline="0" cap="none" i="0" spc="0" strike="noStrike" sz="1800" u="none" kumimoji="0" normalizeH="0">
+          <a:defRPr kumimoji="0" sz="1800" b="0" i="0" u="none" strike="noStrike" cap="none" spc="0" normalizeH="0" baseline="0">
             <a:ln>
               <a:noFill/>
             </a:ln>
@@ -3287,7 +3335,7 @@
           <a:buFontTx/>
           <a:buNone/>
           <a:tabLst/>
-          <a:defRPr b="0" baseline="0" cap="none" i="0" spc="0" strike="noStrike" sz="1800" u="none" kumimoji="0" normalizeH="0">
+          <a:defRPr kumimoji="0" sz="1800" b="0" i="0" u="none" strike="noStrike" cap="none" spc="0" normalizeH="0" baseline="0">
             <a:ln>
               <a:noFill/>
             </a:ln>
@@ -3313,7 +3361,7 @@
           <a:buFontTx/>
           <a:buNone/>
           <a:tabLst/>
-          <a:defRPr b="0" baseline="0" cap="none" i="0" spc="0" strike="noStrike" sz="1800" u="none" kumimoji="0" normalizeH="0">
+          <a:defRPr kumimoji="0" sz="1800" b="0" i="0" u="none" strike="noStrike" cap="none" spc="0" normalizeH="0" baseline="0">
             <a:ln>
               <a:noFill/>
             </a:ln>
@@ -3339,7 +3387,7 @@
           <a:buFontTx/>
           <a:buNone/>
           <a:tabLst/>
-          <a:defRPr b="0" baseline="0" cap="none" i="0" spc="0" strike="noStrike" sz="1800" u="none" kumimoji="0" normalizeH="0">
+          <a:defRPr kumimoji="0" sz="1800" b="0" i="0" u="none" strike="noStrike" cap="none" spc="0" normalizeH="0" baseline="0">
             <a:ln>
               <a:noFill/>
             </a:ln>
@@ -3365,7 +3413,7 @@
           <a:buFontTx/>
           <a:buNone/>
           <a:tabLst/>
-          <a:defRPr b="0" baseline="0" cap="none" i="0" spc="0" strike="noStrike" sz="1800" u="none" kumimoji="0" normalizeH="0">
+          <a:defRPr kumimoji="0" sz="1800" b="0" i="0" u="none" strike="noStrike" cap="none" spc="0" normalizeH="0" baseline="0">
             <a:ln>
               <a:noFill/>
             </a:ln>
@@ -3391,7 +3439,7 @@
           <a:buFontTx/>
           <a:buNone/>
           <a:tabLst/>
-          <a:defRPr b="0" baseline="0" cap="none" i="0" spc="0" strike="noStrike" sz="1800" u="none" kumimoji="0" normalizeH="0">
+          <a:defRPr kumimoji="0" sz="1800" b="0" i="0" u="none" strike="noStrike" cap="none" spc="0" normalizeH="0" baseline="0">
             <a:ln>
               <a:noFill/>
             </a:ln>
@@ -3417,7 +3465,7 @@
           <a:buFontTx/>
           <a:buNone/>
           <a:tabLst/>
-          <a:defRPr b="0" baseline="0" cap="none" i="0" spc="0" strike="noStrike" sz="1800" u="none" kumimoji="0" normalizeH="0">
+          <a:defRPr kumimoji="0" sz="1800" b="0" i="0" u="none" strike="noStrike" cap="none" spc="0" normalizeH="0" baseline="0">
             <a:ln>
               <a:noFill/>
             </a:ln>
@@ -3430,9 +3478,15 @@
         </a:lvl9pPr>
       </a:lstStyle>
       <a:style>
-        <a:lnRef idx="0"/>
-        <a:fillRef idx="0"/>
-        <a:effectRef idx="0"/>
+        <a:lnRef idx="0">
+          <a:scrgbClr r="0" g="0" b="0"/>
+        </a:lnRef>
+        <a:fillRef idx="0">
+          <a:scrgbClr r="0" g="0" b="0"/>
+        </a:fillRef>
+        <a:effectRef idx="0">
+          <a:scrgbClr r="0" g="0" b="0"/>
+        </a:effectRef>
         <a:fontRef idx="none"/>
       </a:style>
     </a:lnDef>
@@ -3446,7 +3500,7 @@
         <a:effectLst/>
         <a:sp3d/>
       </a:spPr>
-      <a:bodyPr rot="0" spcFirstLastPara="1" vertOverflow="overflow" horzOverflow="overflow" vert="horz" wrap="square" lIns="45719" tIns="45719" rIns="45719" bIns="45719" numCol="1" spcCol="38100" rtlCol="0" anchor="t" upright="0">
+      <a:bodyPr rot="0" spcFirstLastPara="1" vertOverflow="overflow" horzOverflow="overflow" vert="horz" wrap="square" lIns="45719" tIns="45719" rIns="45719" bIns="45719" numCol="1" spcCol="38100" rtlCol="0" anchor="t">
         <a:spAutoFit/>
       </a:bodyPr>
       <a:lstStyle>
@@ -3465,7 +3519,7 @@
           <a:buFontTx/>
           <a:buNone/>
           <a:tabLst/>
-          <a:defRPr b="0" baseline="0" cap="none" i="0" spc="0" strike="noStrike" sz="1800" u="none" kumimoji="0" normalizeH="0">
+          <a:defRPr kumimoji="0" sz="1800" b="0" i="0" u="none" strike="noStrike" cap="none" spc="0" normalizeH="0" baseline="0">
             <a:ln>
               <a:noFill/>
             </a:ln>
@@ -3495,7 +3549,7 @@
           <a:buFontTx/>
           <a:buNone/>
           <a:tabLst/>
-          <a:defRPr b="0" baseline="0" cap="none" i="0" spc="0" strike="noStrike" sz="1800" u="none" kumimoji="0" normalizeH="0">
+          <a:defRPr kumimoji="0" sz="1800" b="0" i="0" u="none" strike="noStrike" cap="none" spc="0" normalizeH="0" baseline="0">
             <a:ln>
               <a:noFill/>
             </a:ln>
@@ -3521,7 +3575,7 @@
           <a:buFontTx/>
           <a:buNone/>
           <a:tabLst/>
-          <a:defRPr b="0" baseline="0" cap="none" i="0" spc="0" strike="noStrike" sz="1800" u="none" kumimoji="0" normalizeH="0">
+          <a:defRPr kumimoji="0" sz="1800" b="0" i="0" u="none" strike="noStrike" cap="none" spc="0" normalizeH="0" baseline="0">
             <a:ln>
               <a:noFill/>
             </a:ln>
@@ -3547,7 +3601,7 @@
           <a:buFontTx/>
           <a:buNone/>
           <a:tabLst/>
-          <a:defRPr b="0" baseline="0" cap="none" i="0" spc="0" strike="noStrike" sz="1800" u="none" kumimoji="0" normalizeH="0">
+          <a:defRPr kumimoji="0" sz="1800" b="0" i="0" u="none" strike="noStrike" cap="none" spc="0" normalizeH="0" baseline="0">
             <a:ln>
               <a:noFill/>
             </a:ln>
@@ -3573,7 +3627,7 @@
           <a:buFontTx/>
           <a:buNone/>
           <a:tabLst/>
-          <a:defRPr b="0" baseline="0" cap="none" i="0" spc="0" strike="noStrike" sz="1800" u="none" kumimoji="0" normalizeH="0">
+          <a:defRPr kumimoji="0" sz="1800" b="0" i="0" u="none" strike="noStrike" cap="none" spc="0" normalizeH="0" baseline="0">
             <a:ln>
               <a:noFill/>
             </a:ln>
@@ -3599,7 +3653,7 @@
           <a:buFontTx/>
           <a:buNone/>
           <a:tabLst/>
-          <a:defRPr b="0" baseline="0" cap="none" i="0" spc="0" strike="noStrike" sz="1800" u="none" kumimoji="0" normalizeH="0">
+          <a:defRPr kumimoji="0" sz="1800" b="0" i="0" u="none" strike="noStrike" cap="none" spc="0" normalizeH="0" baseline="0">
             <a:ln>
               <a:noFill/>
             </a:ln>
@@ -3625,7 +3679,7 @@
           <a:buFontTx/>
           <a:buNone/>
           <a:tabLst/>
-          <a:defRPr b="0" baseline="0" cap="none" i="0" spc="0" strike="noStrike" sz="1800" u="none" kumimoji="0" normalizeH="0">
+          <a:defRPr kumimoji="0" sz="1800" b="0" i="0" u="none" strike="noStrike" cap="none" spc="0" normalizeH="0" baseline="0">
             <a:ln>
               <a:noFill/>
             </a:ln>
@@ -3651,7 +3705,7 @@
           <a:buFontTx/>
           <a:buNone/>
           <a:tabLst/>
-          <a:defRPr b="0" baseline="0" cap="none" i="0" spc="0" strike="noStrike" sz="1800" u="none" kumimoji="0" normalizeH="0">
+          <a:defRPr kumimoji="0" sz="1800" b="0" i="0" u="none" strike="noStrike" cap="none" spc="0" normalizeH="0" baseline="0">
             <a:ln>
               <a:noFill/>
             </a:ln>
@@ -3677,7 +3731,7 @@
           <a:buFontTx/>
           <a:buNone/>
           <a:tabLst/>
-          <a:defRPr b="0" baseline="0" cap="none" i="0" spc="0" strike="noStrike" sz="1800" u="none" kumimoji="0" normalizeH="0">
+          <a:defRPr kumimoji="0" sz="1800" b="0" i="0" u="none" strike="noStrike" cap="none" spc="0" normalizeH="0" baseline="0">
             <a:ln>
               <a:noFill/>
             </a:ln>
@@ -3703,7 +3757,7 @@
           <a:buFontTx/>
           <a:buNone/>
           <a:tabLst/>
-          <a:defRPr b="0" baseline="0" cap="none" i="0" spc="0" strike="noStrike" sz="1800" u="none" kumimoji="0" normalizeH="0">
+          <a:defRPr kumimoji="0" sz="1800" b="0" i="0" u="none" strike="noStrike" cap="none" spc="0" normalizeH="0" baseline="0">
             <a:ln>
               <a:noFill/>
             </a:ln>
@@ -3716,12 +3770,19 @@
         </a:lvl9pPr>
       </a:lstStyle>
       <a:style>
-        <a:lnRef idx="0"/>
-        <a:fillRef idx="0"/>
-        <a:effectRef idx="0"/>
+        <a:lnRef idx="0">
+          <a:scrgbClr r="0" g="0" b="0"/>
+        </a:lnRef>
+        <a:fillRef idx="0">
+          <a:scrgbClr r="0" g="0" b="0"/>
+        </a:fillRef>
+        <a:effectRef idx="0">
+          <a:scrgbClr r="0" g="0" b="0"/>
+        </a:effectRef>
         <a:fontRef idx="none"/>
       </a:style>
     </a:txDef>
   </a:objectDefaults>
+  <a:extraClrSchemeLst/>
 </a:theme>
 </file>
</xml_diff>

<commit_message>
fixed fonts and extra lines
</commit_message>
<xml_diff>
--- a/Overview/Requirements Definition.docx
+++ b/Overview/Requirements Definition.docx
@@ -6,20 +6,38 @@
     <w:p>
       <w:pPr>
         <w:pStyle w:val="Subtitle"/>
-      </w:pPr>
-      <w:r>
-        <w:t>Requirements Definition</w:t>
+        <w:rPr>
+          <w:rFonts w:ascii="Times New Roman" w:hAnsi="Times New Roman" w:cs="Times New Roman"/>
+        </w:rPr>
+      </w:pPr>
+      <w:r>
+        <w:rPr>
+          <w:rFonts w:ascii="Times New Roman" w:hAnsi="Times New Roman" w:cs="Times New Roman"/>
+        </w:rPr>
+        <w:t>Requirements Definiti</w:t>
+      </w:r>
+      <w:bookmarkStart w:id="0" w:name="_GoBack"/>
+      <w:bookmarkEnd w:id="0"/>
+      <w:r>
+        <w:rPr>
+          <w:rFonts w:ascii="Times New Roman" w:hAnsi="Times New Roman" w:cs="Times New Roman"/>
+        </w:rPr>
+        <w:t>on</w:t>
       </w:r>
     </w:p>
     <w:p>
       <w:pPr>
         <w:pStyle w:val="Title"/>
         <w:rPr>
+          <w:rFonts w:ascii="Times New Roman" w:hAnsi="Times New Roman" w:cs="Times New Roman"/>
           <w:i/>
           <w:iCs/>
         </w:rPr>
       </w:pPr>
       <w:r>
+        <w:rPr>
+          <w:rFonts w:ascii="Times New Roman" w:hAnsi="Times New Roman" w:cs="Times New Roman"/>
+        </w:rPr>
         <w:t>Project4</w:t>
       </w:r>
     </w:p>
@@ -27,6 +45,7 @@
       <w:pPr>
         <w:pStyle w:val="Body"/>
         <w:rPr>
+          <w:rFonts w:ascii="Times New Roman" w:hAnsi="Times New Roman" w:cs="Times New Roman"/>
           <w:b/>
           <w:bCs/>
         </w:rPr>
@@ -40,12 +59,14 @@
           <w:numId w:val="2"/>
         </w:numPr>
         <w:rPr>
+          <w:rFonts w:ascii="Times New Roman" w:hAnsi="Times New Roman" w:cs="Times New Roman"/>
           <w:b/>
           <w:bCs/>
         </w:rPr>
       </w:pPr>
       <w:r>
         <w:rPr>
+          <w:rFonts w:ascii="Times New Roman" w:hAnsi="Times New Roman" w:cs="Times New Roman"/>
           <w:b/>
           <w:bCs/>
         </w:rPr>
@@ -56,14 +77,26 @@
       <w:pPr>
         <w:pStyle w:val="Body"/>
         <w:ind w:left="360"/>
-      </w:pPr>
-      <w:r>
+        <w:rPr>
+          <w:rFonts w:ascii="Times New Roman" w:hAnsi="Times New Roman" w:cs="Times New Roman"/>
+        </w:rPr>
+      </w:pPr>
+      <w:r>
+        <w:rPr>
+          <w:rFonts w:ascii="Times New Roman" w:hAnsi="Times New Roman" w:cs="Times New Roman"/>
+        </w:rPr>
         <w:t xml:space="preserve">Project4 is a webpage being designed with the objective to allow users to advertise games they’d like to lend. As well as allowing users to request video games from other users. The application </w:t>
       </w:r>
       <w:r>
+        <w:rPr>
+          <w:rFonts w:ascii="Times New Roman" w:hAnsi="Times New Roman" w:cs="Times New Roman"/>
+        </w:rPr>
         <w:t>will allow for users to search video games based on the number of players the game supports and other criteria. The generalized purpose of the application is to allow friends to avoid the need for repurchasing video games when another friend may already ha</w:t>
       </w:r>
       <w:r>
+        <w:rPr>
+          <w:rFonts w:ascii="Times New Roman" w:hAnsi="Times New Roman" w:cs="Times New Roman"/>
+        </w:rPr>
         <w:t>ve it to lend. This system will solve this problem by giving them an easy to navigate user interface</w:t>
       </w:r>
     </w:p>
@@ -72,26 +105,45 @@
         <w:pStyle w:val="Body"/>
         <w:ind w:left="360"/>
         <w:rPr>
+          <w:rFonts w:ascii="Times New Roman" w:hAnsi="Times New Roman" w:cs="Times New Roman"/>
           <w:i/>
           <w:iCs/>
         </w:rPr>
       </w:pPr>
       <w:r>
+        <w:rPr>
+          <w:rFonts w:ascii="Times New Roman" w:hAnsi="Times New Roman" w:cs="Times New Roman"/>
+        </w:rPr>
         <w:t>The environment for the project will consist primarily as a web application. It will include a user login page, user account page (allowing to manage games</w:t>
       </w:r>
       <w:r>
+        <w:rPr>
+          <w:rFonts w:ascii="Times New Roman" w:hAnsi="Times New Roman" w:cs="Times New Roman"/>
+        </w:rPr>
         <w:t xml:space="preserve"> they want to share), search features allowing to search for games the user would like to borrow from another. This will have server</w:t>
       </w:r>
       <w:r>
+        <w:rPr>
+          <w:rFonts w:ascii="Times New Roman" w:hAnsi="Times New Roman" w:cs="Times New Roman"/>
+        </w:rPr>
         <w:t>-</w:t>
       </w:r>
       <w:r>
+        <w:rPr>
+          <w:rFonts w:ascii="Times New Roman" w:hAnsi="Times New Roman" w:cs="Times New Roman"/>
+        </w:rPr>
         <w:t xml:space="preserve">side support allowing for users to access the application beyond a localized network; giving users </w:t>
       </w:r>
       <w:r>
+        <w:rPr>
+          <w:rFonts w:ascii="Times New Roman" w:hAnsi="Times New Roman" w:cs="Times New Roman"/>
+        </w:rPr>
         <w:t>convenient access to th</w:t>
       </w:r>
       <w:r>
+        <w:rPr>
+          <w:rFonts w:ascii="Times New Roman" w:hAnsi="Times New Roman" w:cs="Times New Roman"/>
+        </w:rPr>
         <w:t xml:space="preserve">eir account. </w:t>
       </w:r>
     </w:p>
@@ -103,12 +155,14 @@
           <w:numId w:val="2"/>
         </w:numPr>
         <w:rPr>
+          <w:rFonts w:ascii="Times New Roman" w:hAnsi="Times New Roman" w:cs="Times New Roman"/>
           <w:b/>
           <w:bCs/>
         </w:rPr>
       </w:pPr>
       <w:r>
         <w:rPr>
+          <w:rFonts w:ascii="Times New Roman" w:hAnsi="Times New Roman" w:cs="Times New Roman"/>
           <w:b/>
           <w:bCs/>
         </w:rPr>
@@ -117,6 +171,7 @@
       </w:r>
       <w:r>
         <w:rPr>
+          <w:rFonts w:ascii="Times New Roman" w:hAnsi="Times New Roman" w:cs="Times New Roman"/>
           <w:b/>
           <w:bCs/>
           <w:noProof/>
@@ -228,12 +283,14 @@
         <w:pStyle w:val="Body"/>
         <w:ind w:left="360"/>
         <w:rPr>
+          <w:rFonts w:ascii="Times New Roman" w:hAnsi="Times New Roman" w:cs="Times New Roman"/>
           <w:b/>
           <w:bCs/>
         </w:rPr>
       </w:pPr>
       <w:r>
         <w:rPr>
+          <w:rFonts w:ascii="Times New Roman" w:hAnsi="Times New Roman" w:cs="Times New Roman"/>
           <w:b/>
           <w:bCs/>
         </w:rPr>
@@ -247,8 +304,14 @@
           <w:ilvl w:val="0"/>
           <w:numId w:val="4"/>
         </w:numPr>
-      </w:pPr>
-      <w:r>
+        <w:rPr>
+          <w:rFonts w:ascii="Times New Roman" w:hAnsi="Times New Roman" w:cs="Times New Roman"/>
+        </w:rPr>
+      </w:pPr>
+      <w:r>
+        <w:rPr>
+          <w:rFonts w:ascii="Times New Roman" w:hAnsi="Times New Roman" w:cs="Times New Roman"/>
+        </w:rPr>
         <w:t>General User</w:t>
       </w:r>
     </w:p>
@@ -259,8 +322,14 @@
           <w:ilvl w:val="1"/>
           <w:numId w:val="4"/>
         </w:numPr>
-      </w:pPr>
-      <w:r>
+        <w:rPr>
+          <w:rFonts w:ascii="Times New Roman" w:hAnsi="Times New Roman" w:cs="Times New Roman"/>
+        </w:rPr>
+      </w:pPr>
+      <w:r>
+        <w:rPr>
+          <w:rFonts w:ascii="Times New Roman" w:hAnsi="Times New Roman" w:cs="Times New Roman"/>
+        </w:rPr>
         <w:t>Goals: Allows searching for games posted by other users</w:t>
       </w:r>
     </w:p>
@@ -271,8 +340,14 @@
           <w:ilvl w:val="0"/>
           <w:numId w:val="4"/>
         </w:numPr>
-      </w:pPr>
-      <w:r>
+        <w:rPr>
+          <w:rFonts w:ascii="Times New Roman" w:hAnsi="Times New Roman" w:cs="Times New Roman"/>
+        </w:rPr>
+      </w:pPr>
+      <w:r>
+        <w:rPr>
+          <w:rFonts w:ascii="Times New Roman" w:hAnsi="Times New Roman" w:cs="Times New Roman"/>
+        </w:rPr>
         <w:t>Owner</w:t>
       </w:r>
     </w:p>
@@ -283,8 +358,14 @@
           <w:ilvl w:val="1"/>
           <w:numId w:val="4"/>
         </w:numPr>
-      </w:pPr>
-      <w:r>
+        <w:rPr>
+          <w:rFonts w:ascii="Times New Roman" w:hAnsi="Times New Roman" w:cs="Times New Roman"/>
+        </w:rPr>
+      </w:pPr>
+      <w:r>
+        <w:rPr>
+          <w:rFonts w:ascii="Times New Roman" w:hAnsi="Times New Roman" w:cs="Times New Roman"/>
+        </w:rPr>
         <w:t>Goals: Allow user to post their games online for sharing</w:t>
       </w:r>
     </w:p>
@@ -295,8 +376,14 @@
           <w:ilvl w:val="0"/>
           <w:numId w:val="4"/>
         </w:numPr>
-      </w:pPr>
-      <w:r>
+        <w:rPr>
+          <w:rFonts w:ascii="Times New Roman" w:hAnsi="Times New Roman" w:cs="Times New Roman"/>
+        </w:rPr>
+      </w:pPr>
+      <w:r>
+        <w:rPr>
+          <w:rFonts w:ascii="Times New Roman" w:hAnsi="Times New Roman" w:cs="Times New Roman"/>
+        </w:rPr>
         <w:t>Admin</w:t>
       </w:r>
     </w:p>
@@ -307,8 +394,14 @@
           <w:ilvl w:val="1"/>
           <w:numId w:val="4"/>
         </w:numPr>
-      </w:pPr>
-      <w:r>
+        <w:rPr>
+          <w:rFonts w:ascii="Times New Roman" w:hAnsi="Times New Roman" w:cs="Times New Roman"/>
+        </w:rPr>
+      </w:pPr>
+      <w:r>
+        <w:rPr>
+          <w:rFonts w:ascii="Times New Roman" w:hAnsi="Times New Roman" w:cs="Times New Roman"/>
+        </w:rPr>
         <w:t>Allows control to delete user posted games if needed</w:t>
       </w:r>
     </w:p>
@@ -319,11 +412,20 @@
           <w:ilvl w:val="0"/>
           <w:numId w:val="4"/>
         </w:numPr>
-      </w:pPr>
-      <w:r>
+        <w:rPr>
+          <w:rFonts w:ascii="Times New Roman" w:hAnsi="Times New Roman" w:cs="Times New Roman"/>
+        </w:rPr>
+      </w:pPr>
+      <w:r>
+        <w:rPr>
+          <w:rFonts w:ascii="Times New Roman" w:hAnsi="Times New Roman" w:cs="Times New Roman"/>
+        </w:rPr>
         <w:t>(System) IGDB</w:t>
       </w:r>
       <w:r>
+        <w:rPr>
+          <w:rFonts w:ascii="Times New Roman" w:hAnsi="Times New Roman" w:cs="Times New Roman"/>
+        </w:rPr>
         <w:t xml:space="preserve"> API connection</w:t>
       </w:r>
     </w:p>
@@ -334,9 +436,14 @@
           <w:ilvl w:val="1"/>
           <w:numId w:val="4"/>
         </w:numPr>
-      </w:pPr>
-      <w:r>
-        <w:lastRenderedPageBreak/>
+        <w:rPr>
+          <w:rFonts w:ascii="Times New Roman" w:hAnsi="Times New Roman" w:cs="Times New Roman"/>
+        </w:rPr>
+      </w:pPr>
+      <w:r>
+        <w:rPr>
+          <w:rFonts w:ascii="Times New Roman" w:hAnsi="Times New Roman" w:cs="Times New Roman"/>
+        </w:rPr>
         <w:t>Allows for fetching game details</w:t>
       </w:r>
     </w:p>
@@ -345,6 +452,7 @@
         <w:pStyle w:val="Body"/>
         <w:ind w:left="360"/>
         <w:rPr>
+          <w:rFonts w:ascii="Times New Roman" w:hAnsi="Times New Roman" w:cs="Times New Roman"/>
           <w:i/>
           <w:iCs/>
         </w:rPr>
@@ -358,12 +466,14 @@
           <w:numId w:val="2"/>
         </w:numPr>
         <w:rPr>
+          <w:rFonts w:ascii="Times New Roman" w:hAnsi="Times New Roman" w:cs="Times New Roman"/>
           <w:b/>
           <w:bCs/>
         </w:rPr>
       </w:pPr>
       <w:r>
         <w:rPr>
+          <w:rFonts w:ascii="Times New Roman" w:hAnsi="Times New Roman" w:cs="Times New Roman"/>
           <w:b/>
           <w:bCs/>
         </w:rPr>
@@ -379,12 +489,12 @@
         </w:numPr>
         <w:spacing w:line="240" w:lineRule="auto"/>
         <w:rPr>
-          <w:rFonts w:ascii="Trebuchet MS" w:hAnsi="Trebuchet MS"/>
-        </w:rPr>
-      </w:pPr>
-      <w:r>
-        <w:rPr>
-          <w:rFonts w:ascii="Trebuchet MS" w:hAnsi="Trebuchet MS"/>
+          <w:rFonts w:ascii="Times New Roman" w:hAnsi="Times New Roman" w:cs="Times New Roman"/>
+        </w:rPr>
+      </w:pPr>
+      <w:r>
+        <w:rPr>
+          <w:rFonts w:ascii="Times New Roman" w:hAnsi="Times New Roman" w:cs="Times New Roman"/>
         </w:rPr>
         <w:t xml:space="preserve">User Authentication and Access Controls </w:t>
       </w:r>
@@ -398,12 +508,12 @@
         </w:numPr>
         <w:spacing w:line="240" w:lineRule="auto"/>
         <w:rPr>
-          <w:rFonts w:ascii="Trebuchet MS" w:hAnsi="Trebuchet MS"/>
-        </w:rPr>
-      </w:pPr>
-      <w:r>
-        <w:rPr>
-          <w:rFonts w:ascii="Trebuchet MS" w:hAnsi="Trebuchet MS"/>
+          <w:rFonts w:ascii="Times New Roman" w:hAnsi="Times New Roman" w:cs="Times New Roman"/>
+        </w:rPr>
+      </w:pPr>
+      <w:r>
+        <w:rPr>
+          <w:rFonts w:ascii="Times New Roman" w:hAnsi="Times New Roman" w:cs="Times New Roman"/>
         </w:rPr>
         <w:t xml:space="preserve">1. The system must require all users to authenticate themselves before giving them access to features of the system. </w:t>
       </w:r>
@@ -417,14 +527,14 @@
         </w:numPr>
         <w:spacing w:after="240"/>
         <w:rPr>
-          <w:rFonts w:ascii="Trebuchet MS" w:hAnsi="Trebuchet MS"/>
-          <w:sz w:val="20"/>
-          <w:szCs w:val="20"/>
-        </w:rPr>
-      </w:pPr>
-      <w:r>
-        <w:rPr>
-          <w:rFonts w:ascii="Trebuchet MS" w:hAnsi="Trebuchet MS"/>
+          <w:rFonts w:ascii="Times New Roman" w:hAnsi="Times New Roman" w:cs="Times New Roman"/>
+          <w:sz w:val="20"/>
+          <w:szCs w:val="20"/>
+        </w:rPr>
+      </w:pPr>
+      <w:r>
+        <w:rPr>
+          <w:rFonts w:ascii="Times New Roman" w:hAnsi="Times New Roman" w:cs="Times New Roman"/>
           <w:sz w:val="20"/>
           <w:szCs w:val="20"/>
         </w:rPr>
@@ -432,7 +542,7 @@
       </w:r>
       <w:r>
         <w:rPr>
-          <w:rFonts w:ascii="Trebuchet MS" w:hAnsi="Trebuchet MS"/>
+          <w:rFonts w:ascii="Times New Roman" w:hAnsi="Times New Roman" w:cs="Times New Roman"/>
           <w:sz w:val="20"/>
           <w:szCs w:val="20"/>
         </w:rPr>
@@ -440,7 +550,7 @@
       </w:r>
       <w:r>
         <w:rPr>
-          <w:rFonts w:ascii="Trebuchet MS" w:hAnsi="Trebuchet MS"/>
+          <w:rFonts w:ascii="Times New Roman" w:hAnsi="Times New Roman" w:cs="Times New Roman"/>
           <w:sz w:val="20"/>
           <w:szCs w:val="20"/>
         </w:rPr>
@@ -448,7 +558,7 @@
       </w:r>
       <w:r>
         <w:rPr>
-          <w:rFonts w:ascii="Trebuchet MS" w:hAnsi="Trebuchet MS"/>
+          <w:rFonts w:ascii="Times New Roman" w:hAnsi="Times New Roman" w:cs="Times New Roman"/>
           <w:sz w:val="20"/>
           <w:szCs w:val="20"/>
         </w:rPr>
@@ -464,14 +574,14 @@
         </w:numPr>
         <w:spacing w:after="240"/>
         <w:rPr>
-          <w:rFonts w:ascii="Trebuchet MS" w:hAnsi="Trebuchet MS"/>
-          <w:sz w:val="20"/>
-          <w:szCs w:val="20"/>
-        </w:rPr>
-      </w:pPr>
-      <w:r>
-        <w:rPr>
-          <w:rFonts w:ascii="Trebuchet MS" w:hAnsi="Trebuchet MS"/>
+          <w:rFonts w:ascii="Times New Roman" w:hAnsi="Times New Roman" w:cs="Times New Roman"/>
+          <w:sz w:val="20"/>
+          <w:szCs w:val="20"/>
+        </w:rPr>
+      </w:pPr>
+      <w:r>
+        <w:rPr>
+          <w:rFonts w:ascii="Times New Roman" w:hAnsi="Times New Roman" w:cs="Times New Roman"/>
           <w:sz w:val="20"/>
           <w:szCs w:val="20"/>
         </w:rPr>
@@ -479,7 +589,7 @@
       </w:r>
       <w:r>
         <w:rPr>
-          <w:rFonts w:ascii="Trebuchet MS" w:hAnsi="Trebuchet MS"/>
+          <w:rFonts w:ascii="Times New Roman" w:hAnsi="Times New Roman" w:cs="Times New Roman"/>
           <w:sz w:val="20"/>
           <w:szCs w:val="20"/>
         </w:rPr>
@@ -487,7 +597,7 @@
       </w:r>
       <w:r>
         <w:rPr>
-          <w:rFonts w:ascii="Trebuchet MS" w:hAnsi="Trebuchet MS"/>
+          <w:rFonts w:ascii="Times New Roman" w:hAnsi="Times New Roman" w:cs="Times New Roman"/>
           <w:sz w:val="20"/>
           <w:szCs w:val="20"/>
         </w:rPr>
@@ -495,19 +605,11 @@
       </w:r>
       <w:r>
         <w:rPr>
-          <w:rFonts w:ascii="Trebuchet MS" w:hAnsi="Trebuchet MS"/>
+          <w:rFonts w:ascii="Times New Roman" w:hAnsi="Times New Roman" w:cs="Times New Roman"/>
           <w:sz w:val="20"/>
           <w:szCs w:val="20"/>
         </w:rPr>
         <w:t xml:space="preserve">something of their own choosing. </w:t>
-      </w:r>
-      <w:r>
-        <w:rPr>
-          <w:rFonts w:ascii="Arial Unicode MS" w:hAnsi="Arial Unicode MS"/>
-          <w:sz w:val="20"/>
-          <w:szCs w:val="20"/>
-        </w:rPr>
-        <w:br/>
       </w:r>
     </w:p>
     <w:p>
@@ -519,14 +621,14 @@
         </w:numPr>
         <w:spacing w:after="240"/>
         <w:rPr>
-          <w:rFonts w:ascii="Trebuchet MS" w:hAnsi="Trebuchet MS"/>
-          <w:sz w:val="20"/>
-          <w:szCs w:val="20"/>
-        </w:rPr>
-      </w:pPr>
-      <w:r>
-        <w:rPr>
-          <w:rFonts w:ascii="Trebuchet MS" w:hAnsi="Trebuchet MS"/>
+          <w:rFonts w:ascii="Times New Roman" w:hAnsi="Times New Roman" w:cs="Times New Roman"/>
+          <w:sz w:val="20"/>
+          <w:szCs w:val="20"/>
+        </w:rPr>
+      </w:pPr>
+      <w:r>
+        <w:rPr>
+          <w:rFonts w:ascii="Times New Roman" w:hAnsi="Times New Roman" w:cs="Times New Roman"/>
           <w:sz w:val="20"/>
           <w:szCs w:val="20"/>
         </w:rPr>
@@ -534,7 +636,7 @@
       </w:r>
       <w:r>
         <w:rPr>
-          <w:rFonts w:ascii="Trebuchet MS" w:hAnsi="Trebuchet MS"/>
+          <w:rFonts w:ascii="Times New Roman" w:hAnsi="Times New Roman" w:cs="Times New Roman"/>
           <w:sz w:val="20"/>
           <w:szCs w:val="20"/>
         </w:rPr>
@@ -542,7 +644,7 @@
       </w:r>
       <w:r>
         <w:rPr>
-          <w:rFonts w:ascii="Trebuchet MS" w:hAnsi="Trebuchet MS"/>
+          <w:rFonts w:ascii="Times New Roman" w:hAnsi="Times New Roman" w:cs="Times New Roman"/>
           <w:sz w:val="20"/>
           <w:szCs w:val="20"/>
         </w:rPr>
@@ -550,19 +652,11 @@
       </w:r>
       <w:r>
         <w:rPr>
-          <w:rFonts w:ascii="Trebuchet MS" w:hAnsi="Trebuchet MS"/>
+          <w:rFonts w:ascii="Times New Roman" w:hAnsi="Times New Roman" w:cs="Times New Roman"/>
           <w:sz w:val="20"/>
           <w:szCs w:val="20"/>
         </w:rPr>
         <w:t xml:space="preserve">the system should allow the user to try again or exit. </w:t>
-      </w:r>
-      <w:r>
-        <w:rPr>
-          <w:rFonts w:ascii="Arial Unicode MS" w:hAnsi="Arial Unicode MS"/>
-          <w:sz w:val="20"/>
-          <w:szCs w:val="20"/>
-        </w:rPr>
-        <w:br/>
       </w:r>
     </w:p>
     <w:p>
@@ -575,14 +669,14 @@
         <w:spacing w:after="240"/>
         <w:ind w:left="720" w:hanging="720"/>
         <w:rPr>
-          <w:rFonts w:ascii="Trebuchet MS" w:eastAsia="Trebuchet MS" w:hAnsi="Trebuchet MS" w:cs="Trebuchet MS"/>
-          <w:sz w:val="20"/>
-          <w:szCs w:val="20"/>
-        </w:rPr>
-      </w:pPr>
-      <w:r>
-        <w:rPr>
-          <w:rFonts w:ascii="Trebuchet MS" w:eastAsia="Trebuchet MS" w:hAnsi="Trebuchet MS" w:cs="Trebuchet MS"/>
+          <w:rFonts w:ascii="Times New Roman" w:eastAsia="Trebuchet MS" w:hAnsi="Times New Roman" w:cs="Times New Roman"/>
+          <w:sz w:val="20"/>
+          <w:szCs w:val="20"/>
+        </w:rPr>
+      </w:pPr>
+      <w:r>
+        <w:rPr>
+          <w:rFonts w:ascii="Times New Roman" w:eastAsia="Trebuchet MS" w:hAnsi="Times New Roman" w:cs="Times New Roman"/>
           <w:sz w:val="20"/>
           <w:szCs w:val="20"/>
         </w:rPr>
@@ -590,7 +684,7 @@
       </w:r>
       <w:r>
         <w:rPr>
-          <w:rFonts w:ascii="Trebuchet MS" w:eastAsia="Trebuchet MS" w:hAnsi="Trebuchet MS" w:cs="Trebuchet MS"/>
+          <w:rFonts w:ascii="Times New Roman" w:eastAsia="Trebuchet MS" w:hAnsi="Times New Roman" w:cs="Times New Roman"/>
           <w:sz w:val="20"/>
           <w:szCs w:val="20"/>
         </w:rPr>
@@ -599,7 +693,7 @@
       </w:r>
       <w:r>
         <w:rPr>
-          <w:rFonts w:ascii="Trebuchet MS" w:hAnsi="Trebuchet MS"/>
+          <w:rFonts w:ascii="Times New Roman" w:hAnsi="Times New Roman" w:cs="Times New Roman"/>
           <w:sz w:val="20"/>
           <w:szCs w:val="20"/>
         </w:rPr>
@@ -616,14 +710,14 @@
         <w:spacing w:after="240"/>
         <w:ind w:left="720" w:hanging="720"/>
         <w:rPr>
-          <w:rFonts w:ascii="Trebuchet MS" w:eastAsia="Trebuchet MS" w:hAnsi="Trebuchet MS" w:cs="Trebuchet MS"/>
-          <w:sz w:val="20"/>
-          <w:szCs w:val="20"/>
-        </w:rPr>
-      </w:pPr>
-      <w:r>
-        <w:rPr>
-          <w:rFonts w:ascii="Trebuchet MS" w:eastAsia="Trebuchet MS" w:hAnsi="Trebuchet MS" w:cs="Trebuchet MS"/>
+          <w:rFonts w:ascii="Times New Roman" w:eastAsia="Trebuchet MS" w:hAnsi="Times New Roman" w:cs="Times New Roman"/>
+          <w:sz w:val="20"/>
+          <w:szCs w:val="20"/>
+        </w:rPr>
+      </w:pPr>
+      <w:r>
+        <w:rPr>
+          <w:rFonts w:ascii="Times New Roman" w:eastAsia="Trebuchet MS" w:hAnsi="Times New Roman" w:cs="Times New Roman"/>
           <w:sz w:val="20"/>
           <w:szCs w:val="20"/>
         </w:rPr>
@@ -631,7 +725,7 @@
       </w:r>
       <w:r>
         <w:rPr>
-          <w:rFonts w:ascii="Trebuchet MS" w:eastAsia="Trebuchet MS" w:hAnsi="Trebuchet MS" w:cs="Trebuchet MS"/>
+          <w:rFonts w:ascii="Times New Roman" w:eastAsia="Trebuchet MS" w:hAnsi="Times New Roman" w:cs="Times New Roman"/>
           <w:sz w:val="20"/>
           <w:szCs w:val="20"/>
         </w:rPr>
@@ -639,7 +733,7 @@
       </w:r>
       <w:r>
         <w:rPr>
-          <w:rFonts w:ascii="Trebuchet MS" w:eastAsia="Trebuchet MS" w:hAnsi="Trebuchet MS" w:cs="Trebuchet MS"/>
+          <w:rFonts w:ascii="Times New Roman" w:eastAsia="Trebuchet MS" w:hAnsi="Times New Roman" w:cs="Times New Roman"/>
           <w:sz w:val="20"/>
           <w:szCs w:val="20"/>
         </w:rPr>
@@ -647,7 +741,7 @@
       </w:r>
       <w:r>
         <w:rPr>
-          <w:rFonts w:ascii="Trebuchet MS" w:eastAsia="Trebuchet MS" w:hAnsi="Trebuchet MS" w:cs="Trebuchet MS"/>
+          <w:rFonts w:ascii="Times New Roman" w:eastAsia="Trebuchet MS" w:hAnsi="Times New Roman" w:cs="Times New Roman"/>
           <w:sz w:val="20"/>
           <w:szCs w:val="20"/>
         </w:rPr>
@@ -656,7 +750,7 @@
       </w:r>
       <w:r>
         <w:rPr>
-          <w:rFonts w:ascii="Trebuchet MS" w:hAnsi="Trebuchet MS"/>
+          <w:rFonts w:ascii="Times New Roman" w:hAnsi="Times New Roman" w:cs="Times New Roman"/>
           <w:sz w:val="20"/>
           <w:szCs w:val="20"/>
         </w:rPr>
@@ -664,7 +758,7 @@
       </w:r>
       <w:r>
         <w:rPr>
-          <w:rFonts w:ascii="Trebuchet MS" w:eastAsia="Trebuchet MS" w:hAnsi="Trebuchet MS" w:cs="Trebuchet MS"/>
+          <w:rFonts w:ascii="Times New Roman" w:eastAsia="Trebuchet MS" w:hAnsi="Times New Roman" w:cs="Times New Roman"/>
           <w:sz w:val="20"/>
           <w:szCs w:val="20"/>
         </w:rPr>
@@ -672,7 +766,7 @@
       </w:r>
       <w:r>
         <w:rPr>
-          <w:rFonts w:ascii="Trebuchet MS" w:eastAsia="Trebuchet MS" w:hAnsi="Trebuchet MS" w:cs="Trebuchet MS"/>
+          <w:rFonts w:ascii="Times New Roman" w:eastAsia="Trebuchet MS" w:hAnsi="Times New Roman" w:cs="Times New Roman"/>
           <w:sz w:val="20"/>
           <w:szCs w:val="20"/>
         </w:rPr>
@@ -680,7 +774,7 @@
       </w:r>
       <w:r>
         <w:rPr>
-          <w:rFonts w:ascii="Trebuchet MS" w:eastAsia="Trebuchet MS" w:hAnsi="Trebuchet MS" w:cs="Trebuchet MS"/>
+          <w:rFonts w:ascii="Times New Roman" w:eastAsia="Trebuchet MS" w:hAnsi="Times New Roman" w:cs="Times New Roman"/>
           <w:sz w:val="20"/>
           <w:szCs w:val="20"/>
         </w:rPr>
@@ -688,7 +782,7 @@
       </w:r>
       <w:r>
         <w:rPr>
-          <w:rFonts w:ascii="Trebuchet MS" w:eastAsia="Trebuchet MS" w:hAnsi="Trebuchet MS" w:cs="Trebuchet MS"/>
+          <w:rFonts w:ascii="Times New Roman" w:eastAsia="Trebuchet MS" w:hAnsi="Times New Roman" w:cs="Times New Roman"/>
           <w:sz w:val="20"/>
           <w:szCs w:val="20"/>
         </w:rPr>
@@ -696,7 +790,7 @@
       </w:r>
       <w:r>
         <w:rPr>
-          <w:rFonts w:ascii="Trebuchet MS" w:hAnsi="Trebuchet MS"/>
+          <w:rFonts w:ascii="Times New Roman" w:hAnsi="Times New Roman" w:cs="Times New Roman"/>
           <w:sz w:val="20"/>
           <w:szCs w:val="20"/>
         </w:rPr>
@@ -704,7 +798,7 @@
       </w:r>
       <w:r>
         <w:rPr>
-          <w:rFonts w:ascii="Trebuchet MS" w:hAnsi="Trebuchet MS"/>
+          <w:rFonts w:ascii="Times New Roman" w:hAnsi="Times New Roman" w:cs="Times New Roman"/>
           <w:sz w:val="20"/>
           <w:szCs w:val="20"/>
         </w:rPr>
@@ -712,7 +806,7 @@
       </w:r>
       <w:r>
         <w:rPr>
-          <w:rFonts w:ascii="Trebuchet MS" w:hAnsi="Trebuchet MS"/>
+          <w:rFonts w:ascii="Times New Roman" w:hAnsi="Times New Roman" w:cs="Times New Roman"/>
           <w:sz w:val="20"/>
           <w:szCs w:val="20"/>
         </w:rPr>
@@ -729,14 +823,14 @@
         <w:spacing w:after="240"/>
         <w:ind w:left="720" w:hanging="720"/>
         <w:rPr>
-          <w:rFonts w:ascii="Trebuchet MS" w:eastAsia="Trebuchet MS" w:hAnsi="Trebuchet MS" w:cs="Trebuchet MS"/>
-          <w:sz w:val="20"/>
-          <w:szCs w:val="20"/>
-        </w:rPr>
-      </w:pPr>
-      <w:r>
-        <w:rPr>
-          <w:rFonts w:ascii="Trebuchet MS" w:eastAsia="Trebuchet MS" w:hAnsi="Trebuchet MS" w:cs="Trebuchet MS"/>
+          <w:rFonts w:ascii="Times New Roman" w:eastAsia="Trebuchet MS" w:hAnsi="Times New Roman" w:cs="Times New Roman"/>
+          <w:sz w:val="20"/>
+          <w:szCs w:val="20"/>
+        </w:rPr>
+      </w:pPr>
+      <w:r>
+        <w:rPr>
+          <w:rFonts w:ascii="Times New Roman" w:eastAsia="Trebuchet MS" w:hAnsi="Times New Roman" w:cs="Times New Roman"/>
           <w:sz w:val="20"/>
           <w:szCs w:val="20"/>
         </w:rPr>
@@ -744,7 +838,7 @@
       </w:r>
       <w:r>
         <w:rPr>
-          <w:rFonts w:ascii="Trebuchet MS" w:eastAsia="Trebuchet MS" w:hAnsi="Trebuchet MS" w:cs="Trebuchet MS"/>
+          <w:rFonts w:ascii="Times New Roman" w:eastAsia="Trebuchet MS" w:hAnsi="Times New Roman" w:cs="Times New Roman"/>
           <w:sz w:val="20"/>
           <w:szCs w:val="20"/>
         </w:rPr>
@@ -752,7 +846,7 @@
       </w:r>
       <w:r>
         <w:rPr>
-          <w:rFonts w:ascii="Trebuchet MS" w:eastAsia="Trebuchet MS" w:hAnsi="Trebuchet MS" w:cs="Trebuchet MS"/>
+          <w:rFonts w:ascii="Times New Roman" w:eastAsia="Trebuchet MS" w:hAnsi="Times New Roman" w:cs="Times New Roman"/>
           <w:sz w:val="20"/>
           <w:szCs w:val="20"/>
         </w:rPr>
@@ -760,7 +854,7 @@
       </w:r>
       <w:r>
         <w:rPr>
-          <w:rFonts w:ascii="Trebuchet MS" w:eastAsia="Trebuchet MS" w:hAnsi="Trebuchet MS" w:cs="Trebuchet MS"/>
+          <w:rFonts w:ascii="Times New Roman" w:eastAsia="Trebuchet MS" w:hAnsi="Times New Roman" w:cs="Times New Roman"/>
           <w:sz w:val="20"/>
           <w:szCs w:val="20"/>
         </w:rPr>
@@ -769,7 +863,7 @@
       </w:r>
       <w:r>
         <w:rPr>
-          <w:rFonts w:ascii="Trebuchet MS" w:hAnsi="Trebuchet MS"/>
+          <w:rFonts w:ascii="Times New Roman" w:hAnsi="Times New Roman" w:cs="Times New Roman"/>
           <w:sz w:val="20"/>
           <w:szCs w:val="20"/>
         </w:rPr>
@@ -777,7 +871,7 @@
       </w:r>
       <w:r>
         <w:rPr>
-          <w:rFonts w:ascii="Trebuchet MS" w:eastAsia="Trebuchet MS" w:hAnsi="Trebuchet MS" w:cs="Trebuchet MS"/>
+          <w:rFonts w:ascii="Times New Roman" w:eastAsia="Trebuchet MS" w:hAnsi="Times New Roman" w:cs="Times New Roman"/>
           <w:sz w:val="20"/>
           <w:szCs w:val="20"/>
         </w:rPr>
@@ -785,7 +879,7 @@
       </w:r>
       <w:r>
         <w:rPr>
-          <w:rFonts w:ascii="Trebuchet MS" w:eastAsia="Trebuchet MS" w:hAnsi="Trebuchet MS" w:cs="Trebuchet MS"/>
+          <w:rFonts w:ascii="Times New Roman" w:eastAsia="Trebuchet MS" w:hAnsi="Times New Roman" w:cs="Times New Roman"/>
           <w:sz w:val="20"/>
           <w:szCs w:val="20"/>
         </w:rPr>
@@ -793,7 +887,7 @@
       </w:r>
       <w:r>
         <w:rPr>
-          <w:rFonts w:ascii="Trebuchet MS" w:eastAsia="Trebuchet MS" w:hAnsi="Trebuchet MS" w:cs="Trebuchet MS"/>
+          <w:rFonts w:ascii="Times New Roman" w:eastAsia="Trebuchet MS" w:hAnsi="Times New Roman" w:cs="Times New Roman"/>
           <w:sz w:val="20"/>
           <w:szCs w:val="20"/>
         </w:rPr>
@@ -801,7 +895,7 @@
       </w:r>
       <w:r>
         <w:rPr>
-          <w:rFonts w:ascii="Trebuchet MS" w:eastAsia="Trebuchet MS" w:hAnsi="Trebuchet MS" w:cs="Trebuchet MS"/>
+          <w:rFonts w:ascii="Times New Roman" w:eastAsia="Trebuchet MS" w:hAnsi="Times New Roman" w:cs="Times New Roman"/>
           <w:sz w:val="20"/>
           <w:szCs w:val="20"/>
         </w:rPr>
@@ -809,21 +903,11 @@
       </w:r>
       <w:r>
         <w:rPr>
-          <w:rFonts w:ascii="Trebuchet MS" w:hAnsi="Trebuchet MS"/>
-          <w:sz w:val="20"/>
-          <w:szCs w:val="20"/>
-        </w:rPr>
-        <w:t>modify his/her own pass</w:t>
-      </w:r>
-      <w:bookmarkStart w:id="0" w:name="_GoBack"/>
-      <w:bookmarkEnd w:id="0"/>
-      <w:r>
-        <w:rPr>
-          <w:rFonts w:ascii="Trebuchet MS" w:hAnsi="Trebuchet MS"/>
-          <w:sz w:val="20"/>
-          <w:szCs w:val="20"/>
-        </w:rPr>
-        <w:t xml:space="preserve">word. </w:t>
+          <w:rFonts w:ascii="Times New Roman" w:hAnsi="Times New Roman" w:cs="Times New Roman"/>
+          <w:sz w:val="20"/>
+          <w:szCs w:val="20"/>
+        </w:rPr>
+        <w:t xml:space="preserve">modify his/her own password. </w:t>
       </w:r>
     </w:p>
     <w:p>
@@ -836,14 +920,14 @@
         <w:spacing w:after="240"/>
         <w:ind w:left="720" w:hanging="720"/>
         <w:rPr>
-          <w:rFonts w:ascii="Trebuchet MS" w:eastAsia="Trebuchet MS" w:hAnsi="Trebuchet MS" w:cs="Trebuchet MS"/>
-          <w:sz w:val="20"/>
-          <w:szCs w:val="20"/>
-        </w:rPr>
-      </w:pPr>
-      <w:r>
-        <w:rPr>
-          <w:rFonts w:ascii="Trebuchet MS" w:eastAsia="Trebuchet MS" w:hAnsi="Trebuchet MS" w:cs="Trebuchet MS"/>
+          <w:rFonts w:ascii="Times New Roman" w:eastAsia="Trebuchet MS" w:hAnsi="Times New Roman" w:cs="Times New Roman"/>
+          <w:sz w:val="20"/>
+          <w:szCs w:val="20"/>
+        </w:rPr>
+      </w:pPr>
+      <w:r>
+        <w:rPr>
+          <w:rFonts w:ascii="Times New Roman" w:eastAsia="Trebuchet MS" w:hAnsi="Times New Roman" w:cs="Times New Roman"/>
           <w:sz w:val="20"/>
           <w:szCs w:val="20"/>
         </w:rPr>
@@ -851,7 +935,7 @@
       </w:r>
       <w:r>
         <w:rPr>
-          <w:rFonts w:ascii="Trebuchet MS" w:eastAsia="Trebuchet MS" w:hAnsi="Trebuchet MS" w:cs="Trebuchet MS"/>
+          <w:rFonts w:ascii="Times New Roman" w:eastAsia="Trebuchet MS" w:hAnsi="Times New Roman" w:cs="Times New Roman"/>
           <w:sz w:val="20"/>
           <w:szCs w:val="20"/>
         </w:rPr>
@@ -859,7 +943,7 @@
       </w:r>
       <w:r>
         <w:rPr>
-          <w:rFonts w:ascii="Trebuchet MS" w:eastAsia="Trebuchet MS" w:hAnsi="Trebuchet MS" w:cs="Trebuchet MS"/>
+          <w:rFonts w:ascii="Times New Roman" w:eastAsia="Trebuchet MS" w:hAnsi="Times New Roman" w:cs="Times New Roman"/>
           <w:sz w:val="20"/>
           <w:szCs w:val="20"/>
         </w:rPr>
@@ -867,7 +951,7 @@
       </w:r>
       <w:r>
         <w:rPr>
-          <w:rFonts w:ascii="Trebuchet MS" w:eastAsia="Trebuchet MS" w:hAnsi="Trebuchet MS" w:cs="Trebuchet MS"/>
+          <w:rFonts w:ascii="Times New Roman" w:eastAsia="Trebuchet MS" w:hAnsi="Times New Roman" w:cs="Times New Roman"/>
           <w:sz w:val="20"/>
           <w:szCs w:val="20"/>
         </w:rPr>
@@ -876,7 +960,7 @@
       </w:r>
       <w:r>
         <w:rPr>
-          <w:rFonts w:ascii="Trebuchet MS" w:hAnsi="Trebuchet MS"/>
+          <w:rFonts w:ascii="Times New Roman" w:hAnsi="Times New Roman" w:cs="Times New Roman"/>
           <w:sz w:val="20"/>
           <w:szCs w:val="20"/>
         </w:rPr>
@@ -884,7 +968,7 @@
       </w:r>
       <w:r>
         <w:rPr>
-          <w:rFonts w:ascii="Trebuchet MS" w:hAnsi="Trebuchet MS"/>
+          <w:rFonts w:ascii="Times New Roman" w:hAnsi="Times New Roman" w:cs="Times New Roman"/>
           <w:sz w:val="20"/>
           <w:szCs w:val="20"/>
         </w:rPr>
@@ -892,7 +976,7 @@
       </w:r>
       <w:r>
         <w:rPr>
-          <w:rFonts w:ascii="Trebuchet MS" w:hAnsi="Trebuchet MS"/>
+          <w:rFonts w:ascii="Times New Roman" w:hAnsi="Times New Roman" w:cs="Times New Roman"/>
           <w:sz w:val="20"/>
           <w:szCs w:val="20"/>
         </w:rPr>
@@ -900,7 +984,7 @@
       </w:r>
       <w:r>
         <w:rPr>
-          <w:rFonts w:ascii="Trebuchet MS" w:eastAsia="Trebuchet MS" w:hAnsi="Trebuchet MS" w:cs="Trebuchet MS"/>
+          <w:rFonts w:ascii="Times New Roman" w:eastAsia="Trebuchet MS" w:hAnsi="Times New Roman" w:cs="Times New Roman"/>
           <w:sz w:val="20"/>
           <w:szCs w:val="20"/>
         </w:rPr>
@@ -908,7 +992,7 @@
       </w:r>
       <w:r>
         <w:rPr>
-          <w:rFonts w:ascii="Trebuchet MS" w:eastAsia="Trebuchet MS" w:hAnsi="Trebuchet MS" w:cs="Trebuchet MS"/>
+          <w:rFonts w:ascii="Times New Roman" w:eastAsia="Trebuchet MS" w:hAnsi="Times New Roman" w:cs="Times New Roman"/>
           <w:sz w:val="20"/>
           <w:szCs w:val="20"/>
         </w:rPr>
@@ -916,7 +1000,7 @@
       </w:r>
       <w:r>
         <w:rPr>
-          <w:rFonts w:ascii="Trebuchet MS" w:eastAsia="Trebuchet MS" w:hAnsi="Trebuchet MS" w:cs="Trebuchet MS"/>
+          <w:rFonts w:ascii="Times New Roman" w:eastAsia="Trebuchet MS" w:hAnsi="Times New Roman" w:cs="Times New Roman"/>
           <w:sz w:val="20"/>
           <w:szCs w:val="20"/>
         </w:rPr>
@@ -924,7 +1008,7 @@
       </w:r>
       <w:r>
         <w:rPr>
-          <w:rFonts w:ascii="Trebuchet MS" w:eastAsia="Trebuchet MS" w:hAnsi="Trebuchet MS" w:cs="Trebuchet MS"/>
+          <w:rFonts w:ascii="Times New Roman" w:eastAsia="Trebuchet MS" w:hAnsi="Times New Roman" w:cs="Times New Roman"/>
           <w:sz w:val="20"/>
           <w:szCs w:val="20"/>
         </w:rPr>
@@ -932,28 +1016,12 @@
       </w:r>
       <w:r>
         <w:rPr>
-          <w:rFonts w:ascii="Trebuchet MS" w:hAnsi="Trebuchet MS"/>
+          <w:rFonts w:ascii="Times New Roman" w:hAnsi="Times New Roman" w:cs="Times New Roman"/>
           <w:sz w:val="20"/>
           <w:szCs w:val="20"/>
         </w:rPr>
         <w:t xml:space="preserve">modify any other user profile. </w:t>
       </w:r>
-    </w:p>
-    <w:p>
-      <w:pPr>
-        <w:pStyle w:val="Default"/>
-        <w:tabs>
-          <w:tab w:val="left" w:pos="220"/>
-          <w:tab w:val="left" w:pos="720"/>
-        </w:tabs>
-        <w:spacing w:after="240"/>
-        <w:ind w:left="720" w:hanging="720"/>
-        <w:rPr>
-          <w:rFonts w:ascii="Trebuchet MS" w:eastAsia="Trebuchet MS" w:hAnsi="Trebuchet MS" w:cs="Trebuchet MS"/>
-          <w:sz w:val="20"/>
-          <w:szCs w:val="20"/>
-        </w:rPr>
-      </w:pPr>
     </w:p>
     <w:p>
       <w:pPr>
@@ -965,14 +1033,14 @@
         <w:spacing w:after="240" w:line="300" w:lineRule="atLeast"/>
         <w:ind w:left="720" w:hanging="720"/>
         <w:rPr>
-          <w:rFonts w:ascii="Trebuchet MS" w:eastAsia="Trebuchet MS" w:hAnsi="Trebuchet MS" w:cs="Trebuchet MS"/>
-          <w:sz w:val="20"/>
-          <w:szCs w:val="20"/>
-        </w:rPr>
-      </w:pPr>
-      <w:r>
-        <w:rPr>
-          <w:rFonts w:ascii="Trebuchet MS" w:eastAsia="Trebuchet MS" w:hAnsi="Trebuchet MS" w:cs="Trebuchet MS"/>
+          <w:rFonts w:ascii="Times New Roman" w:eastAsia="Trebuchet MS" w:hAnsi="Times New Roman" w:cs="Times New Roman"/>
+          <w:sz w:val="20"/>
+          <w:szCs w:val="20"/>
+        </w:rPr>
+      </w:pPr>
+      <w:r>
+        <w:rPr>
+          <w:rFonts w:ascii="Times New Roman" w:eastAsia="Trebuchet MS" w:hAnsi="Times New Roman" w:cs="Times New Roman"/>
           <w:sz w:val="20"/>
           <w:szCs w:val="20"/>
         </w:rPr>
@@ -980,7 +1048,7 @@
       </w:r>
       <w:r>
         <w:rPr>
-          <w:rFonts w:ascii="Trebuchet MS" w:eastAsia="Trebuchet MS" w:hAnsi="Trebuchet MS" w:cs="Trebuchet MS"/>
+          <w:rFonts w:ascii="Times New Roman" w:eastAsia="Trebuchet MS" w:hAnsi="Times New Roman" w:cs="Times New Roman"/>
           <w:sz w:val="20"/>
           <w:szCs w:val="20"/>
         </w:rPr>
@@ -989,7 +1057,7 @@
       </w:r>
       <w:r>
         <w:rPr>
-          <w:rFonts w:ascii="Trebuchet MS" w:eastAsia="Trebuchet MS" w:hAnsi="Trebuchet MS" w:cs="Trebuchet MS"/>
+          <w:rFonts w:ascii="Times New Roman" w:eastAsia="Trebuchet MS" w:hAnsi="Times New Roman" w:cs="Times New Roman"/>
           <w:sz w:val="20"/>
           <w:szCs w:val="20"/>
         </w:rPr>
@@ -1006,14 +1074,14 @@
         <w:spacing w:after="240" w:line="300" w:lineRule="atLeast"/>
         <w:ind w:left="720" w:hanging="720"/>
         <w:rPr>
-          <w:rFonts w:ascii="Trebuchet MS" w:eastAsia="Trebuchet MS" w:hAnsi="Trebuchet MS" w:cs="Trebuchet MS"/>
-          <w:sz w:val="20"/>
-          <w:szCs w:val="20"/>
-        </w:rPr>
-      </w:pPr>
-      <w:r>
-        <w:rPr>
-          <w:rFonts w:ascii="Trebuchet MS" w:eastAsia="Trebuchet MS" w:hAnsi="Trebuchet MS" w:cs="Trebuchet MS"/>
+          <w:rFonts w:ascii="Times New Roman" w:eastAsia="Trebuchet MS" w:hAnsi="Times New Roman" w:cs="Times New Roman"/>
+          <w:sz w:val="20"/>
+          <w:szCs w:val="20"/>
+        </w:rPr>
+      </w:pPr>
+      <w:r>
+        <w:rPr>
+          <w:rFonts w:ascii="Times New Roman" w:eastAsia="Trebuchet MS" w:hAnsi="Times New Roman" w:cs="Times New Roman"/>
           <w:sz w:val="20"/>
           <w:szCs w:val="20"/>
         </w:rPr>
@@ -1021,12 +1089,28 @@
       </w:r>
       <w:r>
         <w:rPr>
-          <w:rFonts w:ascii="Trebuchet MS" w:eastAsia="Trebuchet MS" w:hAnsi="Trebuchet MS" w:cs="Trebuchet MS"/>
+          <w:rFonts w:ascii="Times New Roman" w:eastAsia="Trebuchet MS" w:hAnsi="Times New Roman" w:cs="Times New Roman"/>
           <w:sz w:val="20"/>
           <w:szCs w:val="20"/>
         </w:rPr>
         <w:tab/>
-        <w:t>4. User Browse Inventory</w:t>
+        <w:t xml:space="preserve">4. </w:t>
+      </w:r>
+      <w:r>
+        <w:rPr>
+          <w:rFonts w:ascii="Times New Roman" w:eastAsia="Trebuchet MS" w:hAnsi="Times New Roman" w:cs="Times New Roman"/>
+          <w:sz w:val="20"/>
+          <w:szCs w:val="20"/>
+        </w:rPr>
+        <w:t>Guest/User</w:t>
+      </w:r>
+      <w:r>
+        <w:rPr>
+          <w:rFonts w:ascii="Times New Roman" w:eastAsia="Trebuchet MS" w:hAnsi="Times New Roman" w:cs="Times New Roman"/>
+          <w:sz w:val="20"/>
+          <w:szCs w:val="20"/>
+        </w:rPr>
+        <w:t xml:space="preserve"> Browse Inventory</w:t>
       </w:r>
     </w:p>
     <w:p>
@@ -1039,14 +1123,14 @@
         <w:spacing w:after="240" w:line="300" w:lineRule="atLeast"/>
         <w:ind w:left="720" w:hanging="720"/>
         <w:rPr>
-          <w:rFonts w:ascii="Trebuchet MS" w:eastAsia="Trebuchet MS" w:hAnsi="Trebuchet MS" w:cs="Trebuchet MS"/>
-          <w:sz w:val="20"/>
-          <w:szCs w:val="20"/>
-        </w:rPr>
-      </w:pPr>
-      <w:r>
-        <w:rPr>
-          <w:rFonts w:ascii="Trebuchet MS" w:eastAsia="Trebuchet MS" w:hAnsi="Trebuchet MS" w:cs="Trebuchet MS"/>
+          <w:rFonts w:ascii="Times New Roman" w:eastAsia="Trebuchet MS" w:hAnsi="Times New Roman" w:cs="Times New Roman"/>
+          <w:sz w:val="20"/>
+          <w:szCs w:val="20"/>
+        </w:rPr>
+      </w:pPr>
+      <w:r>
+        <w:rPr>
+          <w:rFonts w:ascii="Times New Roman" w:eastAsia="Trebuchet MS" w:hAnsi="Times New Roman" w:cs="Times New Roman"/>
           <w:sz w:val="20"/>
           <w:szCs w:val="20"/>
         </w:rPr>
@@ -1054,7 +1138,7 @@
       </w:r>
       <w:r>
         <w:rPr>
-          <w:rFonts w:ascii="Trebuchet MS" w:eastAsia="Trebuchet MS" w:hAnsi="Trebuchet MS" w:cs="Trebuchet MS"/>
+          <w:rFonts w:ascii="Times New Roman" w:eastAsia="Trebuchet MS" w:hAnsi="Times New Roman" w:cs="Times New Roman"/>
           <w:sz w:val="20"/>
           <w:szCs w:val="20"/>
         </w:rPr>
@@ -1070,12 +1154,14 @@
           <w:numId w:val="2"/>
         </w:numPr>
         <w:rPr>
+          <w:rFonts w:ascii="Times New Roman" w:hAnsi="Times New Roman" w:cs="Times New Roman"/>
           <w:b/>
           <w:bCs/>
         </w:rPr>
       </w:pPr>
       <w:r>
         <w:rPr>
+          <w:rFonts w:ascii="Times New Roman" w:hAnsi="Times New Roman" w:cs="Times New Roman"/>
           <w:b/>
           <w:bCs/>
         </w:rPr>
@@ -1089,8 +1175,14 @@
           <w:ilvl w:val="1"/>
           <w:numId w:val="2"/>
         </w:numPr>
-      </w:pPr>
-      <w:r>
+        <w:rPr>
+          <w:rFonts w:ascii="Times New Roman" w:hAnsi="Times New Roman" w:cs="Times New Roman"/>
+        </w:rPr>
+      </w:pPr>
+      <w:r>
+        <w:rPr>
+          <w:rFonts w:ascii="Times New Roman" w:hAnsi="Times New Roman" w:cs="Times New Roman"/>
+        </w:rPr>
         <w:t>The program will be developed using an agile method with weekly iteration meetings along with consistent communication throughout</w:t>
       </w:r>
     </w:p>
@@ -1101,11 +1193,20 @@
           <w:ilvl w:val="1"/>
           <w:numId w:val="2"/>
         </w:numPr>
-      </w:pPr>
-      <w:r>
+        <w:rPr>
+          <w:rFonts w:ascii="Times New Roman" w:hAnsi="Times New Roman" w:cs="Times New Roman"/>
+        </w:rPr>
+      </w:pPr>
+      <w:r>
+        <w:rPr>
+          <w:rFonts w:ascii="Times New Roman" w:hAnsi="Times New Roman" w:cs="Times New Roman"/>
+        </w:rPr>
         <w:t>Application-level logic will be test</w:t>
       </w:r>
       <w:r>
+        <w:rPr>
+          <w:rFonts w:ascii="Times New Roman" w:hAnsi="Times New Roman" w:cs="Times New Roman"/>
+        </w:rPr>
         <w:t>ed by each developer including unit tests</w:t>
       </w:r>
     </w:p>
@@ -1113,9 +1214,13 @@
       <w:pPr>
         <w:pStyle w:val="Body"/>
         <w:ind w:left="360"/>
-      </w:pPr>
-      <w:r>
-        <w:rPr>
+        <w:rPr>
+          <w:rFonts w:ascii="Times New Roman" w:hAnsi="Times New Roman" w:cs="Times New Roman"/>
+        </w:rPr>
+      </w:pPr>
+      <w:r>
+        <w:rPr>
+          <w:rFonts w:ascii="Times New Roman" w:hAnsi="Times New Roman" w:cs="Times New Roman"/>
           <w:i/>
           <w:iCs/>
         </w:rPr>
@@ -1123,6 +1228,7 @@
       </w:r>
       <w:r>
         <w:rPr>
+          <w:rFonts w:ascii="Times New Roman" w:hAnsi="Times New Roman" w:cs="Times New Roman"/>
           <w:i/>
           <w:iCs/>
         </w:rPr>
@@ -1137,16 +1243,17 @@
           <w:numId w:val="2"/>
         </w:numPr>
         <w:rPr>
+          <w:rFonts w:ascii="Times New Roman" w:hAnsi="Times New Roman" w:cs="Times New Roman"/>
           <w:b/>
           <w:bCs/>
         </w:rPr>
       </w:pPr>
       <w:r>
         <w:rPr>
+          <w:rFonts w:ascii="Times New Roman" w:hAnsi="Times New Roman" w:cs="Times New Roman"/>
           <w:b/>
           <w:bCs/>
         </w:rPr>
-        <w:lastRenderedPageBreak/>
         <w:t>Future Features</w:t>
       </w:r>
     </w:p>
@@ -1157,8 +1264,14 @@
           <w:ilvl w:val="1"/>
           <w:numId w:val="2"/>
         </w:numPr>
-      </w:pPr>
-      <w:r>
+        <w:rPr>
+          <w:rFonts w:ascii="Times New Roman" w:hAnsi="Times New Roman" w:cs="Times New Roman"/>
+        </w:rPr>
+      </w:pPr>
+      <w:r>
+        <w:rPr>
+          <w:rFonts w:ascii="Times New Roman" w:hAnsi="Times New Roman" w:cs="Times New Roman"/>
+        </w:rPr>
         <w:t>API fetch requests to IGDB to populate game info</w:t>
       </w:r>
     </w:p>
@@ -1169,8 +1282,14 @@
           <w:ilvl w:val="1"/>
           <w:numId w:val="2"/>
         </w:numPr>
-      </w:pPr>
-      <w:r>
+        <w:rPr>
+          <w:rFonts w:ascii="Times New Roman" w:hAnsi="Times New Roman" w:cs="Times New Roman"/>
+        </w:rPr>
+      </w:pPr>
+      <w:r>
+        <w:rPr>
+          <w:rFonts w:ascii="Times New Roman" w:hAnsi="Times New Roman" w:cs="Times New Roman"/>
+        </w:rPr>
         <w:t>Filtering Game searches</w:t>
       </w:r>
     </w:p>
@@ -1181,8 +1300,15 @@
           <w:ilvl w:val="1"/>
           <w:numId w:val="2"/>
         </w:numPr>
-      </w:pPr>
-      <w:r>
+        <w:rPr>
+          <w:rFonts w:ascii="Times New Roman" w:hAnsi="Times New Roman" w:cs="Times New Roman"/>
+        </w:rPr>
+      </w:pPr>
+      <w:r>
+        <w:rPr>
+          <w:rFonts w:ascii="Times New Roman" w:hAnsi="Times New Roman" w:cs="Times New Roman"/>
+        </w:rPr>
+        <w:lastRenderedPageBreak/>
         <w:t>Waitlist</w:t>
       </w:r>
     </w:p>
@@ -1193,8 +1319,14 @@
           <w:ilvl w:val="1"/>
           <w:numId w:val="2"/>
         </w:numPr>
-      </w:pPr>
-      <w:r>
+        <w:rPr>
+          <w:rFonts w:ascii="Times New Roman" w:hAnsi="Times New Roman" w:cs="Times New Roman"/>
+        </w:rPr>
+      </w:pPr>
+      <w:r>
+        <w:rPr>
+          <w:rFonts w:ascii="Times New Roman" w:hAnsi="Times New Roman" w:cs="Times New Roman"/>
+        </w:rPr>
         <w:t>Visibility Control</w:t>
       </w:r>
     </w:p>
@@ -1205,8 +1337,14 @@
           <w:ilvl w:val="1"/>
           <w:numId w:val="2"/>
         </w:numPr>
-      </w:pPr>
-      <w:r>
+        <w:rPr>
+          <w:rFonts w:ascii="Times New Roman" w:hAnsi="Times New Roman" w:cs="Times New Roman"/>
+        </w:rPr>
+      </w:pPr>
+      <w:r>
+        <w:rPr>
+          <w:rFonts w:ascii="Times New Roman" w:hAnsi="Times New Roman" w:cs="Times New Roman"/>
+        </w:rPr>
         <w:t>User Reviews</w:t>
       </w:r>
     </w:p>
@@ -1218,12 +1356,14 @@
           <w:numId w:val="2"/>
         </w:numPr>
         <w:rPr>
+          <w:rFonts w:ascii="Times New Roman" w:hAnsi="Times New Roman" w:cs="Times New Roman"/>
           <w:b/>
           <w:bCs/>
         </w:rPr>
       </w:pPr>
       <w:r>
         <w:rPr>
+          <w:rFonts w:ascii="Times New Roman" w:hAnsi="Times New Roman" w:cs="Times New Roman"/>
           <w:b/>
           <w:bCs/>
         </w:rPr>
@@ -1235,12 +1375,14 @@
         <w:pStyle w:val="Body"/>
         <w:ind w:firstLine="360"/>
         <w:rPr>
+          <w:rFonts w:ascii="Times New Roman" w:hAnsi="Times New Roman" w:cs="Times New Roman"/>
           <w:i/>
           <w:iCs/>
         </w:rPr>
       </w:pPr>
       <w:r>
         <w:rPr>
+          <w:rFonts w:ascii="Times New Roman" w:hAnsi="Times New Roman" w:cs="Times New Roman"/>
           <w:i/>
           <w:iCs/>
         </w:rPr>
@@ -1252,12 +1394,14 @@
         <w:pStyle w:val="Body"/>
         <w:ind w:firstLine="360"/>
         <w:rPr>
+          <w:rFonts w:ascii="Times New Roman" w:hAnsi="Times New Roman" w:cs="Times New Roman"/>
           <w:i/>
           <w:iCs/>
         </w:rPr>
       </w:pPr>
       <w:r>
         <w:rPr>
+          <w:rFonts w:ascii="Times New Roman" w:hAnsi="Times New Roman" w:cs="Times New Roman"/>
           <w:i/>
           <w:iCs/>
         </w:rPr>
@@ -1269,12 +1413,14 @@
         <w:pStyle w:val="Body"/>
         <w:ind w:firstLine="360"/>
         <w:rPr>
+          <w:rFonts w:ascii="Times New Roman" w:hAnsi="Times New Roman" w:cs="Times New Roman"/>
           <w:i/>
           <w:iCs/>
         </w:rPr>
       </w:pPr>
       <w:r>
         <w:rPr>
+          <w:rFonts w:ascii="Times New Roman" w:hAnsi="Times New Roman" w:cs="Times New Roman"/>
           <w:i/>
           <w:iCs/>
         </w:rPr>
@@ -1282,6 +1428,7 @@
       </w:r>
       <w:r>
         <w:rPr>
+          <w:rFonts w:ascii="Times New Roman" w:hAnsi="Times New Roman" w:cs="Times New Roman"/>
           <w:i/>
           <w:iCs/>
         </w:rPr>
@@ -1293,6 +1440,7 @@
         <w:pStyle w:val="Body"/>
         <w:ind w:firstLine="360"/>
         <w:rPr>
+          <w:rFonts w:ascii="Times New Roman" w:hAnsi="Times New Roman" w:cs="Times New Roman"/>
           <w:i/>
           <w:iCs/>
         </w:rPr>
@@ -1303,6 +1451,7 @@
         <w:pStyle w:val="Body"/>
         <w:ind w:firstLine="360"/>
         <w:rPr>
+          <w:rFonts w:ascii="Times New Roman" w:hAnsi="Times New Roman" w:cs="Times New Roman"/>
           <w:i/>
           <w:iCs/>
         </w:rPr>
@@ -1311,6 +1460,9 @@
     <w:p>
       <w:pPr>
         <w:pStyle w:val="Body"/>
+        <w:rPr>
+          <w:rFonts w:ascii="Times New Roman" w:hAnsi="Times New Roman" w:cs="Times New Roman"/>
+        </w:rPr>
       </w:pPr>
     </w:p>
     <w:sectPr>

</xml_diff>

<commit_message>
added figures and reformated weird spacing again
</commit_message>
<xml_diff>
--- a/Overview/Requirements Definition.docx
+++ b/Overview/Requirements Definition.docx
@@ -14,15 +14,7 @@
         <w:rPr>
           <w:rFonts w:ascii="Times New Roman" w:hAnsi="Times New Roman" w:cs="Times New Roman"/>
         </w:rPr>
-        <w:t>Requirements Definiti</w:t>
-      </w:r>
-      <w:bookmarkStart w:id="0" w:name="_GoBack"/>
-      <w:bookmarkEnd w:id="0"/>
-      <w:r>
-        <w:rPr>
-          <w:rFonts w:ascii="Times New Roman" w:hAnsi="Times New Roman" w:cs="Times New Roman"/>
-        </w:rPr>
-        <w:t>on</w:t>
+        <w:t>Requirements Definition</w:t>
       </w:r>
     </w:p>
     <w:p>
@@ -85,19 +77,7 @@
         <w:rPr>
           <w:rFonts w:ascii="Times New Roman" w:hAnsi="Times New Roman" w:cs="Times New Roman"/>
         </w:rPr>
-        <w:t xml:space="preserve">Project4 is a webpage being designed with the objective to allow users to advertise games they’d like to lend. As well as allowing users to request video games from other users. The application </w:t>
-      </w:r>
-      <w:r>
-        <w:rPr>
-          <w:rFonts w:ascii="Times New Roman" w:hAnsi="Times New Roman" w:cs="Times New Roman"/>
-        </w:rPr>
-        <w:t>will allow for users to search video games based on the number of players the game supports and other criteria. The generalized purpose of the application is to allow friends to avoid the need for repurchasing video games when another friend may already ha</w:t>
-      </w:r>
-      <w:r>
-        <w:rPr>
-          <w:rFonts w:ascii="Times New Roman" w:hAnsi="Times New Roman" w:cs="Times New Roman"/>
-        </w:rPr>
-        <w:t>ve it to lend. This system will solve this problem by giving them an easy to navigate user interface</w:t>
+        <w:t>Project4 is a webpage being designed with the objective to allow users to advertise games they’d like to lend. As well as allowing users to request video games from other users. The application will allow for users to search video games based on the number of players the game supports and other criteria. The generalized purpose of the application is to allow friends to avoid the need for repurchasing video games when another friend may already have it to lend. This system will solve this problem by giving them an easy to navigate user interface</w:t>
       </w:r>
     </w:p>
     <w:p>
@@ -114,13 +94,7 @@
         <w:rPr>
           <w:rFonts w:ascii="Times New Roman" w:hAnsi="Times New Roman" w:cs="Times New Roman"/>
         </w:rPr>
-        <w:t>The environment for the project will consist primarily as a web application. It will include a user login page, user account page (allowing to manage games</w:t>
-      </w:r>
-      <w:r>
-        <w:rPr>
-          <w:rFonts w:ascii="Times New Roman" w:hAnsi="Times New Roman" w:cs="Times New Roman"/>
-        </w:rPr>
-        <w:t xml:space="preserve"> they want to share), search features allowing to search for games the user would like to borrow from another. This will have server</w:t>
+        <w:t>The environment for the project will consist primarily as a web application. It will include a user login page, user account page (allowing to manage games they want to share), search features allowing to search for games the user would like to borrow from another. This will have server</w:t>
       </w:r>
       <w:r>
         <w:rPr>
@@ -132,19 +106,7 @@
         <w:rPr>
           <w:rFonts w:ascii="Times New Roman" w:hAnsi="Times New Roman" w:cs="Times New Roman"/>
         </w:rPr>
-        <w:t xml:space="preserve">side support allowing for users to access the application beyond a localized network; giving users </w:t>
-      </w:r>
-      <w:r>
-        <w:rPr>
-          <w:rFonts w:ascii="Times New Roman" w:hAnsi="Times New Roman" w:cs="Times New Roman"/>
-        </w:rPr>
-        <w:t>convenient access to th</w:t>
-      </w:r>
-      <w:r>
-        <w:rPr>
-          <w:rFonts w:ascii="Times New Roman" w:hAnsi="Times New Roman" w:cs="Times New Roman"/>
-        </w:rPr>
-        <w:t xml:space="preserve">eir account. </w:t>
+        <w:t xml:space="preserve">side support allowing for users to access the application beyond a localized network; giving users convenient access to their account. </w:t>
       </w:r>
     </w:p>
     <w:p>
@@ -166,116 +128,7 @@
           <w:b/>
           <w:bCs/>
         </w:rPr>
-        <w:lastRenderedPageBreak/>
         <w:t>Users and their Goals</w:t>
-      </w:r>
-      <w:r>
-        <w:rPr>
-          <w:rFonts w:ascii="Times New Roman" w:hAnsi="Times New Roman" w:cs="Times New Roman"/>
-          <w:b/>
-          <w:bCs/>
-          <w:noProof/>
-        </w:rPr>
-        <mc:AlternateContent>
-          <mc:Choice Requires="wpg">
-            <w:drawing>
-              <wp:anchor distT="152400" distB="152400" distL="152400" distR="152400" simplePos="0" relativeHeight="251659264" behindDoc="0" locked="0" layoutInCell="1" allowOverlap="1">
-                <wp:simplePos x="0" y="0"/>
-                <wp:positionH relativeFrom="margin">
-                  <wp:posOffset>313266</wp:posOffset>
-                </wp:positionH>
-                <wp:positionV relativeFrom="line">
-                  <wp:posOffset>268862</wp:posOffset>
-                </wp:positionV>
-                <wp:extent cx="5630334" cy="4956129"/>
-                <wp:effectExtent l="0" t="0" r="0" b="0"/>
-                <wp:wrapTopAndBottom distT="152400" distB="152400"/>
-                <wp:docPr id="1073741827" name="officeArt object"/>
-                <wp:cNvGraphicFramePr/>
-                <a:graphic xmlns:a="http://schemas.openxmlformats.org/drawingml/2006/main">
-                  <a:graphicData uri="http://schemas.microsoft.com/office/word/2010/wordprocessingGroup">
-                    <wpg:wgp>
-                      <wpg:cNvGrpSpPr/>
-                      <wpg:grpSpPr>
-                        <a:xfrm>
-                          <a:off x="0" y="0"/>
-                          <a:ext cx="5630334" cy="4956129"/>
-                          <a:chOff x="0" y="0"/>
-                          <a:chExt cx="5630333" cy="4956128"/>
-                        </a:xfrm>
-                      </wpg:grpSpPr>
-                      <pic:pic xmlns:pic="http://schemas.openxmlformats.org/drawingml/2006/picture">
-                        <pic:nvPicPr>
-                          <pic:cNvPr id="1073741825" name="Screen Shot 2019-01-29 at 5.48.26 PM.png"/>
-                          <pic:cNvPicPr>
-                            <a:picLocks noChangeAspect="1"/>
-                          </pic:cNvPicPr>
-                        </pic:nvPicPr>
-                        <pic:blipFill>
-                          <a:blip r:embed="rId7">
-                            <a:extLst/>
-                          </a:blip>
-                          <a:srcRect t="796" b="796"/>
-                          <a:stretch>
-                            <a:fillRect/>
-                          </a:stretch>
-                        </pic:blipFill>
-                        <pic:spPr>
-                          <a:xfrm>
-                            <a:off x="0" y="0"/>
-                            <a:ext cx="5630334" cy="4578813"/>
-                          </a:xfrm>
-                          <a:prstGeom prst="rect">
-                            <a:avLst/>
-                          </a:prstGeom>
-                          <a:ln w="12700" cap="flat">
-                            <a:noFill/>
-                            <a:miter lim="400000"/>
-                          </a:ln>
-                          <a:effectLst/>
-                        </pic:spPr>
-                      </pic:pic>
-                      <wps:wsp>
-                        <wps:cNvPr id="1073741826" name="Shape 1073741826"/>
-                        <wps:cNvSpPr/>
-                        <wps:spPr>
-                          <a:xfrm>
-                            <a:off x="0" y="4655012"/>
-                            <a:ext cx="5630334" cy="301117"/>
-                          </a:xfrm>
-                          <a:prstGeom prst="rect">
-                            <a:avLst/>
-                          </a:prstGeom>
-                          <a:noFill/>
-                          <a:ln w="12700" cap="flat">
-                            <a:noFill/>
-                            <a:miter lim="400000"/>
-                          </a:ln>
-                          <a:effectLst/>
-                        </wps:spPr>
-                        <wps:bodyPr/>
-                      </wps:wsp>
-                    </wpg:wgp>
-                  </a:graphicData>
-                </a:graphic>
-              </wp:anchor>
-            </w:drawing>
-          </mc:Choice>
-          <mc:Fallback>
-            <w:pict>
-              <v:group id="_x0000_s1026" style="visibility:visible;position:absolute;margin-left:24.7pt;margin-top:21.2pt;width:443.3pt;height:390.2pt;z-index:251659264;mso-position-horizontal:absolute;mso-position-horizontal-relative:margin;mso-position-vertical:absolute;mso-position-vertical-relative:line;mso-wrap-distance-left:12.0pt;mso-wrap-distance-top:12.0pt;mso-wrap-distance-right:12.0pt;mso-wrap-distance-bottom:12.0pt;" coordorigin="0,0" coordsize="5630333,4956129">
-                <w10:wrap type="topAndBottom" side="bothSides" anchorx="margin"/>
-                <v:shape id="_x0000_s1027" type="#_x0000_t75" style="position:absolute;left:0;top:0;width:5630333;height:4578813;">
-                  <v:imagedata r:id="rId8" o:title="Screen Shot 2019-01-29 at 5.48.26 PM.png" croptop="0.8%" cropbottom="0.8%"/>
-                </v:shape>
-                <v:rect id="_x0000_s1028" style="position:absolute;left:0;top:4655013;width:5630333;height:301116;">
-                  <v:fill on="f"/>
-                  <v:stroke on="f" weight="1.0pt" dashstyle="solid" endcap="flat" miterlimit="400.0%" joinstyle="miter" linestyle="single" startarrow="none" startarrowwidth="medium" startarrowlength="medium" endarrow="none" endarrowwidth="medium" endarrowlength="medium"/>
-                </v:rect>
-              </v:group>
-            </w:pict>
-          </mc:Fallback>
-        </mc:AlternateContent>
       </w:r>
     </w:p>
     <w:p>
@@ -314,6 +167,12 @@
         </w:rPr>
         <w:t>General User</w:t>
       </w:r>
+      <w:r>
+        <w:rPr>
+          <w:rFonts w:ascii="Times New Roman" w:hAnsi="Times New Roman" w:cs="Times New Roman"/>
+        </w:rPr>
+        <w:t xml:space="preserve"> (See Figure 2)</w:t>
+      </w:r>
     </w:p>
     <w:p>
       <w:pPr>
@@ -350,6 +209,14 @@
         </w:rPr>
         <w:t>Owner</w:t>
       </w:r>
+      <w:r>
+        <w:rPr>
+          <w:rFonts w:ascii="Times New Roman" w:hAnsi="Times New Roman" w:cs="Times New Roman"/>
+        </w:rPr>
+        <w:t xml:space="preserve"> (See Figure 4)</w:t>
+      </w:r>
+      <w:bookmarkStart w:id="0" w:name="_GoBack"/>
+      <w:bookmarkEnd w:id="0"/>
     </w:p>
     <w:p>
       <w:pPr>
@@ -386,6 +253,12 @@
         </w:rPr>
         <w:t>Admin</w:t>
       </w:r>
+      <w:r>
+        <w:rPr>
+          <w:rFonts w:ascii="Times New Roman" w:hAnsi="Times New Roman" w:cs="Times New Roman"/>
+        </w:rPr>
+        <w:t xml:space="preserve"> (See Figure 1)</w:t>
+      </w:r>
     </w:p>
     <w:p>
       <w:pPr>
@@ -420,13 +293,7 @@
         <w:rPr>
           <w:rFonts w:ascii="Times New Roman" w:hAnsi="Times New Roman" w:cs="Times New Roman"/>
         </w:rPr>
-        <w:t>(System) IGDB</w:t>
-      </w:r>
-      <w:r>
-        <w:rPr>
-          <w:rFonts w:ascii="Times New Roman" w:hAnsi="Times New Roman" w:cs="Times New Roman"/>
-        </w:rPr>
-        <w:t xml:space="preserve"> API connection</w:t>
+        <w:t>(System) IGDB API connection</w:t>
       </w:r>
     </w:p>
     <w:p>
@@ -446,17 +313,6 @@
         </w:rPr>
         <w:t>Allows for fetching game details</w:t>
       </w:r>
-    </w:p>
-    <w:p>
-      <w:pPr>
-        <w:pStyle w:val="Body"/>
-        <w:ind w:left="360"/>
-        <w:rPr>
-          <w:rFonts w:ascii="Times New Roman" w:hAnsi="Times New Roman" w:cs="Times New Roman"/>
-          <w:i/>
-          <w:iCs/>
-        </w:rPr>
-      </w:pPr>
     </w:p>
     <w:p>
       <w:pPr>
@@ -538,31 +394,7 @@
           <w:sz w:val="20"/>
           <w:szCs w:val="20"/>
         </w:rPr>
-        <w:t xml:space="preserve">1.1.1. </w:t>
-      </w:r>
-      <w:r>
-        <w:rPr>
-          <w:rFonts w:ascii="Times New Roman" w:hAnsi="Times New Roman" w:cs="Times New Roman"/>
-          <w:sz w:val="20"/>
-          <w:szCs w:val="20"/>
-        </w:rPr>
-        <w:t> </w:t>
-      </w:r>
-      <w:r>
-        <w:rPr>
-          <w:rFonts w:ascii="Times New Roman" w:hAnsi="Times New Roman" w:cs="Times New Roman"/>
-          <w:sz w:val="20"/>
-          <w:szCs w:val="20"/>
-        </w:rPr>
-        <w:t>On first login,</w:t>
-      </w:r>
-      <w:r>
-        <w:rPr>
-          <w:rFonts w:ascii="Times New Roman" w:hAnsi="Times New Roman" w:cs="Times New Roman"/>
-          <w:sz w:val="20"/>
-          <w:szCs w:val="20"/>
-        </w:rPr>
-        <w:t xml:space="preserve"> the user must be able to enter the username and password that a system administrator created for that user </w:t>
+        <w:t xml:space="preserve">1.1.1.  On first login, the user must be able to enter the username and password that a system administrator created for that user </w:t>
       </w:r>
     </w:p>
     <w:p>
@@ -585,31 +417,7 @@
           <w:sz w:val="20"/>
           <w:szCs w:val="20"/>
         </w:rPr>
-        <w:t xml:space="preserve">1.1.2. </w:t>
-      </w:r>
-      <w:r>
-        <w:rPr>
-          <w:rFonts w:ascii="Times New Roman" w:hAnsi="Times New Roman" w:cs="Times New Roman"/>
-          <w:sz w:val="20"/>
-          <w:szCs w:val="20"/>
-        </w:rPr>
-        <w:t> </w:t>
-      </w:r>
-      <w:r>
-        <w:rPr>
-          <w:rFonts w:ascii="Times New Roman" w:hAnsi="Times New Roman" w:cs="Times New Roman"/>
-          <w:sz w:val="20"/>
-          <w:szCs w:val="20"/>
-        </w:rPr>
-        <w:t xml:space="preserve">Once the user has successful entered the initial username and password, the system must require the user to change the initial password to </w:t>
-      </w:r>
-      <w:r>
-        <w:rPr>
-          <w:rFonts w:ascii="Times New Roman" w:hAnsi="Times New Roman" w:cs="Times New Roman"/>
-          <w:sz w:val="20"/>
-          <w:szCs w:val="20"/>
-        </w:rPr>
-        <w:t xml:space="preserve">something of their own choosing. </w:t>
+        <w:t xml:space="preserve">1.1.2.  Once the user has successful entered the initial username and password, the system must require the user to change the initial password to something of their own choosing. </w:t>
       </w:r>
     </w:p>
     <w:p>
@@ -632,31 +440,8 @@
           <w:sz w:val="20"/>
           <w:szCs w:val="20"/>
         </w:rPr>
-        <w:t xml:space="preserve">1.1.3. </w:t>
-      </w:r>
-      <w:r>
-        <w:rPr>
-          <w:rFonts w:ascii="Times New Roman" w:hAnsi="Times New Roman" w:cs="Times New Roman"/>
-          <w:sz w:val="20"/>
-          <w:szCs w:val="20"/>
-        </w:rPr>
-        <w:t> </w:t>
-      </w:r>
-      <w:r>
-        <w:rPr>
-          <w:rFonts w:ascii="Times New Roman" w:hAnsi="Times New Roman" w:cs="Times New Roman"/>
-          <w:sz w:val="20"/>
-          <w:szCs w:val="20"/>
-        </w:rPr>
-        <w:t xml:space="preserve">For any subsequent login, the user must be able to enter his/her username and current password. If entered correctly, the system must let the user access authorized features of the system. If entered incorrectly, </w:t>
-      </w:r>
-      <w:r>
-        <w:rPr>
-          <w:rFonts w:ascii="Times New Roman" w:hAnsi="Times New Roman" w:cs="Times New Roman"/>
-          <w:sz w:val="20"/>
-          <w:szCs w:val="20"/>
-        </w:rPr>
-        <w:t xml:space="preserve">the system should allow the user to try again or exit. </w:t>
+        <w:lastRenderedPageBreak/>
+        <w:t xml:space="preserve">1.1.3.  For any subsequent login, the user must be able to enter his/her username and current password. If entered correctly, the system must let the user access authorized features of the system. If entered incorrectly, the system should allow the user to try again or exit. </w:t>
       </w:r>
     </w:p>
     <w:p>
@@ -964,23 +749,7 @@
           <w:sz w:val="20"/>
           <w:szCs w:val="20"/>
         </w:rPr>
-        <w:t>The system should not allow user who doesn</w:t>
-      </w:r>
-      <w:r>
-        <w:rPr>
-          <w:rFonts w:ascii="Times New Roman" w:hAnsi="Times New Roman" w:cs="Times New Roman"/>
-          <w:sz w:val="20"/>
-          <w:szCs w:val="20"/>
-        </w:rPr>
-        <w:t>’</w:t>
-      </w:r>
-      <w:r>
-        <w:rPr>
-          <w:rFonts w:ascii="Times New Roman" w:hAnsi="Times New Roman" w:cs="Times New Roman"/>
-          <w:sz w:val="20"/>
-          <w:szCs w:val="20"/>
-        </w:rPr>
-        <w:t xml:space="preserve">t have Admin rights to see or </w:t>
+        <w:t xml:space="preserve">The system should not allow user who doesn’t have Admin rights to see or </w:t>
       </w:r>
       <w:r>
         <w:rPr>
@@ -1053,15 +822,7 @@
           <w:szCs w:val="20"/>
         </w:rPr>
         <w:tab/>
-        <w:t>3. User Add Items Under Logged</w:t>
-      </w:r>
-      <w:r>
-        <w:rPr>
-          <w:rFonts w:ascii="Times New Roman" w:eastAsia="Trebuchet MS" w:hAnsi="Times New Roman" w:cs="Times New Roman"/>
-          <w:sz w:val="20"/>
-          <w:szCs w:val="20"/>
-        </w:rPr>
-        <w:t xml:space="preserve"> in Account</w:t>
+        <w:t>3. User Add Items Under Logged in Account</w:t>
       </w:r>
     </w:p>
     <w:p>
@@ -1183,7 +944,13 @@
         <w:rPr>
           <w:rFonts w:ascii="Times New Roman" w:hAnsi="Times New Roman" w:cs="Times New Roman"/>
         </w:rPr>
-        <w:t>The program will be developed using an agile method with weekly iteration meetings along with consistent communication throughout</w:t>
+        <w:t>The program will be developed using an agile method with weekly iteration meetings along with consistent communication throug</w:t>
+      </w:r>
+      <w:r>
+        <w:rPr>
+          <w:rFonts w:ascii="Times New Roman" w:hAnsi="Times New Roman" w:cs="Times New Roman"/>
+        </w:rPr>
+        <w:t>hout</w:t>
       </w:r>
     </w:p>
     <w:p>
@@ -1201,13 +968,7 @@
         <w:rPr>
           <w:rFonts w:ascii="Times New Roman" w:hAnsi="Times New Roman" w:cs="Times New Roman"/>
         </w:rPr>
-        <w:t>Application-level logic will be test</w:t>
-      </w:r>
-      <w:r>
-        <w:rPr>
-          <w:rFonts w:ascii="Times New Roman" w:hAnsi="Times New Roman" w:cs="Times New Roman"/>
-        </w:rPr>
-        <w:t>ed by each developer including unit tests</w:t>
+        <w:t>Application-level logic will be tested by each developer including unit tests</w:t>
       </w:r>
     </w:p>
     <w:p>
@@ -1224,15 +985,7 @@
           <w:i/>
           <w:iCs/>
         </w:rPr>
-        <w:t>This section contains requirements that describe and/or constrain the development process.  For example, a non-functional requirement may state that development will follow an Agile method with weekly iteration mee</w:t>
-      </w:r>
-      <w:r>
-        <w:rPr>
-          <w:rFonts w:ascii="Times New Roman" w:hAnsi="Times New Roman" w:cs="Times New Roman"/>
-          <w:i/>
-          <w:iCs/>
-        </w:rPr>
-        <w:t>tings.</w:t>
+        <w:t>This section contains requirements that describe and/or constrain the development process.  For example, a non-functional requirement may state that development will follow an Agile method with weekly iteration meetings.</w:t>
       </w:r>
     </w:p>
     <w:p>
@@ -1308,7 +1061,6 @@
         <w:rPr>
           <w:rFonts w:ascii="Times New Roman" w:hAnsi="Times New Roman" w:cs="Times New Roman"/>
         </w:rPr>
-        <w:lastRenderedPageBreak/>
         <w:t>Waitlist</w:t>
       </w:r>
     </w:p>
@@ -1373,7 +1125,10 @@
     <w:p>
       <w:pPr>
         <w:pStyle w:val="Body"/>
-        <w:ind w:firstLine="360"/>
+        <w:numPr>
+          <w:ilvl w:val="1"/>
+          <w:numId w:val="2"/>
+        </w:numPr>
         <w:rPr>
           <w:rFonts w:ascii="Times New Roman" w:hAnsi="Times New Roman" w:cs="Times New Roman"/>
           <w:i/>
@@ -1392,7 +1147,10 @@
     <w:p>
       <w:pPr>
         <w:pStyle w:val="Body"/>
-        <w:ind w:firstLine="360"/>
+        <w:numPr>
+          <w:ilvl w:val="1"/>
+          <w:numId w:val="2"/>
+        </w:numPr>
         <w:rPr>
           <w:rFonts w:ascii="Times New Roman" w:hAnsi="Times New Roman" w:cs="Times New Roman"/>
           <w:i/>
@@ -1411,7 +1169,10 @@
     <w:p>
       <w:pPr>
         <w:pStyle w:val="Body"/>
-        <w:ind w:firstLine="360"/>
+        <w:numPr>
+          <w:ilvl w:val="1"/>
+          <w:numId w:val="2"/>
+        </w:numPr>
         <w:rPr>
           <w:rFonts w:ascii="Times New Roman" w:hAnsi="Times New Roman" w:cs="Times New Roman"/>
           <w:i/>
@@ -1424,16 +1185,41 @@
           <w:i/>
           <w:iCs/>
         </w:rPr>
-        <w:t>API: ‘</w:t>
-      </w:r>
-      <w:r>
+        <w:t>API: ‘application program interface’</w:t>
+      </w:r>
+    </w:p>
+    <w:p>
+      <w:pPr>
+        <w:pStyle w:val="Body"/>
+        <w:numPr>
+          <w:ilvl w:val="0"/>
+          <w:numId w:val="2"/>
+        </w:numPr>
+        <w:rPr>
+          <w:rFonts w:ascii="Times New Roman" w:hAnsi="Times New Roman" w:cs="Times New Roman"/>
+          <w:b/>
+          <w:bCs/>
+        </w:rPr>
+      </w:pPr>
+      <w:r>
+        <w:rPr>
+          <w:rFonts w:ascii="Times New Roman" w:hAnsi="Times New Roman" w:cs="Times New Roman"/>
+          <w:b/>
+          <w:bCs/>
+        </w:rPr>
+        <w:t>Figures</w:t>
+      </w:r>
+    </w:p>
+    <w:p>
+      <w:pPr>
+        <w:pStyle w:val="Body"/>
+        <w:ind w:firstLine="360"/>
         <w:rPr>
           <w:rFonts w:ascii="Times New Roman" w:hAnsi="Times New Roman" w:cs="Times New Roman"/>
           <w:i/>
           <w:iCs/>
         </w:rPr>
-        <w:t>application program interface’</w:t>
-      </w:r>
+      </w:pPr>
     </w:p>
     <w:p>
       <w:pPr>
@@ -1441,10 +1227,18 @@
         <w:ind w:firstLine="360"/>
         <w:rPr>
           <w:rFonts w:ascii="Times New Roman" w:hAnsi="Times New Roman" w:cs="Times New Roman"/>
-          <w:i/>
+          <w:b/>
           <w:iCs/>
         </w:rPr>
       </w:pPr>
+      <w:r>
+        <w:rPr>
+          <w:rFonts w:ascii="Times New Roman" w:hAnsi="Times New Roman" w:cs="Times New Roman"/>
+          <w:b/>
+          <w:iCs/>
+        </w:rPr>
+        <w:t>Figure 1.</w:t>
+      </w:r>
     </w:p>
     <w:p>
       <w:pPr>
@@ -1452,22 +1246,372 @@
         <w:ind w:firstLine="360"/>
         <w:rPr>
           <w:rFonts w:ascii="Times New Roman" w:hAnsi="Times New Roman" w:cs="Times New Roman"/>
-          <w:i/>
+          <w:b/>
           <w:iCs/>
         </w:rPr>
       </w:pPr>
+      <w:r>
+        <w:rPr>
+          <w:rFonts w:ascii="Times New Roman" w:hAnsi="Times New Roman" w:cs="Times New Roman"/>
+          <w:noProof/>
+        </w:rPr>
+        <w:drawing>
+          <wp:inline distT="0" distB="0" distL="0" distR="0">
+            <wp:extent cx="5219700" cy="4667250"/>
+            <wp:effectExtent l="0" t="0" r="0" b="0"/>
+            <wp:docPr id="5" name="Picture 5"/>
+            <wp:cNvGraphicFramePr>
+              <a:graphicFrameLocks xmlns:a="http://schemas.openxmlformats.org/drawingml/2006/main" noChangeAspect="1"/>
+            </wp:cNvGraphicFramePr>
+            <a:graphic xmlns:a="http://schemas.openxmlformats.org/drawingml/2006/main">
+              <a:graphicData uri="http://schemas.openxmlformats.org/drawingml/2006/picture">
+                <pic:pic xmlns:pic="http://schemas.openxmlformats.org/drawingml/2006/picture">
+                  <pic:nvPicPr>
+                    <pic:cNvPr id="0" name="Picture 5"/>
+                    <pic:cNvPicPr>
+                      <a:picLocks noChangeAspect="1" noChangeArrowheads="1"/>
+                    </pic:cNvPicPr>
+                  </pic:nvPicPr>
+                  <pic:blipFill>
+                    <a:blip r:embed="rId7">
+                      <a:extLst>
+                        <a:ext uri="{28A0092B-C50C-407E-A947-70E740481C1C}">
+                          <a14:useLocalDpi xmlns:a14="http://schemas.microsoft.com/office/drawing/2010/main" val="0"/>
+                        </a:ext>
+                      </a:extLst>
+                    </a:blip>
+                    <a:srcRect/>
+                    <a:stretch>
+                      <a:fillRect/>
+                    </a:stretch>
+                  </pic:blipFill>
+                  <pic:spPr bwMode="auto">
+                    <a:xfrm>
+                      <a:off x="0" y="0"/>
+                      <a:ext cx="5219700" cy="4667250"/>
+                    </a:xfrm>
+                    <a:prstGeom prst="rect">
+                      <a:avLst/>
+                    </a:prstGeom>
+                    <a:noFill/>
+                    <a:ln>
+                      <a:noFill/>
+                    </a:ln>
+                  </pic:spPr>
+                </pic:pic>
+              </a:graphicData>
+            </a:graphic>
+          </wp:inline>
+        </w:drawing>
+      </w:r>
+      <w:r>
+        <w:rPr>
+          <w:rFonts w:ascii="Times New Roman" w:hAnsi="Times New Roman" w:cs="Times New Roman"/>
+          <w:b/>
+          <w:iCs/>
+        </w:rPr>
+        <w:t xml:space="preserve"> </w:t>
+      </w:r>
     </w:p>
     <w:p>
       <w:pPr>
         <w:pStyle w:val="Body"/>
-        <w:rPr>
-          <w:rFonts w:ascii="Times New Roman" w:hAnsi="Times New Roman" w:cs="Times New Roman"/>
-        </w:rPr>
-      </w:pPr>
+        <w:ind w:firstLine="360"/>
+        <w:rPr>
+          <w:rFonts w:ascii="Times New Roman" w:hAnsi="Times New Roman" w:cs="Times New Roman"/>
+          <w:b/>
+          <w:iCs/>
+        </w:rPr>
+      </w:pPr>
+      <w:r>
+        <w:rPr>
+          <w:rFonts w:ascii="Times New Roman" w:hAnsi="Times New Roman" w:cs="Times New Roman"/>
+          <w:b/>
+          <w:iCs/>
+        </w:rPr>
+        <w:t xml:space="preserve">Figure </w:t>
+      </w:r>
+      <w:r>
+        <w:rPr>
+          <w:rFonts w:ascii="Times New Roman" w:hAnsi="Times New Roman" w:cs="Times New Roman"/>
+          <w:b/>
+          <w:iCs/>
+        </w:rPr>
+        <w:t>2</w:t>
+      </w:r>
+      <w:r>
+        <w:rPr>
+          <w:rFonts w:ascii="Times New Roman" w:hAnsi="Times New Roman" w:cs="Times New Roman"/>
+          <w:b/>
+          <w:iCs/>
+        </w:rPr>
+        <w:t>.</w:t>
+      </w:r>
+    </w:p>
+    <w:p>
+      <w:pPr>
+        <w:pStyle w:val="Body"/>
+        <w:jc w:val="left"/>
+        <w:rPr>
+          <w:rFonts w:ascii="Times New Roman" w:hAnsi="Times New Roman" w:cs="Times New Roman"/>
+        </w:rPr>
+      </w:pPr>
+      <w:r>
+        <w:rPr>
+          <w:rFonts w:ascii="Times New Roman" w:hAnsi="Times New Roman" w:cs="Times New Roman"/>
+          <w:noProof/>
+        </w:rPr>
+        <w:drawing>
+          <wp:inline distT="0" distB="0" distL="0" distR="0">
+            <wp:extent cx="4838700" cy="2390775"/>
+            <wp:effectExtent l="0" t="0" r="0" b="9525"/>
+            <wp:docPr id="6" name="Picture 6"/>
+            <wp:cNvGraphicFramePr>
+              <a:graphicFrameLocks xmlns:a="http://schemas.openxmlformats.org/drawingml/2006/main" noChangeAspect="1"/>
+            </wp:cNvGraphicFramePr>
+            <a:graphic xmlns:a="http://schemas.openxmlformats.org/drawingml/2006/main">
+              <a:graphicData uri="http://schemas.openxmlformats.org/drawingml/2006/picture">
+                <pic:pic xmlns:pic="http://schemas.openxmlformats.org/drawingml/2006/picture">
+                  <pic:nvPicPr>
+                    <pic:cNvPr id="0" name="Picture 6"/>
+                    <pic:cNvPicPr>
+                      <a:picLocks noChangeAspect="1" noChangeArrowheads="1"/>
+                    </pic:cNvPicPr>
+                  </pic:nvPicPr>
+                  <pic:blipFill>
+                    <a:blip r:embed="rId8">
+                      <a:extLst>
+                        <a:ext uri="{28A0092B-C50C-407E-A947-70E740481C1C}">
+                          <a14:useLocalDpi xmlns:a14="http://schemas.microsoft.com/office/drawing/2010/main" val="0"/>
+                        </a:ext>
+                      </a:extLst>
+                    </a:blip>
+                    <a:srcRect/>
+                    <a:stretch>
+                      <a:fillRect/>
+                    </a:stretch>
+                  </pic:blipFill>
+                  <pic:spPr bwMode="auto">
+                    <a:xfrm>
+                      <a:off x="0" y="0"/>
+                      <a:ext cx="4838700" cy="2390775"/>
+                    </a:xfrm>
+                    <a:prstGeom prst="rect">
+                      <a:avLst/>
+                    </a:prstGeom>
+                    <a:noFill/>
+                    <a:ln>
+                      <a:noFill/>
+                    </a:ln>
+                  </pic:spPr>
+                </pic:pic>
+              </a:graphicData>
+            </a:graphic>
+          </wp:inline>
+        </w:drawing>
+      </w:r>
+    </w:p>
+    <w:p>
+      <w:pPr>
+        <w:pStyle w:val="Body"/>
+        <w:jc w:val="left"/>
+        <w:rPr>
+          <w:rFonts w:ascii="Times New Roman" w:hAnsi="Times New Roman" w:cs="Times New Roman"/>
+          <w:noProof/>
+        </w:rPr>
+      </w:pPr>
+      <w:r>
+        <w:rPr>
+          <w:rFonts w:ascii="Times New Roman" w:hAnsi="Times New Roman" w:cs="Times New Roman"/>
+          <w:b/>
+        </w:rPr>
+        <w:lastRenderedPageBreak/>
+        <w:t>Figure</w:t>
+      </w:r>
+      <w:r>
+        <w:rPr>
+          <w:rFonts w:ascii="Times New Roman" w:hAnsi="Times New Roman" w:cs="Times New Roman"/>
+          <w:b/>
+        </w:rPr>
+        <w:t xml:space="preserve"> 3.</w:t>
+      </w:r>
+      <w:r>
+        <w:rPr>
+          <w:rFonts w:ascii="Times New Roman" w:hAnsi="Times New Roman" w:cs="Times New Roman"/>
+          <w:b/>
+        </w:rPr>
+        <w:t xml:space="preserve"> </w:t>
+      </w:r>
+      <w:r>
+        <w:rPr>
+          <w:rFonts w:ascii="Times New Roman" w:hAnsi="Times New Roman" w:cs="Times New Roman"/>
+          <w:noProof/>
+        </w:rPr>
+        <w:t xml:space="preserve"> </w:t>
+      </w:r>
+      <w:r>
+        <w:rPr>
+          <w:rFonts w:ascii="Times New Roman" w:hAnsi="Times New Roman" w:cs="Times New Roman"/>
+          <w:noProof/>
+        </w:rPr>
+        <w:drawing>
+          <wp:inline distT="0" distB="0" distL="0" distR="0" wp14:anchorId="57B5EE83" wp14:editId="798BEF54">
+            <wp:extent cx="5943600" cy="5629275"/>
+            <wp:effectExtent l="0" t="0" r="0" b="9525"/>
+            <wp:docPr id="7" name="Picture 7"/>
+            <wp:cNvGraphicFramePr>
+              <a:graphicFrameLocks xmlns:a="http://schemas.openxmlformats.org/drawingml/2006/main" noChangeAspect="1"/>
+            </wp:cNvGraphicFramePr>
+            <a:graphic xmlns:a="http://schemas.openxmlformats.org/drawingml/2006/main">
+              <a:graphicData uri="http://schemas.openxmlformats.org/drawingml/2006/picture">
+                <pic:pic xmlns:pic="http://schemas.openxmlformats.org/drawingml/2006/picture">
+                  <pic:nvPicPr>
+                    <pic:cNvPr id="0" name="Picture 7"/>
+                    <pic:cNvPicPr>
+                      <a:picLocks noChangeAspect="1" noChangeArrowheads="1"/>
+                    </pic:cNvPicPr>
+                  </pic:nvPicPr>
+                  <pic:blipFill>
+                    <a:blip r:embed="rId9">
+                      <a:extLst>
+                        <a:ext uri="{28A0092B-C50C-407E-A947-70E740481C1C}">
+                          <a14:useLocalDpi xmlns:a14="http://schemas.microsoft.com/office/drawing/2010/main" val="0"/>
+                        </a:ext>
+                      </a:extLst>
+                    </a:blip>
+                    <a:srcRect/>
+                    <a:stretch>
+                      <a:fillRect/>
+                    </a:stretch>
+                  </pic:blipFill>
+                  <pic:spPr bwMode="auto">
+                    <a:xfrm>
+                      <a:off x="0" y="0"/>
+                      <a:ext cx="5943600" cy="5629275"/>
+                    </a:xfrm>
+                    <a:prstGeom prst="rect">
+                      <a:avLst/>
+                    </a:prstGeom>
+                    <a:noFill/>
+                    <a:ln>
+                      <a:noFill/>
+                    </a:ln>
+                  </pic:spPr>
+                </pic:pic>
+              </a:graphicData>
+            </a:graphic>
+          </wp:inline>
+        </w:drawing>
+      </w:r>
+    </w:p>
+    <w:p>
+      <w:pPr>
+        <w:rPr>
+          <w:rFonts w:eastAsia="Calibri"/>
+          <w:b/>
+          <w:color w:val="000000"/>
+          <w:sz w:val="20"/>
+          <w:szCs w:val="20"/>
+          <w:u w:color="000000"/>
+          <w:lang w:eastAsia="ja-JP"/>
+        </w:rPr>
+      </w:pPr>
+      <w:r>
+        <w:rPr>
+          <w:b/>
+        </w:rPr>
+        <w:br w:type="page"/>
+      </w:r>
+    </w:p>
+    <w:p>
+      <w:pPr>
+        <w:pStyle w:val="Body"/>
+        <w:jc w:val="left"/>
+        <w:rPr>
+          <w:rFonts w:ascii="Times New Roman" w:hAnsi="Times New Roman" w:cs="Times New Roman"/>
+          <w:b/>
+        </w:rPr>
+      </w:pPr>
+      <w:r>
+        <w:rPr>
+          <w:rFonts w:ascii="Times New Roman" w:hAnsi="Times New Roman" w:cs="Times New Roman"/>
+          <w:b/>
+        </w:rPr>
+        <w:lastRenderedPageBreak/>
+        <w:t>Figure 4.</w:t>
+      </w:r>
+    </w:p>
+    <w:p>
+      <w:pPr>
+        <w:pStyle w:val="Body"/>
+        <w:rPr>
+          <w:rFonts w:ascii="Times New Roman" w:hAnsi="Times New Roman" w:cs="Times New Roman"/>
+        </w:rPr>
+      </w:pPr>
+      <w:r>
+        <w:rPr>
+          <w:rFonts w:ascii="Times New Roman" w:hAnsi="Times New Roman" w:cs="Times New Roman"/>
+          <w:noProof/>
+        </w:rPr>
+        <w:drawing>
+          <wp:inline distT="0" distB="0" distL="0" distR="0">
+            <wp:extent cx="5553075" cy="4838700"/>
+            <wp:effectExtent l="0" t="0" r="9525" b="0"/>
+            <wp:docPr id="8" name="Picture 8"/>
+            <wp:cNvGraphicFramePr>
+              <a:graphicFrameLocks xmlns:a="http://schemas.openxmlformats.org/drawingml/2006/main" noChangeAspect="1"/>
+            </wp:cNvGraphicFramePr>
+            <a:graphic xmlns:a="http://schemas.openxmlformats.org/drawingml/2006/main">
+              <a:graphicData uri="http://schemas.openxmlformats.org/drawingml/2006/picture">
+                <pic:pic xmlns:pic="http://schemas.openxmlformats.org/drawingml/2006/picture">
+                  <pic:nvPicPr>
+                    <pic:cNvPr id="0" name="Picture 8"/>
+                    <pic:cNvPicPr>
+                      <a:picLocks noChangeAspect="1" noChangeArrowheads="1"/>
+                    </pic:cNvPicPr>
+                  </pic:nvPicPr>
+                  <pic:blipFill>
+                    <a:blip r:embed="rId10">
+                      <a:extLst>
+                        <a:ext uri="{28A0092B-C50C-407E-A947-70E740481C1C}">
+                          <a14:useLocalDpi xmlns:a14="http://schemas.microsoft.com/office/drawing/2010/main" val="0"/>
+                        </a:ext>
+                      </a:extLst>
+                    </a:blip>
+                    <a:srcRect/>
+                    <a:stretch>
+                      <a:fillRect/>
+                    </a:stretch>
+                  </pic:blipFill>
+                  <pic:spPr bwMode="auto">
+                    <a:xfrm>
+                      <a:off x="0" y="0"/>
+                      <a:ext cx="5553075" cy="4838700"/>
+                    </a:xfrm>
+                    <a:prstGeom prst="rect">
+                      <a:avLst/>
+                    </a:prstGeom>
+                    <a:noFill/>
+                    <a:ln>
+                      <a:noFill/>
+                    </a:ln>
+                  </pic:spPr>
+                </pic:pic>
+              </a:graphicData>
+            </a:graphic>
+          </wp:inline>
+        </w:drawing>
+      </w:r>
+      <w:r>
+        <w:rPr>
+          <w:rFonts w:ascii="Times New Roman" w:hAnsi="Times New Roman" w:cs="Times New Roman"/>
+        </w:rPr>
+        <w:t xml:space="preserve"> </w:t>
+      </w:r>
     </w:p>
     <w:sectPr>
-      <w:headerReference w:type="default" r:id="rId9"/>
-      <w:footerReference w:type="default" r:id="rId10"/>
+      <w:headerReference w:type="default" r:id="rId11"/>
+      <w:footerReference w:type="default" r:id="rId12"/>
       <w:pgSz w:w="12240" w:h="15840"/>
       <w:pgMar w:top="1440" w:right="1440" w:bottom="1440" w:left="1440" w:header="720" w:footer="720" w:gutter="0"/>
       <w:cols w:space="720"/>

</xml_diff>

<commit_message>
Requirements Definition: Users and Their Goals edited for grammar, word usage, and spelling.
</commit_message>
<xml_diff>
--- a/Overview/Requirements Definition.docx
+++ b/Overview/Requirements Definition.docx
@@ -373,15 +373,13 @@
           <w:ilvl w:val="1"/>
           <w:numId w:val="2"/>
         </w:numPr>
-        <w:rPr>
-          <w:rFonts w:ascii="Times New Roman" w:hAnsi="Times New Roman" w:cs="Times New Roman"/>
-        </w:rPr>
-      </w:pPr>
-      <w:r>
-        <w:rPr>
-          <w:rFonts w:cs="Times New Roman" w:ascii="Times New Roman" w:hAnsi="Times New Roman"/>
-        </w:rPr>
-        <w:t>Goals: Allows searching for games posted by other users</w:t>
+        <w:rPr/>
+      </w:pPr>
+      <w:r>
+        <w:rPr>
+          <w:rFonts w:cs="Times New Roman" w:ascii="Times New Roman" w:hAnsi="Times New Roman"/>
+        </w:rPr>
+        <w:t>Goals: Allow searching for games posted by other users</w:t>
       </w:r>
     </w:p>
     <w:p>
@@ -447,15 +445,13 @@
           <w:ilvl w:val="1"/>
           <w:numId w:val="2"/>
         </w:numPr>
-        <w:rPr>
-          <w:rFonts w:ascii="Times New Roman" w:hAnsi="Times New Roman" w:cs="Times New Roman"/>
-        </w:rPr>
-      </w:pPr>
-      <w:r>
-        <w:rPr>
-          <w:rFonts w:cs="Times New Roman" w:ascii="Times New Roman" w:hAnsi="Times New Roman"/>
-        </w:rPr>
-        <w:t>Allows control to delete user posted games if needed</w:t>
+        <w:rPr/>
+      </w:pPr>
+      <w:r>
+        <w:rPr>
+          <w:rFonts w:cs="Times New Roman" w:ascii="Times New Roman" w:hAnsi="Times New Roman"/>
+        </w:rPr>
+        <w:t>Allow control to delete user posted games if needed</w:t>
       </w:r>
     </w:p>
     <w:p>
@@ -483,15 +479,25 @@
           <w:ilvl w:val="1"/>
           <w:numId w:val="2"/>
         </w:numPr>
-        <w:rPr>
-          <w:rFonts w:ascii="Times New Roman" w:hAnsi="Times New Roman" w:cs="Times New Roman"/>
-        </w:rPr>
-      </w:pPr>
-      <w:r>
-        <w:rPr>
-          <w:rFonts w:cs="Times New Roman" w:ascii="Times New Roman" w:hAnsi="Times New Roman"/>
-        </w:rPr>
-        <w:t>Allows for fetching game details</w:t>
+        <w:rPr/>
+      </w:pPr>
+      <w:r>
+        <w:rPr>
+          <w:rFonts w:cs="Times New Roman" w:ascii="Times New Roman" w:hAnsi="Times New Roman"/>
+        </w:rPr>
+        <w:t xml:space="preserve">Allow </w:t>
+      </w:r>
+      <w:r>
+        <w:rPr>
+          <w:rFonts w:cs="Times New Roman" w:ascii="Times New Roman" w:hAnsi="Times New Roman"/>
+        </w:rPr>
+        <w:t>system to</w:t>
+      </w:r>
+      <w:r>
+        <w:rPr>
+          <w:rFonts w:cs="Times New Roman" w:ascii="Times New Roman" w:hAnsi="Times New Roman"/>
+        </w:rPr>
+        <w:t xml:space="preserve"> fetch game details</w:t>
       </w:r>
     </w:p>
     <w:p>

</xml_diff>

<commit_message>
Requirements Definition: Functional Requirements edited for spacing and grammar.
</commit_message>
<xml_diff>
--- a/Overview/Requirements Definition.docx
+++ b/Overview/Requirements Definition.docx
@@ -312,20 +312,31 @@
           <w:ilvl w:val="0"/>
           <w:numId w:val="1"/>
         </w:numPr>
-        <w:rPr>
-          <w:rFonts w:ascii="Times New Roman" w:hAnsi="Times New Roman" w:cs="Times New Roman"/>
-          <w:b/>
+        <w:rPr/>
+      </w:pPr>
+      <w:r>
+        <w:rPr>
+          <w:rFonts w:cs="Times New Roman" w:ascii="Times New Roman" w:hAnsi="Times New Roman"/>
           <w:b/>
           <w:bCs/>
         </w:rPr>
-      </w:pPr>
+        <w:t xml:space="preserve">Users and </w:t>
+      </w:r>
       <w:r>
         <w:rPr>
           <w:rFonts w:cs="Times New Roman" w:ascii="Times New Roman" w:hAnsi="Times New Roman"/>
           <w:b/>
           <w:bCs/>
         </w:rPr>
-        <w:t>Users and their Goals</w:t>
+        <w:t>T</w:t>
+      </w:r>
+      <w:r>
+        <w:rPr>
+          <w:rFonts w:cs="Times New Roman" w:ascii="Times New Roman" w:hAnsi="Times New Roman"/>
+          <w:b/>
+          <w:bCs/>
+        </w:rPr>
+        <w:t>heir Goals</w:t>
       </w:r>
     </w:p>
     <w:p>
@@ -531,15 +542,13 @@
           <w:numId w:val="3"/>
         </w:numPr>
         <w:spacing w:lineRule="auto" w:line="240"/>
-        <w:rPr>
-          <w:rFonts w:ascii="Times New Roman" w:hAnsi="Times New Roman" w:cs="Times New Roman"/>
-        </w:rPr>
-      </w:pPr>
-      <w:r>
-        <w:rPr>
-          <w:rFonts w:cs="Times New Roman" w:ascii="Times New Roman" w:hAnsi="Times New Roman"/>
-        </w:rPr>
-        <w:t xml:space="preserve">User Authentication and Access Controls </w:t>
+        <w:rPr/>
+      </w:pPr>
+      <w:r>
+        <w:rPr>
+          <w:rFonts w:cs="Times New Roman" w:ascii="Times New Roman" w:hAnsi="Times New Roman"/>
+        </w:rPr>
+        <w:t>User Authentication and Access Controls</w:t>
       </w:r>
     </w:p>
     <w:p>
@@ -550,15 +559,37 @@
           <w:numId w:val="3"/>
         </w:numPr>
         <w:spacing w:lineRule="auto" w:line="240"/>
-        <w:rPr>
-          <w:rFonts w:ascii="Times New Roman" w:hAnsi="Times New Roman" w:cs="Times New Roman"/>
-        </w:rPr>
-      </w:pPr>
-      <w:r>
-        <w:rPr>
-          <w:rFonts w:cs="Times New Roman" w:ascii="Times New Roman" w:hAnsi="Times New Roman"/>
-        </w:rPr>
-        <w:t xml:space="preserve">1. The system must require all users to authenticate themselves before giving them access to features of the system. </w:t>
+        <w:rPr/>
+      </w:pPr>
+      <w:r>
+        <w:rPr>
+          <w:rFonts w:cs="Times New Roman" w:ascii="Times New Roman" w:hAnsi="Times New Roman"/>
+        </w:rPr>
+        <w:t>1. The system must require all users to authenticate the</w:t>
+      </w:r>
+      <w:r>
+        <w:rPr>
+          <w:rFonts w:cs="Times New Roman" w:ascii="Times New Roman" w:hAnsi="Times New Roman"/>
+        </w:rPr>
+        <w:t>ir accounts</w:t>
+      </w:r>
+      <w:r>
+        <w:rPr>
+          <w:rFonts w:cs="Times New Roman" w:ascii="Times New Roman" w:hAnsi="Times New Roman"/>
+        </w:rPr>
+        <w:t xml:space="preserve"> before giving them access to </w:t>
+      </w:r>
+      <w:r>
+        <w:rPr>
+          <w:rFonts w:cs="Times New Roman" w:ascii="Times New Roman" w:hAnsi="Times New Roman"/>
+        </w:rPr>
+        <w:t>all</w:t>
+      </w:r>
+      <w:r>
+        <w:rPr>
+          <w:rFonts w:cs="Times New Roman" w:ascii="Times New Roman" w:hAnsi="Times New Roman"/>
+        </w:rPr>
+        <w:t xml:space="preserve"> features of the system. </w:t>
       </w:r>
     </w:p>
     <w:p>
@@ -578,10 +609,12 @@
       <w:r>
         <w:rPr>
           <w:rFonts w:cs="Times New Roman" w:ascii="Times New Roman" w:hAnsi="Times New Roman"/>
-          <w:sz w:val="20"/>
-          <w:szCs w:val="20"/>
-        </w:rPr>
-        <w:t xml:space="preserve">1.1.1.  On first login, the user must be able to enter the username and password that a system administrator created for that user </w:t>
+          <w:sz w:val="24"/>
+          <w:szCs w:val="24"/>
+        </w:rPr>
+        <w:t xml:space="preserve">1.1.1.  On first login, the user must be able to enter the username and </w:t>
+        <w:tab/>
+        <w:t xml:space="preserve">password that a system administrator created for that user. </w:t>
       </w:r>
     </w:p>
     <w:p>
@@ -601,10 +634,14 @@
       <w:r>
         <w:rPr>
           <w:rFonts w:cs="Times New Roman" w:ascii="Times New Roman" w:hAnsi="Times New Roman"/>
-          <w:sz w:val="20"/>
-          <w:szCs w:val="20"/>
-        </w:rPr>
-        <w:t xml:space="preserve">1.1.2.  Once the user has successful entered the initial username and password, the system must require the user to change the initial password to something of their own choosing. </w:t>
+          <w:sz w:val="24"/>
+          <w:szCs w:val="24"/>
+        </w:rPr>
+        <w:t xml:space="preserve">1.1.2.  Once the user has successful entered the initial username and </w:t>
+        <w:tab/>
+        <w:t xml:space="preserve">password, the system must require the user to change the initial </w:t>
+        <w:tab/>
+        <w:t xml:space="preserve">password to something of their own choosing. </w:t>
       </w:r>
     </w:p>
     <w:p>
@@ -624,10 +661,18 @@
       <w:r>
         <w:rPr>
           <w:rFonts w:cs="Times New Roman" w:ascii="Times New Roman" w:hAnsi="Times New Roman"/>
-          <w:sz w:val="20"/>
-          <w:szCs w:val="20"/>
-        </w:rPr>
-        <w:t xml:space="preserve">1.1.3.  For any subsequent login, the user must be able to enter his/her username and current password. If entered correctly, the system must let the user access authorized features of the system. If entered incorrectly, the system should allow the user to try again or exit. </w:t>
+          <w:sz w:val="24"/>
+          <w:szCs w:val="24"/>
+        </w:rPr>
+        <w:t xml:space="preserve">1.1.3.  For any subsequent login, the user must be able to enter his/her </w:t>
+        <w:tab/>
+        <w:t xml:space="preserve">username and current password. If entered correctly, the system </w:t>
+        <w:tab/>
+        <w:t xml:space="preserve">must let the user access authorized features of the system. If </w:t>
+        <w:tab/>
+        <w:t xml:space="preserve">entered incorrectly, the system should allow the user to try again or </w:t>
+        <w:tab/>
+        <w:t xml:space="preserve">exit. </w:t>
       </w:r>
     </w:p>
     <w:p>
@@ -640,16 +685,15 @@
         <w:spacing w:before="0" w:after="240"/>
         <w:ind w:left="720" w:hanging="720"/>
         <w:rPr>
-          <w:rFonts w:ascii="Times New Roman" w:hAnsi="Times New Roman" w:eastAsia="Trebuchet MS" w:cs="Times New Roman"/>
-          <w:sz w:val="20"/>
-          <w:szCs w:val="20"/>
+          <w:sz w:val="24"/>
+          <w:szCs w:val="24"/>
         </w:rPr>
       </w:pPr>
       <w:r>
         <w:rPr>
           <w:rFonts w:eastAsia="Trebuchet MS" w:cs="Times New Roman" w:ascii="Times New Roman" w:hAnsi="Times New Roman"/>
-          <w:sz w:val="20"/>
-          <w:szCs w:val="20"/>
+          <w:sz w:val="24"/>
+          <w:szCs w:val="24"/>
         </w:rPr>
         <w:tab/>
         <w:tab/>
@@ -658,8 +702,8 @@
       <w:r>
         <w:rPr>
           <w:rFonts w:cs="Times New Roman" w:ascii="Times New Roman" w:hAnsi="Times New Roman"/>
-          <w:sz w:val="20"/>
-          <w:szCs w:val="20"/>
+          <w:sz w:val="24"/>
+          <w:szCs w:val="24"/>
         </w:rPr>
         <w:t>User Profile Management</w:t>
       </w:r>
@@ -674,18 +718,16 @@
         <w:spacing w:before="0" w:after="240"/>
         <w:ind w:left="720" w:hanging="720"/>
         <w:rPr>
-          <w:rFonts w:ascii="Times New Roman" w:hAnsi="Times New Roman" w:eastAsia="Trebuchet MS" w:cs="Times New Roman"/>
-          <w:sz w:val="20"/>
-          <w:szCs w:val="20"/>
+          <w:sz w:val="24"/>
+          <w:szCs w:val="24"/>
         </w:rPr>
       </w:pPr>
       <w:r>
         <w:rPr>
           <w:rFonts w:eastAsia="Trebuchet MS" w:cs="Times New Roman" w:ascii="Times New Roman" w:hAnsi="Times New Roman"/>
-          <w:sz w:val="20"/>
-          <w:szCs w:val="20"/>
-        </w:rPr>
-        <w:tab/>
+          <w:sz w:val="24"/>
+          <w:szCs w:val="24"/>
+        </w:rPr>
         <w:tab/>
         <w:tab/>
         <w:tab/>
@@ -694,29 +736,30 @@
       <w:r>
         <w:rPr>
           <w:rFonts w:cs="Times New Roman" w:ascii="Times New Roman" w:hAnsi="Times New Roman"/>
-          <w:sz w:val="20"/>
-          <w:szCs w:val="20"/>
-        </w:rPr>
-        <w:t xml:space="preserve">The system will allow any authenticated user (one who is logged in) to </w:t>
-      </w:r>
-      <w:r>
-        <w:rPr>
-          <w:rFonts w:eastAsia="Trebuchet MS" w:cs="Times New Roman" w:ascii="Times New Roman" w:hAnsi="Times New Roman"/>
-          <w:sz w:val="20"/>
-          <w:szCs w:val="20"/>
-        </w:rPr>
+          <w:sz w:val="24"/>
+          <w:szCs w:val="24"/>
+        </w:rPr>
+        <w:t xml:space="preserve">The system will allow any authenticated user (one who is logged in) </w:t>
         <w:tab/>
         <w:tab/>
         <w:tab/>
-        <w:tab/>
-      </w:r>
-      <w:r>
-        <w:rPr>
-          <w:rFonts w:cs="Times New Roman" w:ascii="Times New Roman" w:hAnsi="Times New Roman"/>
-          <w:sz w:val="20"/>
-          <w:szCs w:val="20"/>
-        </w:rPr>
-        <w:t xml:space="preserve">modify his/her own contact information. </w:t>
+        <w:t xml:space="preserve">to modify his/her </w:t>
+      </w:r>
+      <w:r>
+        <w:rPr>
+          <w:rFonts w:cs="Times New Roman" w:ascii="Times New Roman" w:hAnsi="Times New Roman"/>
+          <w:sz w:val="24"/>
+          <w:szCs w:val="24"/>
+        </w:rPr>
+        <w:t>o</w:t>
+      </w:r>
+      <w:r>
+        <w:rPr>
+          <w:rFonts w:cs="Times New Roman" w:ascii="Times New Roman" w:hAnsi="Times New Roman"/>
+          <w:sz w:val="24"/>
+          <w:szCs w:val="24"/>
+        </w:rPr>
+        <w:t xml:space="preserve">wn contact information. </w:t>
       </w:r>
     </w:p>
     <w:p>
@@ -729,18 +772,16 @@
         <w:spacing w:before="0" w:after="240"/>
         <w:ind w:left="720" w:hanging="720"/>
         <w:rPr>
-          <w:rFonts w:ascii="Times New Roman" w:hAnsi="Times New Roman" w:eastAsia="Trebuchet MS" w:cs="Times New Roman"/>
-          <w:sz w:val="20"/>
-          <w:szCs w:val="20"/>
+          <w:sz w:val="24"/>
+          <w:szCs w:val="24"/>
         </w:rPr>
       </w:pPr>
       <w:r>
         <w:rPr>
           <w:rFonts w:eastAsia="Trebuchet MS" w:cs="Times New Roman" w:ascii="Times New Roman" w:hAnsi="Times New Roman"/>
-          <w:sz w:val="20"/>
-          <w:szCs w:val="20"/>
-        </w:rPr>
-        <w:tab/>
+          <w:sz w:val="24"/>
+          <w:szCs w:val="24"/>
+        </w:rPr>
         <w:tab/>
         <w:tab/>
         <w:tab/>
@@ -749,27 +790,25 @@
       <w:r>
         <w:rPr>
           <w:rFonts w:cs="Times New Roman" w:ascii="Times New Roman" w:hAnsi="Times New Roman"/>
-          <w:sz w:val="20"/>
-          <w:szCs w:val="20"/>
+          <w:sz w:val="24"/>
+          <w:szCs w:val="24"/>
         </w:rPr>
         <w:t xml:space="preserve">The system will allow any authenticated user (one who is logged in) to </w:t>
       </w:r>
       <w:r>
         <w:rPr>
           <w:rFonts w:eastAsia="Trebuchet MS" w:cs="Times New Roman" w:ascii="Times New Roman" w:hAnsi="Times New Roman"/>
-          <w:sz w:val="20"/>
-          <w:szCs w:val="20"/>
+          <w:sz w:val="24"/>
+          <w:szCs w:val="24"/>
         </w:rPr>
         <w:tab/>
         <w:tab/>
-        <w:tab/>
-        <w:tab/>
-      </w:r>
-      <w:r>
-        <w:rPr>
-          <w:rFonts w:cs="Times New Roman" w:ascii="Times New Roman" w:hAnsi="Times New Roman"/>
-          <w:sz w:val="20"/>
-          <w:szCs w:val="20"/>
+      </w:r>
+      <w:r>
+        <w:rPr>
+          <w:rFonts w:cs="Times New Roman" w:ascii="Times New Roman" w:hAnsi="Times New Roman"/>
+          <w:sz w:val="24"/>
+          <w:szCs w:val="24"/>
         </w:rPr>
         <w:t xml:space="preserve">modify his/her own password. </w:t>
       </w:r>
@@ -784,48 +823,58 @@
         <w:spacing w:before="0" w:after="240"/>
         <w:ind w:left="720" w:hanging="720"/>
         <w:rPr>
-          <w:rFonts w:ascii="Times New Roman" w:hAnsi="Times New Roman" w:eastAsia="Trebuchet MS" w:cs="Times New Roman"/>
-          <w:sz w:val="20"/>
-          <w:szCs w:val="20"/>
+          <w:sz w:val="24"/>
+          <w:szCs w:val="24"/>
         </w:rPr>
       </w:pPr>
       <w:r>
         <w:rPr>
           <w:rFonts w:eastAsia="Trebuchet MS" w:cs="Times New Roman" w:ascii="Times New Roman" w:hAnsi="Times New Roman"/>
-          <w:sz w:val="20"/>
-          <w:szCs w:val="20"/>
+          <w:sz w:val="24"/>
+          <w:szCs w:val="24"/>
         </w:rPr>
         <w:tab/>
         <w:tab/>
         <w:tab/>
-        <w:tab/>
-        <w:t xml:space="preserve">2.3. </w:t>
-      </w:r>
-      <w:r>
-        <w:rPr>
-          <w:rFonts w:cs="Times New Roman" w:ascii="Times New Roman" w:hAnsi="Times New Roman"/>
-          <w:sz w:val="20"/>
-          <w:szCs w:val="20"/>
-        </w:rPr>
-        <w:t xml:space="preserve">The system should not allow user who doesn’t have Admin rights to see or </w:t>
+        <w:t>2</w:t>
       </w:r>
       <w:r>
         <w:rPr>
           <w:rFonts w:eastAsia="Trebuchet MS" w:cs="Times New Roman" w:ascii="Times New Roman" w:hAnsi="Times New Roman"/>
-          <w:sz w:val="20"/>
-          <w:szCs w:val="20"/>
-        </w:rPr>
+          <w:color w:val="000000"/>
+          <w:sz w:val="24"/>
+          <w:szCs w:val="24"/>
+        </w:rPr>
+        <w:t xml:space="preserve">.3. </w:t>
+      </w:r>
+      <w:r>
+        <w:rPr>
+          <w:rFonts w:cs="Times New Roman" w:ascii="Times New Roman" w:hAnsi="Times New Roman"/>
+          <w:color w:val="000000"/>
+          <w:sz w:val="24"/>
+          <w:szCs w:val="24"/>
+        </w:rPr>
+        <w:t xml:space="preserve">The system should not allow </w:t>
+      </w:r>
+      <w:r>
+        <w:rPr>
+          <w:rFonts w:cs="Times New Roman" w:ascii="Times New Roman" w:hAnsi="Times New Roman"/>
+          <w:color w:val="000000"/>
+          <w:sz w:val="24"/>
+          <w:szCs w:val="24"/>
+        </w:rPr>
+        <w:t xml:space="preserve">a </w:t>
+      </w:r>
+      <w:r>
+        <w:rPr>
+          <w:rFonts w:cs="Times New Roman" w:ascii="Times New Roman" w:hAnsi="Times New Roman"/>
+          <w:color w:val="000000"/>
+          <w:sz w:val="24"/>
+          <w:szCs w:val="24"/>
+        </w:rPr>
+        <w:t xml:space="preserve">user who doesn’t have Admin rights to see or </w:t>
         <w:tab/>
         <w:tab/>
-        <w:tab/>
-        <w:tab/>
-      </w:r>
-      <w:r>
-        <w:rPr>
-          <w:rFonts w:cs="Times New Roman" w:ascii="Times New Roman" w:hAnsi="Times New Roman"/>
-          <w:sz w:val="20"/>
-          <w:szCs w:val="20"/>
-        </w:rPr>
         <w:t xml:space="preserve">modify any other user profile. </w:t>
       </w:r>
     </w:p>
@@ -847,8 +896,8 @@
       <w:r>
         <w:rPr>
           <w:rFonts w:eastAsia="Trebuchet MS" w:cs="Times New Roman" w:ascii="Times New Roman" w:hAnsi="Times New Roman"/>
-          <w:sz w:val="20"/>
-          <w:szCs w:val="20"/>
+          <w:sz w:val="24"/>
+          <w:szCs w:val="24"/>
         </w:rPr>
         <w:tab/>
         <w:tab/>
@@ -873,8 +922,8 @@
       <w:r>
         <w:rPr>
           <w:rFonts w:eastAsia="Trebuchet MS" w:cs="Times New Roman" w:ascii="Times New Roman" w:hAnsi="Times New Roman"/>
-          <w:sz w:val="20"/>
-          <w:szCs w:val="20"/>
+          <w:sz w:val="24"/>
+          <w:szCs w:val="24"/>
         </w:rPr>
         <w:tab/>
         <w:tab/>
@@ -899,8 +948,8 @@
       <w:r>
         <w:rPr>
           <w:rFonts w:eastAsia="Trebuchet MS" w:cs="Times New Roman" w:ascii="Times New Roman" w:hAnsi="Times New Roman"/>
-          <w:sz w:val="20"/>
-          <w:szCs w:val="20"/>
+          <w:sz w:val="24"/>
+          <w:szCs w:val="24"/>
         </w:rPr>
         <w:tab/>
         <w:tab/>

</xml_diff>

<commit_message>
Requirements Definition: Nonfunctional Requirements and Future Features edited for clarity and punctuation.
</commit_message>
<xml_diff>
--- a/Overview/Requirements Definition.docx
+++ b/Overview/Requirements Definition.docx
@@ -986,15 +986,37 @@
           <w:ilvl w:val="1"/>
           <w:numId w:val="1"/>
         </w:numPr>
-        <w:rPr>
-          <w:rFonts w:ascii="Times New Roman" w:hAnsi="Times New Roman" w:cs="Times New Roman"/>
-        </w:rPr>
-      </w:pPr>
-      <w:r>
-        <w:rPr>
-          <w:rFonts w:cs="Times New Roman" w:ascii="Times New Roman" w:hAnsi="Times New Roman"/>
-        </w:rPr>
-        <w:t>The program will be developed using an agile method with weekly iteration meetings along with consistent communication throughout</w:t>
+        <w:rPr/>
+      </w:pPr>
+      <w:r>
+        <w:rPr>
+          <w:rFonts w:cs="Times New Roman" w:ascii="Times New Roman" w:hAnsi="Times New Roman"/>
+        </w:rPr>
+        <w:t xml:space="preserve">The </w:t>
+      </w:r>
+      <w:r>
+        <w:rPr>
+          <w:rFonts w:cs="Times New Roman" w:ascii="Times New Roman" w:hAnsi="Times New Roman"/>
+        </w:rPr>
+        <w:t>Project4</w:t>
+      </w:r>
+      <w:r>
+        <w:rPr>
+          <w:rFonts w:cs="Times New Roman" w:ascii="Times New Roman" w:hAnsi="Times New Roman"/>
+        </w:rPr>
+        <w:t xml:space="preserve"> will be developed using an </w:t>
+      </w:r>
+      <w:r>
+        <w:rPr>
+          <w:rFonts w:cs="Times New Roman" w:ascii="Times New Roman" w:hAnsi="Times New Roman"/>
+        </w:rPr>
+        <w:t>A</w:t>
+      </w:r>
+      <w:r>
+        <w:rPr>
+          <w:rFonts w:cs="Times New Roman" w:ascii="Times New Roman" w:hAnsi="Times New Roman"/>
+        </w:rPr>
+        <w:t>gile method with weekly iteration meetings along with consistent communication throughout.</w:t>
       </w:r>
     </w:p>
     <w:p>
@@ -1004,15 +1026,13 @@
           <w:ilvl w:val="1"/>
           <w:numId w:val="1"/>
         </w:numPr>
-        <w:rPr>
-          <w:rFonts w:ascii="Times New Roman" w:hAnsi="Times New Roman" w:cs="Times New Roman"/>
-        </w:rPr>
-      </w:pPr>
-      <w:r>
-        <w:rPr>
-          <w:rFonts w:cs="Times New Roman" w:ascii="Times New Roman" w:hAnsi="Times New Roman"/>
-        </w:rPr>
-        <w:t>Application-level logic will be tested by each developer including unit tests</w:t>
+        <w:rPr/>
+      </w:pPr>
+      <w:r>
+        <w:rPr>
+          <w:rFonts w:cs="Times New Roman" w:ascii="Times New Roman" w:hAnsi="Times New Roman"/>
+        </w:rPr>
+        <w:t>Application-level logic will be tested by each developer including unit tests.</w:t>
       </w:r>
     </w:p>
     <w:p>
@@ -1098,15 +1118,25 @@
           <w:ilvl w:val="1"/>
           <w:numId w:val="1"/>
         </w:numPr>
-        <w:rPr>
-          <w:rFonts w:ascii="Times New Roman" w:hAnsi="Times New Roman" w:cs="Times New Roman"/>
-        </w:rPr>
-      </w:pPr>
-      <w:r>
-        <w:rPr>
-          <w:rFonts w:cs="Times New Roman" w:ascii="Times New Roman" w:hAnsi="Times New Roman"/>
-        </w:rPr>
-        <w:t>Waitlist</w:t>
+        <w:rPr/>
+      </w:pPr>
+      <w:r>
+        <w:rPr>
+          <w:rFonts w:cs="Times New Roman" w:ascii="Times New Roman" w:hAnsi="Times New Roman"/>
+        </w:rPr>
+        <w:t>Wa</w:t>
+      </w:r>
+      <w:r>
+        <w:rPr>
+          <w:rFonts w:cs="Times New Roman" w:ascii="Times New Roman" w:hAnsi="Times New Roman"/>
+        </w:rPr>
+        <w:t>it</w:t>
+      </w:r>
+      <w:r>
+        <w:rPr>
+          <w:rFonts w:cs="Times New Roman" w:ascii="Times New Roman" w:hAnsi="Times New Roman"/>
+        </w:rPr>
+        <w:t>ing lists for popular games</w:t>
       </w:r>
     </w:p>
     <w:p>

</xml_diff>